<commit_message>
datadictionary veeeeel te moeilijk over gedacht
datadictionary aangepast
</commit_message>
<xml_diff>
--- a/Documentatie/Kerntaak-1/1.4.13 datadictionary/2017-02-22_datadictionary_V0.2.docx
+++ b/Documentatie/Kerntaak-1/1.4.13 datadictionary/2017-02-22_datadictionary_V0.2.docx
@@ -10,7 +10,6 @@
           <w:docPartUnique/>
         </w:docPartObj>
       </w:sdtPr>
-      <w:sdtEndPr/>
       <w:sdtContent>
         <w:p/>
         <w:p>
@@ -25,18 +24,18 @@
                   <wp:anchor distT="0" distB="0" distL="114300" distR="114300" simplePos="0" relativeHeight="251661312" behindDoc="1" locked="0" layoutInCell="1" allowOverlap="1" wp14:anchorId="26FBEB6E" wp14:editId="29839901">
                     <wp:simplePos x="0" y="0"/>
                     <wp:positionH relativeFrom="margin">
-                      <wp:posOffset>395605</wp:posOffset>
+                      <wp:posOffset>394335</wp:posOffset>
                     </wp:positionH>
                     <wp:positionV relativeFrom="paragraph">
-                      <wp:posOffset>5301615</wp:posOffset>
+                      <wp:posOffset>5304790</wp:posOffset>
                     </wp:positionV>
-                    <wp:extent cx="3672840" cy="632460"/>
-                    <wp:effectExtent l="0" t="0" r="22860" b="15240"/>
+                    <wp:extent cx="3672840" cy="748030"/>
+                    <wp:effectExtent l="0" t="0" r="22860" b="13970"/>
                     <wp:wrapThrough wrapText="bothSides">
                       <wp:wrapPolygon edited="0">
                         <wp:start x="0" y="0"/>
-                        <wp:lineTo x="0" y="21470"/>
-                        <wp:lineTo x="21622" y="21470"/>
+                        <wp:lineTo x="0" y="21453"/>
+                        <wp:lineTo x="21622" y="21453"/>
                         <wp:lineTo x="21622" y="0"/>
                         <wp:lineTo x="0" y="0"/>
                       </wp:wrapPolygon>
@@ -50,7 +49,7 @@
                           <wps:spPr>
                             <a:xfrm>
                               <a:off x="0" y="0"/>
-                              <a:ext cx="3672840" cy="632460"/>
+                              <a:ext cx="3672840" cy="748030"/>
                             </a:xfrm>
                             <a:prstGeom prst="rect">
                               <a:avLst/>
@@ -69,23 +68,57 @@
                               <w:p>
                                 <w:pPr>
                                   <w:shd w:val="clear" w:color="auto" w:fill="FFFFFF" w:themeFill="background1"/>
+                                  <w:rPr>
+                                    <w:lang w:val="en-US"/>
+                                  </w:rPr>
                                 </w:pPr>
                                 <w:r>
-                                  <w:t>Datum: 13-02-2017</w:t>
+                                  <w:rPr>
+                                    <w:lang w:val="en-US"/>
+                                  </w:rPr>
+                                  <w:t>Datum: 23</w:t>
                                 </w:r>
                                 <w:r>
+                                  <w:rPr>
+                                    <w:lang w:val="en-US"/>
+                                  </w:rPr>
+                                  <w:t>-02-2017</w:t>
+                                </w:r>
+                                <w:r>
+                                  <w:rPr>
+                                    <w:lang w:val="en-US"/>
+                                  </w:rPr>
                                   <w:br/>
                                   <w:t>Klas: RIO4-APO3A</w:t>
                                 </w:r>
                                 <w:r>
+                                  <w:rPr>
+                                    <w:lang w:val="en-US"/>
+                                  </w:rPr>
                                   <w:br/>
-                                  <w:t xml:space="preserve">Docent: Fer van Krimpen / Sietse </w:t>
                                 </w:r>
                                 <w:r>
-                                  <w:t>Dijks</w:t>
+                                  <w:rPr>
+                                    <w:lang w:val="en-US"/>
+                                  </w:rPr>
+                                  <w:t>Examencasus: 9</w:t>
                                 </w:r>
                               </w:p>
-                              <w:p/>
+                              <w:p>
+                                <w:pPr>
+                                  <w:shd w:val="clear" w:color="auto" w:fill="FFFFFF" w:themeFill="background1"/>
+                                  <w:rPr>
+                                    <w:lang w:val="en-US"/>
+                                  </w:rPr>
+                                </w:pPr>
+                              </w:p>
+                              <w:p>
+                                <w:pPr>
+                                  <w:rPr>
+                                    <w:lang w:val="en-US"/>
+                                  </w:rPr>
+                                </w:pPr>
+                              </w:p>
                             </w:txbxContent>
                           </wps:txbx>
                           <wps:bodyPr rot="0" spcFirstLastPara="0" vertOverflow="overflow" horzOverflow="overflow" vert="horz" wrap="square" lIns="91440" tIns="45720" rIns="91440" bIns="45720" numCol="1" spcCol="0" rtlCol="0" fromWordArt="0" anchor="t" anchorCtr="0" forceAA="0" compatLnSpc="1">
@@ -106,43 +139,69 @@
                   </wp:anchor>
                 </w:drawing>
               </mc:Choice>
-              <mc:Fallback xmlns:cx="http://schemas.microsoft.com/office/drawing/2014/chartex" xmlns:cx1="http://schemas.microsoft.com/office/drawing/2015/9/8/chartex" xmlns:cx2="http://schemas.microsoft.com/office/drawing/2015/10/21/chartex" xmlns:w16se="http://schemas.microsoft.com/office/word/2015/wordml/symex">
+              <mc:Fallback>
                 <w:pict>
                   <v:shapetype w14:anchorId="26FBEB6E" id="_x0000_t202" coordsize="21600,21600" o:spt="202" path="m,l,21600r21600,l21600,xe">
                     <v:stroke joinstyle="miter"/>
                     <v:path gradientshapeok="t" o:connecttype="rect"/>
                   </v:shapetype>
-                  <v:shape id="Tekstvak 1" o:spid="_x0000_s1026" type="#_x0000_t202" style="position:absolute;margin-left:31.15pt;margin-top:417.45pt;width:289.2pt;height:49.8pt;z-index:-251655168;visibility:visible;mso-wrap-style:square;mso-width-percent:0;mso-height-percent:0;mso-wrap-distance-left:9pt;mso-wrap-distance-top:0;mso-wrap-distance-right:9pt;mso-wrap-distance-bottom:0;mso-position-horizontal:absolute;mso-position-horizontal-relative:margin;mso-position-vertical:absolute;mso-position-vertical-relative:text;mso-width-percent:0;mso-height-percent:0;mso-width-relative:margin;mso-height-relative:margin;v-text-anchor:top" o:gfxdata="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" fillcolor="white [3212]" strokecolor="white [3212]" strokeweight=".5pt">
+                  <v:shape id="Tekstvak 1" o:spid="_x0000_s1026" type="#_x0000_t202" style="position:absolute;margin-left:31.05pt;margin-top:417.7pt;width:289.2pt;height:58.9pt;z-index:-251655168;visibility:visible;mso-wrap-style:square;mso-width-percent:0;mso-height-percent:0;mso-wrap-distance-left:9pt;mso-wrap-distance-top:0;mso-wrap-distance-right:9pt;mso-wrap-distance-bottom:0;mso-position-horizontal:absolute;mso-position-horizontal-relative:margin;mso-position-vertical:absolute;mso-position-vertical-relative:text;mso-width-percent:0;mso-height-percent:0;mso-width-relative:margin;mso-height-relative:margin;v-text-anchor:top" o:gfxdata="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" fillcolor="white [3212]" strokecolor="white [3212]" strokeweight=".5pt">
                     <v:textbox>
                       <w:txbxContent>
                         <w:p>
                           <w:pPr>
                             <w:shd w:val="clear" w:color="auto" w:fill="FFFFFF" w:themeFill="background1"/>
+                            <w:rPr>
+                              <w:lang w:val="en-US"/>
+                            </w:rPr>
                           </w:pPr>
                           <w:r>
-                            <w:t>Datum: 13-02-2017</w:t>
+                            <w:rPr>
+                              <w:lang w:val="en-US"/>
+                            </w:rPr>
+                            <w:t>Datum: 23</w:t>
                           </w:r>
                           <w:r>
+                            <w:rPr>
+                              <w:lang w:val="en-US"/>
+                            </w:rPr>
+                            <w:t>-02-2017</w:t>
+                          </w:r>
+                          <w:r>
+                            <w:rPr>
+                              <w:lang w:val="en-US"/>
+                            </w:rPr>
                             <w:br/>
                             <w:t>Klas: RIO4-APO3A</w:t>
                           </w:r>
                           <w:r>
+                            <w:rPr>
+                              <w:lang w:val="en-US"/>
+                            </w:rPr>
                             <w:br/>
-                            <w:t xml:space="preserve">Docent: </w:t>
-                          </w:r>
-                          <w:proofErr w:type="spellStart"/>
-                          <w:r>
-                            <w:t>Fer</w:t>
-                          </w:r>
-                          <w:proofErr w:type="spellEnd"/>
-                          <w:r>
-                            <w:t xml:space="preserve"> van Krimpen / Sietse </w:t>
                           </w:r>
                           <w:r>
-                            <w:t>Dijks</w:t>
+                            <w:rPr>
+                              <w:lang w:val="en-US"/>
+                            </w:rPr>
+                            <w:t>Examencasus: 9</w:t>
                           </w:r>
                         </w:p>
-                        <w:p/>
+                        <w:p>
+                          <w:pPr>
+                            <w:shd w:val="clear" w:color="auto" w:fill="FFFFFF" w:themeFill="background1"/>
+                            <w:rPr>
+                              <w:lang w:val="en-US"/>
+                            </w:rPr>
+                          </w:pPr>
+                        </w:p>
+                        <w:p>
+                          <w:pPr>
+                            <w:rPr>
+                              <w:lang w:val="en-US"/>
+                            </w:rPr>
+                          </w:pPr>
+                        </w:p>
                       </w:txbxContent>
                     </v:textbox>
                     <w10:wrap type="through" anchorx="margin"/>
@@ -231,7 +290,6 @@
                                     <w:dataBinding w:prefixMappings="xmlns:ns0='http://purl.org/dc/elements/1.1/' xmlns:ns1='http://schemas.openxmlformats.org/package/2006/metadata/core-properties' " w:xpath="/ns1:coreProperties[1]/ns0:title[1]" w:storeItemID="{6C3C8BC8-F283-45AE-878A-BAB7291924A1}"/>
                                     <w:text/>
                                   </w:sdtPr>
-                                  <w:sdtEndPr/>
                                   <w:sdtContent>
                                     <w:r>
                                       <w:rPr>
@@ -269,7 +327,6 @@
                                   <w:dataBinding w:prefixMappings="xmlns:ns0='http://purl.org/dc/elements/1.1/' xmlns:ns1='http://schemas.openxmlformats.org/package/2006/metadata/core-properties' " w:xpath="/ns1:coreProperties[1]/ns0:subject[1]" w:storeItemID="{6C3C8BC8-F283-45AE-878A-BAB7291924A1}"/>
                                   <w:text/>
                                 </w:sdtPr>
-                                <w:sdtEndPr/>
                                 <w:sdtContent>
                                   <w:p>
                                     <w:pPr>
@@ -291,7 +348,7 @@
                                         <w:szCs w:val="28"/>
                                         <w:lang w:val="nl-NL"/>
                                       </w:rPr>
-                                      <w:t>Titel van document</w:t>
+                                      <w:t>datadictionary</w:t>
                                     </w:r>
                                   </w:p>
                                 </w:sdtContent>
@@ -309,7 +366,6 @@
                                   <w:dataBinding w:prefixMappings="xmlns:ns0='http://purl.org/dc/elements/1.1/' xmlns:ns1='http://schemas.openxmlformats.org/package/2006/metadata/core-properties' " w:xpath="/ns1:coreProperties[1]/ns0:creator[1]" w:storeItemID="{6C3C8BC8-F283-45AE-878A-BAB7291924A1}"/>
                                   <w:text/>
                                 </w:sdtPr>
-                                <w:sdtEndPr/>
                                 <w:sdtContent>
                                   <w:p>
                                     <w:pPr>
@@ -354,14 +410,14 @@
                   </wp:anchor>
                 </w:drawing>
               </mc:Choice>
-              <mc:Fallback xmlns:cx="http://schemas.microsoft.com/office/drawing/2014/chartex" xmlns:cx1="http://schemas.microsoft.com/office/drawing/2015/9/8/chartex" xmlns:cx2="http://schemas.microsoft.com/office/drawing/2015/10/21/chartex" xmlns:w16se="http://schemas.microsoft.com/office/word/2015/wordml/symex">
+              <mc:Fallback>
                 <w:pict>
                   <v:shape w14:anchorId="78D8FF74" id="Tekstvak 131" o:spid="_x0000_s1027" type="#_x0000_t202" style="position:absolute;margin-left:34.75pt;margin-top:400.8pt;width:369pt;height:203.4pt;z-index:251660288;visibility:visible;mso-wrap-style:square;mso-width-percent:790;mso-height-percent:0;mso-wrap-distance-left:14.4pt;mso-wrap-distance-top:0;mso-wrap-distance-right:14.4pt;mso-wrap-distance-bottom:0;mso-position-horizontal:absolute;mso-position-horizontal-relative:margin;mso-position-vertical:absolute;mso-position-vertical-relative:page;mso-width-percent:790;mso-height-percent:0;mso-width-relative:margin;mso-height-relative:page;v-text-anchor:top" o:gfxdata="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" filled="f" stroked="f" strokeweight=".5pt">
                     <v:textbox inset="0,0,0,0">
                       <w:txbxContent>
                         <w:p>
                           <w:pPr>
-                            <w:pStyle w:val="Geenafstand"/>
+                            <w:pStyle w:val="NoSpacing"/>
                             <w:spacing w:before="40" w:after="560" w:line="216" w:lineRule="auto"/>
                             <w:rPr>
                               <w:color w:val="5B9BD5" w:themeColor="accent1"/>
@@ -384,7 +440,6 @@
                               <w:dataBinding w:prefixMappings="xmlns:ns0='http://purl.org/dc/elements/1.1/' xmlns:ns1='http://schemas.openxmlformats.org/package/2006/metadata/core-properties' " w:xpath="/ns1:coreProperties[1]/ns0:title[1]" w:storeItemID="{6C3C8BC8-F283-45AE-878A-BAB7291924A1}"/>
                               <w:text/>
                             </w:sdtPr>
-                            <w:sdtEndPr/>
                             <w:sdtContent>
                               <w:r>
                                 <w:rPr>
@@ -422,11 +477,10 @@
                             <w:dataBinding w:prefixMappings="xmlns:ns0='http://purl.org/dc/elements/1.1/' xmlns:ns1='http://schemas.openxmlformats.org/package/2006/metadata/core-properties' " w:xpath="/ns1:coreProperties[1]/ns0:subject[1]" w:storeItemID="{6C3C8BC8-F283-45AE-878A-BAB7291924A1}"/>
                             <w:text/>
                           </w:sdtPr>
-                          <w:sdtEndPr/>
                           <w:sdtContent>
                             <w:p>
                               <w:pPr>
-                                <w:pStyle w:val="Geenafstand"/>
+                                <w:pStyle w:val="NoSpacing"/>
                                 <w:spacing w:before="40" w:after="40"/>
                                 <w:rPr>
                                   <w:caps/>
@@ -444,7 +498,7 @@
                                   <w:szCs w:val="28"/>
                                   <w:lang w:val="nl-NL"/>
                                 </w:rPr>
-                                <w:t>Titel van document</w:t>
+                                <w:t>datadictionary</w:t>
                               </w:r>
                             </w:p>
                           </w:sdtContent>
@@ -462,11 +516,10 @@
                             <w:dataBinding w:prefixMappings="xmlns:ns0='http://purl.org/dc/elements/1.1/' xmlns:ns1='http://schemas.openxmlformats.org/package/2006/metadata/core-properties' " w:xpath="/ns1:coreProperties[1]/ns0:creator[1]" w:storeItemID="{6C3C8BC8-F283-45AE-878A-BAB7291924A1}"/>
                             <w:text/>
                           </w:sdtPr>
-                          <w:sdtEndPr/>
                           <w:sdtContent>
                             <w:p>
                               <w:pPr>
-                                <w:pStyle w:val="Geenafstand"/>
+                                <w:pStyle w:val="NoSpacing"/>
                                 <w:spacing w:before="80" w:after="40"/>
                                 <w:rPr>
                                   <w:caps/>
@@ -580,7 +633,6 @@
                                     <w:calendar w:val="gregorian"/>
                                   </w:date>
                                 </w:sdtPr>
-                                <w:sdtEndPr/>
                                 <w:sdtContent>
                                   <w:p>
                                     <w:pPr>
@@ -622,7 +674,7 @@
                   </wp:anchor>
                 </w:drawing>
               </mc:Choice>
-              <mc:Fallback xmlns:cx="http://schemas.microsoft.com/office/drawing/2014/chartex" xmlns:cx1="http://schemas.microsoft.com/office/drawing/2015/9/8/chartex" xmlns:cx2="http://schemas.microsoft.com/office/drawing/2015/10/21/chartex" xmlns:w16se="http://schemas.microsoft.com/office/word/2015/wordml/symex">
+              <mc:Fallback>
                 <w:pict>
                   <v:rect id="Rechthoek 132" o:spid="_x0000_s1028" style="position:absolute;margin-left:-4.4pt;margin-top:0;width:46.8pt;height:77.75pt;z-index:251659264;visibility:visible;mso-wrap-style:square;mso-width-percent:76;mso-height-percent:98;mso-top-percent:23;mso-wrap-distance-left:9pt;mso-wrap-distance-top:0;mso-wrap-distance-right:9pt;mso-wrap-distance-bottom:0;mso-position-horizontal:right;mso-position-horizontal-relative:margin;mso-position-vertical-relative:page;mso-width-percent:76;mso-height-percent:98;mso-top-percent:23;mso-width-relative:page;mso-height-relative:page;v-text-anchor:bottom" o:gfxdata="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" fillcolor="#5b9bd5 [3204]" stroked="f" strokeweight="1pt">
                     <v:path arrowok="t"/>
@@ -646,11 +698,10 @@
                               <w:calendar w:val="gregorian"/>
                             </w:date>
                           </w:sdtPr>
-                          <w:sdtEndPr/>
                           <w:sdtContent>
                             <w:p>
                               <w:pPr>
-                                <w:pStyle w:val="Geenafstand"/>
+                                <w:pStyle w:val="NoSpacing"/>
                                 <w:jc w:val="right"/>
                                 <w:rPr>
                                   <w:color w:val="FFFFFF" w:themeColor="background1"/>
@@ -736,7 +787,7 @@
           <w:r>
             <w:fldChar w:fldCharType="separate"/>
           </w:r>
-          <w:hyperlink w:anchor="_Toc475568470" w:history="1">
+          <w:hyperlink w:anchor="_Toc475613987" w:history="1">
             <w:r>
               <w:rPr>
                 <w:rStyle w:val="Hyperlink"/>
@@ -763,7 +814,7 @@
                 <w:noProof/>
                 <w:webHidden/>
               </w:rPr>
-              <w:instrText xml:space="preserve"> PAGEREF _Toc475568470 \h </w:instrText>
+              <w:instrText xml:space="preserve"> PAGEREF _Toc475613987 \h </w:instrText>
             </w:r>
             <w:r>
               <w:rPr>
@@ -806,13 +857,13 @@
               <w:lang w:val="nl-NL" w:eastAsia="nl-NL"/>
             </w:rPr>
           </w:pPr>
-          <w:hyperlink w:anchor="_Toc475568471" w:history="1">
+          <w:hyperlink w:anchor="_Toc475613988" w:history="1">
             <w:r>
               <w:rPr>
                 <w:rStyle w:val="Hyperlink"/>
                 <w:noProof/>
               </w:rPr>
-              <w:t>Voor akkoord</w:t>
+              <w:t>Datadictionary</w:t>
             </w:r>
             <w:r>
               <w:rPr>
@@ -833,7 +884,7 @@
                 <w:noProof/>
                 <w:webHidden/>
               </w:rPr>
-              <w:instrText xml:space="preserve"> PAGEREF _Toc475568471 \h </w:instrText>
+              <w:instrText xml:space="preserve"> PAGEREF _Toc475613988 \h </w:instrText>
             </w:r>
             <w:r>
               <w:rPr>
@@ -853,7 +904,7 @@
                 <w:noProof/>
                 <w:webHidden/>
               </w:rPr>
-              <w:t>5</w:t>
+              <w:t>3</w:t>
             </w:r>
             <w:r>
               <w:rPr>
@@ -876,7 +927,7 @@
               <w:lang w:val="nl-NL" w:eastAsia="nl-NL"/>
             </w:rPr>
           </w:pPr>
-          <w:hyperlink w:anchor="_Toc475568472" w:history="1">
+          <w:hyperlink w:anchor="_Toc475613989" w:history="1">
             <w:r>
               <w:rPr>
                 <w:rStyle w:val="Hyperlink"/>
@@ -903,7 +954,7 @@
                 <w:noProof/>
                 <w:webHidden/>
               </w:rPr>
-              <w:instrText xml:space="preserve"> PAGEREF _Toc475568472 \h </w:instrText>
+              <w:instrText xml:space="preserve"> PAGEREF _Toc475613989 \h </w:instrText>
             </w:r>
             <w:r>
               <w:rPr>
@@ -923,7 +974,7 @@
                 <w:noProof/>
                 <w:webHidden/>
               </w:rPr>
-              <w:t>6</w:t>
+              <w:t>4</w:t>
             </w:r>
             <w:r>
               <w:rPr>
@@ -955,7 +1006,7 @@
       <w:pPr>
         <w:pStyle w:val="Heading1"/>
       </w:pPr>
-      <w:bookmarkStart w:id="0" w:name="_Toc475568470"/>
+      <w:bookmarkStart w:id="0" w:name="_Toc475613987"/>
       <w:r>
         <w:lastRenderedPageBreak/>
         <w:t>Inleiding</w:t>
@@ -977,29 +1028,37 @@
       <w:r>
         <w:br w:type="column"/>
       </w:r>
+      <w:bookmarkStart w:id="1" w:name="_Toc475613988"/>
+      <w:proofErr w:type="spellStart"/>
       <w:r>
         <w:lastRenderedPageBreak/>
-        <w:t xml:space="preserve">Datadictionary </w:t>
+        <w:t>Datadictionary</w:t>
       </w:r>
+      <w:bookmarkEnd w:id="1"/>
+      <w:proofErr w:type="spellEnd"/>
     </w:p>
+    <w:p/>
     <w:p>
+      <w:proofErr w:type="spellStart"/>
       <w:r>
-        <w:t>Tbl_Home</w:t>
+        <w:t>Tbl_Category</w:t>
       </w:r>
+      <w:proofErr w:type="spellEnd"/>
     </w:p>
     <w:tbl>
       <w:tblPr>
         <w:tblStyle w:val="GridTable4-Accent1"/>
-        <w:tblW w:w="11732" w:type="dxa"/>
+        <w:tblW w:w="11684" w:type="dxa"/>
         <w:tblInd w:w="-1341" w:type="dxa"/>
         <w:tblLook w:val="04A0" w:firstRow="1" w:lastRow="0" w:firstColumn="1" w:lastColumn="0" w:noHBand="0" w:noVBand="1"/>
       </w:tblPr>
       <w:tblGrid>
-        <w:gridCol w:w="2346"/>
-        <w:gridCol w:w="2346"/>
-        <w:gridCol w:w="2346"/>
-        <w:gridCol w:w="2347"/>
-        <w:gridCol w:w="2347"/>
+        <w:gridCol w:w="1762"/>
+        <w:gridCol w:w="1617"/>
+        <w:gridCol w:w="1501"/>
+        <w:gridCol w:w="1276"/>
+        <w:gridCol w:w="1276"/>
+        <w:gridCol w:w="4252"/>
       </w:tblGrid>
       <w:tr>
         <w:trPr>
@@ -1009,7 +1068,7 @@
         <w:tc>
           <w:tcPr>
             <w:cnfStyle w:val="001000000000" w:firstRow="0" w:lastRow="0" w:firstColumn="1" w:lastColumn="0" w:oddVBand="0" w:evenVBand="0" w:oddHBand="0" w:evenHBand="0" w:firstRowFirstColumn="0" w:firstRowLastColumn="0" w:lastRowFirstColumn="0" w:lastRowLastColumn="0"/>
-            <w:tcW w:w="2346" w:type="dxa"/>
+            <w:tcW w:w="1762" w:type="dxa"/>
           </w:tcPr>
           <w:p>
             <w:r>
@@ -1019,7 +1078,7 @@
         </w:tc>
         <w:tc>
           <w:tcPr>
-            <w:tcW w:w="2346" w:type="dxa"/>
+            <w:tcW w:w="1617" w:type="dxa"/>
           </w:tcPr>
           <w:p>
             <w:pPr>
@@ -1032,7 +1091,7 @@
         </w:tc>
         <w:tc>
           <w:tcPr>
-            <w:tcW w:w="2346" w:type="dxa"/>
+            <w:tcW w:w="1501" w:type="dxa"/>
           </w:tcPr>
           <w:p>
             <w:pPr>
@@ -1045,20 +1104,33 @@
         </w:tc>
         <w:tc>
           <w:tcPr>
-            <w:tcW w:w="2347" w:type="dxa"/>
+            <w:tcW w:w="1276" w:type="dxa"/>
           </w:tcPr>
           <w:p>
             <w:pPr>
               <w:cnfStyle w:val="100000000000" w:firstRow="1" w:lastRow="0" w:firstColumn="0" w:lastColumn="0" w:oddVBand="0" w:evenVBand="0" w:oddHBand="0" w:evenHBand="0" w:firstRowFirstColumn="0" w:firstRowLastColumn="0" w:lastRowFirstColumn="0" w:lastRowLastColumn="0"/>
             </w:pPr>
             <w:r>
+              <w:t>Primaire sleutel</w:t>
+            </w:r>
+          </w:p>
+        </w:tc>
+        <w:tc>
+          <w:tcPr>
+            <w:tcW w:w="1276" w:type="dxa"/>
+          </w:tcPr>
+          <w:p>
+            <w:pPr>
+              <w:cnfStyle w:val="100000000000" w:firstRow="1" w:lastRow="0" w:firstColumn="0" w:lastColumn="0" w:oddVBand="0" w:evenVBand="0" w:oddHBand="0" w:evenHBand="0" w:firstRowFirstColumn="0" w:firstRowLastColumn="0" w:lastRowFirstColumn="0" w:lastRowLastColumn="0"/>
+            </w:pPr>
+            <w:r>
               <w:t>Verplicht</w:t>
             </w:r>
           </w:p>
         </w:tc>
         <w:tc>
           <w:tcPr>
-            <w:tcW w:w="2347" w:type="dxa"/>
+            <w:tcW w:w="4252" w:type="dxa"/>
           </w:tcPr>
           <w:p>
             <w:pPr>
@@ -1078,33 +1150,40 @@
         <w:tc>
           <w:tcPr>
             <w:cnfStyle w:val="001000000000" w:firstRow="0" w:lastRow="0" w:firstColumn="1" w:lastColumn="0" w:oddVBand="0" w:evenVBand="0" w:oddHBand="0" w:evenHBand="0" w:firstRowFirstColumn="0" w:firstRowLastColumn="0" w:lastRowFirstColumn="0" w:lastRowLastColumn="0"/>
-            <w:tcW w:w="2346" w:type="dxa"/>
-          </w:tcPr>
-          <w:p>
-            <w:r>
-              <w:t>Category</w:t>
-            </w:r>
-            <w:r>
-              <w:t>ID</w:t>
-            </w:r>
-          </w:p>
-        </w:tc>
-        <w:tc>
-          <w:tcPr>
-            <w:tcW w:w="2346" w:type="dxa"/>
+            <w:tcW w:w="1762" w:type="dxa"/>
+          </w:tcPr>
+          <w:p>
+            <w:proofErr w:type="spellStart"/>
+            <w:r>
+              <w:t>CategoryID</w:t>
+            </w:r>
+            <w:proofErr w:type="spellEnd"/>
+          </w:p>
+        </w:tc>
+        <w:tc>
+          <w:tcPr>
+            <w:tcW w:w="1617" w:type="dxa"/>
           </w:tcPr>
           <w:p>
             <w:pPr>
               <w:cnfStyle w:val="000000100000" w:firstRow="0" w:lastRow="0" w:firstColumn="0" w:lastColumn="0" w:oddVBand="0" w:evenVBand="0" w:oddHBand="1" w:evenHBand="0" w:firstRowFirstColumn="0" w:firstRowLastColumn="0" w:lastRowFirstColumn="0" w:lastRowLastColumn="0"/>
             </w:pPr>
             <w:r>
-              <w:t>autonumber</w:t>
-            </w:r>
-          </w:p>
-        </w:tc>
-        <w:tc>
-          <w:tcPr>
-            <w:tcW w:w="2346" w:type="dxa"/>
+              <w:t>int(</w:t>
+            </w:r>
+            <w:proofErr w:type="gramStart"/>
+            <w:r>
+              <w:t>max</w:t>
+            </w:r>
+            <w:proofErr w:type="gramEnd"/>
+            <w:r>
+              <w:t>)</w:t>
+            </w:r>
+          </w:p>
+        </w:tc>
+        <w:tc>
+          <w:tcPr>
+            <w:tcW w:w="1501" w:type="dxa"/>
           </w:tcPr>
           <w:p>
             <w:pPr>
@@ -1114,20 +1193,33 @@
         </w:tc>
         <w:tc>
           <w:tcPr>
-            <w:tcW w:w="2347" w:type="dxa"/>
+            <w:tcW w:w="1276" w:type="dxa"/>
           </w:tcPr>
           <w:p>
             <w:pPr>
               <w:cnfStyle w:val="000000100000" w:firstRow="0" w:lastRow="0" w:firstColumn="0" w:lastColumn="0" w:oddVBand="0" w:evenVBand="0" w:oddHBand="1" w:evenHBand="0" w:firstRowFirstColumn="0" w:firstRowLastColumn="0" w:lastRowFirstColumn="0" w:lastRowLastColumn="0"/>
             </w:pPr>
             <w:r>
+              <w:t>Yes</w:t>
+            </w:r>
+          </w:p>
+        </w:tc>
+        <w:tc>
+          <w:tcPr>
+            <w:tcW w:w="1276" w:type="dxa"/>
+          </w:tcPr>
+          <w:p>
+            <w:pPr>
+              <w:cnfStyle w:val="000000100000" w:firstRow="0" w:lastRow="0" w:firstColumn="0" w:lastColumn="0" w:oddVBand="0" w:evenVBand="0" w:oddHBand="1" w:evenHBand="0" w:firstRowFirstColumn="0" w:firstRowLastColumn="0" w:lastRowFirstColumn="0" w:lastRowLastColumn="0"/>
+            </w:pPr>
+            <w:r>
               <w:t>-</w:t>
             </w:r>
           </w:p>
         </w:tc>
         <w:tc>
           <w:tcPr>
-            <w:tcW w:w="2347" w:type="dxa"/>
+            <w:tcW w:w="4252" w:type="dxa"/>
           </w:tcPr>
           <w:p>
             <w:pPr>
@@ -1146,33 +1238,40 @@
         <w:tc>
           <w:tcPr>
             <w:cnfStyle w:val="001000000000" w:firstRow="0" w:lastRow="0" w:firstColumn="1" w:lastColumn="0" w:oddVBand="0" w:evenVBand="0" w:oddHBand="0" w:evenHBand="0" w:firstRowFirstColumn="0" w:firstRowLastColumn="0" w:lastRowFirstColumn="0" w:lastRowLastColumn="0"/>
-            <w:tcW w:w="2346" w:type="dxa"/>
-          </w:tcPr>
-          <w:p>
-            <w:r>
-              <w:t>Parent</w:t>
-            </w:r>
-            <w:r>
-              <w:t>ID</w:t>
-            </w:r>
-          </w:p>
-        </w:tc>
-        <w:tc>
-          <w:tcPr>
-            <w:tcW w:w="2346" w:type="dxa"/>
+            <w:tcW w:w="1762" w:type="dxa"/>
+          </w:tcPr>
+          <w:p>
+            <w:proofErr w:type="spellStart"/>
+            <w:r>
+              <w:t>ParentID</w:t>
+            </w:r>
+            <w:proofErr w:type="spellEnd"/>
+          </w:p>
+        </w:tc>
+        <w:tc>
+          <w:tcPr>
+            <w:tcW w:w="1617" w:type="dxa"/>
           </w:tcPr>
           <w:p>
             <w:pPr>
               <w:cnfStyle w:val="000000000000" w:firstRow="0" w:lastRow="0" w:firstColumn="0" w:lastColumn="0" w:oddVBand="0" w:evenVBand="0" w:oddHBand="0" w:evenHBand="0" w:firstRowFirstColumn="0" w:firstRowLastColumn="0" w:lastRowFirstColumn="0" w:lastRowLastColumn="0"/>
             </w:pPr>
             <w:r>
-              <w:t>Autonumber</w:t>
-            </w:r>
-          </w:p>
-        </w:tc>
-        <w:tc>
-          <w:tcPr>
-            <w:tcW w:w="2346" w:type="dxa"/>
+              <w:t>int(</w:t>
+            </w:r>
+            <w:proofErr w:type="gramStart"/>
+            <w:r>
+              <w:t>max</w:t>
+            </w:r>
+            <w:proofErr w:type="gramEnd"/>
+            <w:r>
+              <w:t>)</w:t>
+            </w:r>
+          </w:p>
+        </w:tc>
+        <w:tc>
+          <w:tcPr>
+            <w:tcW w:w="1501" w:type="dxa"/>
           </w:tcPr>
           <w:p>
             <w:pPr>
@@ -1182,20 +1281,33 @@
         </w:tc>
         <w:tc>
           <w:tcPr>
-            <w:tcW w:w="2347" w:type="dxa"/>
+            <w:tcW w:w="1276" w:type="dxa"/>
           </w:tcPr>
           <w:p>
             <w:pPr>
               <w:cnfStyle w:val="000000000000" w:firstRow="0" w:lastRow="0" w:firstColumn="0" w:lastColumn="0" w:oddVBand="0" w:evenVBand="0" w:oddHBand="0" w:evenHBand="0" w:firstRowFirstColumn="0" w:firstRowLastColumn="0" w:lastRowFirstColumn="0" w:lastRowLastColumn="0"/>
             </w:pPr>
             <w:r>
+              <w:t>No</w:t>
+            </w:r>
+          </w:p>
+        </w:tc>
+        <w:tc>
+          <w:tcPr>
+            <w:tcW w:w="1276" w:type="dxa"/>
+          </w:tcPr>
+          <w:p>
+            <w:pPr>
+              <w:cnfStyle w:val="000000000000" w:firstRow="0" w:lastRow="0" w:firstColumn="0" w:lastColumn="0" w:oddVBand="0" w:evenVBand="0" w:oddHBand="0" w:evenHBand="0" w:firstRowFirstColumn="0" w:firstRowLastColumn="0" w:lastRowFirstColumn="0" w:lastRowLastColumn="0"/>
+            </w:pPr>
+            <w:r>
               <w:t>-</w:t>
             </w:r>
           </w:p>
         </w:tc>
         <w:tc>
           <w:tcPr>
-            <w:tcW w:w="2347" w:type="dxa"/>
+            <w:tcW w:w="4252" w:type="dxa"/>
           </w:tcPr>
           <w:p>
             <w:pPr>
@@ -1215,30 +1327,40 @@
         <w:tc>
           <w:tcPr>
             <w:cnfStyle w:val="001000000000" w:firstRow="0" w:lastRow="0" w:firstColumn="1" w:lastColumn="0" w:oddVBand="0" w:evenVBand="0" w:oddHBand="0" w:evenHBand="0" w:firstRowFirstColumn="0" w:firstRowLastColumn="0" w:lastRowFirstColumn="0" w:lastRowLastColumn="0"/>
-            <w:tcW w:w="2346" w:type="dxa"/>
-          </w:tcPr>
-          <w:p>
+            <w:tcW w:w="1762" w:type="dxa"/>
+          </w:tcPr>
+          <w:p>
+            <w:proofErr w:type="spellStart"/>
             <w:r>
               <w:t>PageID</w:t>
             </w:r>
-          </w:p>
-        </w:tc>
-        <w:tc>
-          <w:tcPr>
-            <w:tcW w:w="2346" w:type="dxa"/>
+            <w:proofErr w:type="spellEnd"/>
+          </w:p>
+        </w:tc>
+        <w:tc>
+          <w:tcPr>
+            <w:tcW w:w="1617" w:type="dxa"/>
           </w:tcPr>
           <w:p>
             <w:pPr>
               <w:cnfStyle w:val="000000100000" w:firstRow="0" w:lastRow="0" w:firstColumn="0" w:lastColumn="0" w:oddVBand="0" w:evenVBand="0" w:oddHBand="1" w:evenHBand="0" w:firstRowFirstColumn="0" w:firstRowLastColumn="0" w:lastRowFirstColumn="0" w:lastRowLastColumn="0"/>
             </w:pPr>
             <w:r>
-              <w:t>Autonumber</w:t>
-            </w:r>
-          </w:p>
-        </w:tc>
-        <w:tc>
-          <w:tcPr>
-            <w:tcW w:w="2346" w:type="dxa"/>
+              <w:t>int(</w:t>
+            </w:r>
+            <w:proofErr w:type="gramStart"/>
+            <w:r>
+              <w:t>max</w:t>
+            </w:r>
+            <w:proofErr w:type="gramEnd"/>
+            <w:r>
+              <w:t>)</w:t>
+            </w:r>
+          </w:p>
+        </w:tc>
+        <w:tc>
+          <w:tcPr>
+            <w:tcW w:w="1501" w:type="dxa"/>
           </w:tcPr>
           <w:p>
             <w:pPr>
@@ -1248,20 +1370,33 @@
         </w:tc>
         <w:tc>
           <w:tcPr>
-            <w:tcW w:w="2347" w:type="dxa"/>
+            <w:tcW w:w="1276" w:type="dxa"/>
           </w:tcPr>
           <w:p>
             <w:pPr>
               <w:cnfStyle w:val="000000100000" w:firstRow="0" w:lastRow="0" w:firstColumn="0" w:lastColumn="0" w:oddVBand="0" w:evenVBand="0" w:oddHBand="1" w:evenHBand="0" w:firstRowFirstColumn="0" w:firstRowLastColumn="0" w:lastRowFirstColumn="0" w:lastRowLastColumn="0"/>
             </w:pPr>
             <w:r>
+              <w:t>No</w:t>
+            </w:r>
+          </w:p>
+        </w:tc>
+        <w:tc>
+          <w:tcPr>
+            <w:tcW w:w="1276" w:type="dxa"/>
+          </w:tcPr>
+          <w:p>
+            <w:pPr>
+              <w:cnfStyle w:val="000000100000" w:firstRow="0" w:lastRow="0" w:firstColumn="0" w:lastColumn="0" w:oddVBand="0" w:evenVBand="0" w:oddHBand="1" w:evenHBand="0" w:firstRowFirstColumn="0" w:firstRowLastColumn="0" w:lastRowFirstColumn="0" w:lastRowLastColumn="0"/>
+            </w:pPr>
+            <w:r>
               <w:t>-</w:t>
             </w:r>
           </w:p>
         </w:tc>
         <w:tc>
           <w:tcPr>
-            <w:tcW w:w="2347" w:type="dxa"/>
+            <w:tcW w:w="4252" w:type="dxa"/>
           </w:tcPr>
           <w:p>
             <w:pPr>
@@ -1280,7 +1415,195 @@
         <w:tc>
           <w:tcPr>
             <w:cnfStyle w:val="001000000000" w:firstRow="0" w:lastRow="0" w:firstColumn="1" w:lastColumn="0" w:oddVBand="0" w:evenVBand="0" w:oddHBand="0" w:evenHBand="0" w:firstRowFirstColumn="0" w:firstRowLastColumn="0" w:lastRowFirstColumn="0" w:lastRowLastColumn="0"/>
-            <w:tcW w:w="2346" w:type="dxa"/>
+            <w:tcW w:w="1762" w:type="dxa"/>
+          </w:tcPr>
+          <w:p>
+            <w:proofErr w:type="spellStart"/>
+            <w:r>
+              <w:t>Title</w:t>
+            </w:r>
+            <w:proofErr w:type="spellEnd"/>
+          </w:p>
+        </w:tc>
+        <w:tc>
+          <w:tcPr>
+            <w:tcW w:w="1617" w:type="dxa"/>
+          </w:tcPr>
+          <w:p>
+            <w:pPr>
+              <w:cnfStyle w:val="000000000000" w:firstRow="0" w:lastRow="0" w:firstColumn="0" w:lastColumn="0" w:oddVBand="0" w:evenVBand="0" w:oddHBand="0" w:evenHBand="0" w:firstRowFirstColumn="0" w:firstRowLastColumn="0" w:lastRowFirstColumn="0" w:lastRowLastColumn="0"/>
+            </w:pPr>
+            <w:proofErr w:type="spellStart"/>
+            <w:r>
+              <w:t>Varchar</w:t>
+            </w:r>
+            <w:proofErr w:type="spellEnd"/>
+            <w:r>
+              <w:t>(20)</w:t>
+            </w:r>
+          </w:p>
+        </w:tc>
+        <w:tc>
+          <w:tcPr>
+            <w:tcW w:w="1501" w:type="dxa"/>
+          </w:tcPr>
+          <w:p>
+            <w:pPr>
+              <w:cnfStyle w:val="000000000000" w:firstRow="0" w:lastRow="0" w:firstColumn="0" w:lastColumn="0" w:oddVBand="0" w:evenVBand="0" w:oddHBand="0" w:evenHBand="0" w:firstRowFirstColumn="0" w:firstRowLastColumn="0" w:lastRowFirstColumn="0" w:lastRowLastColumn="0"/>
+            </w:pPr>
+            <w:r>
+              <w:t>A…</w:t>
+            </w:r>
+            <w:proofErr w:type="spellStart"/>
+            <w:r>
+              <w:t>z</w:t>
+            </w:r>
+            <w:proofErr w:type="spellEnd"/>
+          </w:p>
+        </w:tc>
+        <w:tc>
+          <w:tcPr>
+            <w:tcW w:w="1276" w:type="dxa"/>
+          </w:tcPr>
+          <w:p>
+            <w:pPr>
+              <w:cnfStyle w:val="000000000000" w:firstRow="0" w:lastRow="0" w:firstColumn="0" w:lastColumn="0" w:oddVBand="0" w:evenVBand="0" w:oddHBand="0" w:evenHBand="0" w:firstRowFirstColumn="0" w:firstRowLastColumn="0" w:lastRowFirstColumn="0" w:lastRowLastColumn="0"/>
+            </w:pPr>
+            <w:r>
+              <w:t>No</w:t>
+            </w:r>
+          </w:p>
+        </w:tc>
+        <w:tc>
+          <w:tcPr>
+            <w:tcW w:w="1276" w:type="dxa"/>
+          </w:tcPr>
+          <w:p>
+            <w:pPr>
+              <w:cnfStyle w:val="000000000000" w:firstRow="0" w:lastRow="0" w:firstColumn="0" w:lastColumn="0" w:oddVBand="0" w:evenVBand="0" w:oddHBand="0" w:evenHBand="0" w:firstRowFirstColumn="0" w:firstRowLastColumn="0" w:lastRowFirstColumn="0" w:lastRowLastColumn="0"/>
+            </w:pPr>
+            <w:r>
+              <w:t xml:space="preserve">No </w:t>
+            </w:r>
+          </w:p>
+        </w:tc>
+        <w:tc>
+          <w:tcPr>
+            <w:tcW w:w="4252" w:type="dxa"/>
+          </w:tcPr>
+          <w:p>
+            <w:pPr>
+              <w:cnfStyle w:val="000000000000" w:firstRow="0" w:lastRow="0" w:firstColumn="0" w:lastColumn="0" w:oddVBand="0" w:evenVBand="0" w:oddHBand="0" w:evenHBand="0" w:firstRowFirstColumn="0" w:firstRowLastColumn="0" w:lastRowFirstColumn="0" w:lastRowLastColumn="0"/>
+            </w:pPr>
+            <w:r>
+              <w:t>Titel van de pagina</w:t>
+            </w:r>
+          </w:p>
+        </w:tc>
+      </w:tr>
+      <w:tr>
+        <w:trPr>
+          <w:cnfStyle w:val="000000100000" w:firstRow="0" w:lastRow="0" w:firstColumn="0" w:lastColumn="0" w:oddVBand="0" w:evenVBand="0" w:oddHBand="1" w:evenHBand="0" w:firstRowFirstColumn="0" w:firstRowLastColumn="0" w:lastRowFirstColumn="0" w:lastRowLastColumn="0"/>
+          <w:trHeight w:val="335"/>
+        </w:trPr>
+        <w:tc>
+          <w:tcPr>
+            <w:cnfStyle w:val="001000000000" w:firstRow="0" w:lastRow="0" w:firstColumn="1" w:lastColumn="0" w:oddVBand="0" w:evenVBand="0" w:oddHBand="0" w:evenHBand="0" w:firstRowFirstColumn="0" w:firstRowLastColumn="0" w:lastRowFirstColumn="0" w:lastRowLastColumn="0"/>
+            <w:tcW w:w="1762" w:type="dxa"/>
+          </w:tcPr>
+          <w:p>
+            <w:r>
+              <w:t>Text</w:t>
+            </w:r>
+            <w:r>
+              <w:t>area1</w:t>
+            </w:r>
+          </w:p>
+        </w:tc>
+        <w:tc>
+          <w:tcPr>
+            <w:tcW w:w="1617" w:type="dxa"/>
+          </w:tcPr>
+          <w:p>
+            <w:pPr>
+              <w:cnfStyle w:val="000000100000" w:firstRow="0" w:lastRow="0" w:firstColumn="0" w:lastColumn="0" w:oddVBand="0" w:evenVBand="0" w:oddHBand="1" w:evenHBand="0" w:firstRowFirstColumn="0" w:firstRowLastColumn="0" w:lastRowFirstColumn="0" w:lastRowLastColumn="0"/>
+            </w:pPr>
+            <w:proofErr w:type="spellStart"/>
+            <w:r>
+              <w:t>Varchar</w:t>
+            </w:r>
+            <w:proofErr w:type="spellEnd"/>
+            <w:r>
+              <w:t>(100)</w:t>
+            </w:r>
+          </w:p>
+        </w:tc>
+        <w:tc>
+          <w:tcPr>
+            <w:tcW w:w="1501" w:type="dxa"/>
+          </w:tcPr>
+          <w:p>
+            <w:pPr>
+              <w:cnfStyle w:val="000000100000" w:firstRow="0" w:lastRow="0" w:firstColumn="0" w:lastColumn="0" w:oddVBand="0" w:evenVBand="0" w:oddHBand="1" w:evenHBand="0" w:firstRowFirstColumn="0" w:firstRowLastColumn="0" w:lastRowFirstColumn="0" w:lastRowLastColumn="0"/>
+            </w:pPr>
+            <w:r>
+              <w:t>A…</w:t>
+            </w:r>
+            <w:proofErr w:type="spellStart"/>
+            <w:r>
+              <w:t>z</w:t>
+            </w:r>
+            <w:proofErr w:type="spellEnd"/>
+          </w:p>
+        </w:tc>
+        <w:tc>
+          <w:tcPr>
+            <w:tcW w:w="1276" w:type="dxa"/>
+          </w:tcPr>
+          <w:p>
+            <w:pPr>
+              <w:cnfStyle w:val="000000100000" w:firstRow="0" w:lastRow="0" w:firstColumn="0" w:lastColumn="0" w:oddVBand="0" w:evenVBand="0" w:oddHBand="1" w:evenHBand="0" w:firstRowFirstColumn="0" w:firstRowLastColumn="0" w:lastRowFirstColumn="0" w:lastRowLastColumn="0"/>
+            </w:pPr>
+            <w:r>
+              <w:t>No</w:t>
+            </w:r>
+          </w:p>
+        </w:tc>
+        <w:tc>
+          <w:tcPr>
+            <w:tcW w:w="1276" w:type="dxa"/>
+          </w:tcPr>
+          <w:p>
+            <w:pPr>
+              <w:cnfStyle w:val="000000100000" w:firstRow="0" w:lastRow="0" w:firstColumn="0" w:lastColumn="0" w:oddVBand="0" w:evenVBand="0" w:oddHBand="1" w:evenHBand="0" w:firstRowFirstColumn="0" w:firstRowLastColumn="0" w:lastRowFirstColumn="0" w:lastRowLastColumn="0"/>
+            </w:pPr>
+            <w:r>
+              <w:t xml:space="preserve">No </w:t>
+            </w:r>
+          </w:p>
+        </w:tc>
+        <w:tc>
+          <w:tcPr>
+            <w:tcW w:w="4252" w:type="dxa"/>
+          </w:tcPr>
+          <w:p>
+            <w:pPr>
+              <w:cnfStyle w:val="000000100000" w:firstRow="0" w:lastRow="0" w:firstColumn="0" w:lastColumn="0" w:oddVBand="0" w:evenVBand="0" w:oddHBand="1" w:evenHBand="0" w:firstRowFirstColumn="0" w:firstRowLastColumn="0" w:lastRowFirstColumn="0" w:lastRowLastColumn="0"/>
+            </w:pPr>
+            <w:r>
+              <w:t>De omschrijving van de pagina</w:t>
+            </w:r>
+          </w:p>
+        </w:tc>
+      </w:tr>
+      <w:tr>
+        <w:trPr>
+          <w:trHeight w:val="335"/>
+        </w:trPr>
+        <w:tc>
+          <w:tcPr>
+            <w:cnfStyle w:val="001000000000" w:firstRow="0" w:lastRow="0" w:firstColumn="1" w:lastColumn="0" w:oddVBand="0" w:evenVBand="0" w:oddHBand="0" w:evenHBand="0" w:firstRowFirstColumn="0" w:firstRowLastColumn="0" w:lastRowFirstColumn="0" w:lastRowLastColumn="0"/>
+            <w:tcW w:w="1762" w:type="dxa"/>
           </w:tcPr>
           <w:p>
             <w:r>
@@ -1290,7 +1613,7 @@
         </w:tc>
         <w:tc>
           <w:tcPr>
-            <w:tcW w:w="2346" w:type="dxa"/>
+            <w:tcW w:w="1617" w:type="dxa"/>
           </w:tcPr>
           <w:p>
             <w:pPr>
@@ -1303,40 +1626,50 @@
         </w:tc>
         <w:tc>
           <w:tcPr>
-            <w:tcW w:w="2346" w:type="dxa"/>
+            <w:tcW w:w="1501" w:type="dxa"/>
           </w:tcPr>
           <w:p>
             <w:pPr>
               <w:cnfStyle w:val="000000000000" w:firstRow="0" w:lastRow="0" w:firstColumn="0" w:lastColumn="0" w:oddVBand="0" w:evenVBand="0" w:oddHBand="0" w:evenHBand="0" w:firstRowFirstColumn="0" w:firstRowLastColumn="0" w:lastRowFirstColumn="0" w:lastRowLastColumn="0"/>
             </w:pPr>
-            <w:r>
-              <w:t>A…z</w:t>
-            </w:r>
-          </w:p>
-        </w:tc>
-        <w:tc>
-          <w:tcPr>
-            <w:tcW w:w="2347" w:type="dxa"/>
+          </w:p>
+        </w:tc>
+        <w:tc>
+          <w:tcPr>
+            <w:tcW w:w="1276" w:type="dxa"/>
           </w:tcPr>
           <w:p>
             <w:pPr>
               <w:cnfStyle w:val="000000000000" w:firstRow="0" w:lastRow="0" w:firstColumn="0" w:lastColumn="0" w:oddVBand="0" w:evenVBand="0" w:oddHBand="0" w:evenHBand="0" w:firstRowFirstColumn="0" w:firstRowLastColumn="0" w:lastRowFirstColumn="0" w:lastRowLastColumn="0"/>
             </w:pPr>
             <w:r>
-              <w:t>Yes</w:t>
-            </w:r>
-          </w:p>
-        </w:tc>
-        <w:tc>
-          <w:tcPr>
-            <w:tcW w:w="2347" w:type="dxa"/>
+              <w:t>No</w:t>
+            </w:r>
+          </w:p>
+        </w:tc>
+        <w:tc>
+          <w:tcPr>
+            <w:tcW w:w="1276" w:type="dxa"/>
           </w:tcPr>
           <w:p>
             <w:pPr>
               <w:cnfStyle w:val="000000000000" w:firstRow="0" w:lastRow="0" w:firstColumn="0" w:lastColumn="0" w:oddVBand="0" w:evenVBand="0" w:oddHBand="0" w:evenHBand="0" w:firstRowFirstColumn="0" w:firstRowLastColumn="0" w:lastRowFirstColumn="0" w:lastRowLastColumn="0"/>
             </w:pPr>
             <w:r>
-              <w:t>foto</w:t>
+              <w:t xml:space="preserve">No </w:t>
+            </w:r>
+          </w:p>
+        </w:tc>
+        <w:tc>
+          <w:tcPr>
+            <w:tcW w:w="4252" w:type="dxa"/>
+          </w:tcPr>
+          <w:p>
+            <w:pPr>
+              <w:cnfStyle w:val="000000000000" w:firstRow="0" w:lastRow="0" w:firstColumn="0" w:lastColumn="0" w:oddVBand="0" w:evenVBand="0" w:oddHBand="0" w:evenHBand="0" w:firstRowFirstColumn="0" w:firstRowLastColumn="0" w:lastRowFirstColumn="0" w:lastRowLastColumn="0"/>
+            </w:pPr>
+            <w:r>
+              <w:t>afbeeldingen</w:t>
             </w:r>
           </w:p>
         </w:tc>
@@ -1344,23 +1677,29 @@
     </w:tbl>
     <w:p/>
     <w:p>
+      <w:proofErr w:type="spellStart"/>
       <w:r>
-        <w:t>Tbl_settings</w:t>
+        <w:t>Tbl_Pag</w:t>
       </w:r>
+      <w:r>
+        <w:t>e</w:t>
+      </w:r>
+      <w:proofErr w:type="spellEnd"/>
     </w:p>
     <w:tbl>
       <w:tblPr>
         <w:tblStyle w:val="GridTable4-Accent1"/>
-        <w:tblW w:w="11732" w:type="dxa"/>
+        <w:tblW w:w="11684" w:type="dxa"/>
         <w:tblInd w:w="-1341" w:type="dxa"/>
         <w:tblLook w:val="04A0" w:firstRow="1" w:lastRow="0" w:firstColumn="1" w:lastColumn="0" w:noHBand="0" w:noVBand="1"/>
       </w:tblPr>
       <w:tblGrid>
-        <w:gridCol w:w="2346"/>
-        <w:gridCol w:w="2346"/>
-        <w:gridCol w:w="2346"/>
-        <w:gridCol w:w="2347"/>
-        <w:gridCol w:w="2347"/>
+        <w:gridCol w:w="1728"/>
+        <w:gridCol w:w="1670"/>
+        <w:gridCol w:w="1704"/>
+        <w:gridCol w:w="1268"/>
+        <w:gridCol w:w="1273"/>
+        <w:gridCol w:w="4041"/>
       </w:tblGrid>
       <w:tr>
         <w:trPr>
@@ -1370,7 +1709,7 @@
         <w:tc>
           <w:tcPr>
             <w:cnfStyle w:val="001000000000" w:firstRow="0" w:lastRow="0" w:firstColumn="1" w:lastColumn="0" w:oddVBand="0" w:evenVBand="0" w:oddHBand="0" w:evenHBand="0" w:firstRowFirstColumn="0" w:firstRowLastColumn="0" w:lastRowFirstColumn="0" w:lastRowLastColumn="0"/>
-            <w:tcW w:w="2346" w:type="dxa"/>
+            <w:tcW w:w="1728" w:type="dxa"/>
           </w:tcPr>
           <w:p>
             <w:r>
@@ -1380,7 +1719,7 @@
         </w:tc>
         <w:tc>
           <w:tcPr>
-            <w:tcW w:w="2346" w:type="dxa"/>
+            <w:tcW w:w="1670" w:type="dxa"/>
           </w:tcPr>
           <w:p>
             <w:pPr>
@@ -1393,7 +1732,7 @@
         </w:tc>
         <w:tc>
           <w:tcPr>
-            <w:tcW w:w="2346" w:type="dxa"/>
+            <w:tcW w:w="1704" w:type="dxa"/>
           </w:tcPr>
           <w:p>
             <w:pPr>
@@ -1406,20 +1745,33 @@
         </w:tc>
         <w:tc>
           <w:tcPr>
-            <w:tcW w:w="2347" w:type="dxa"/>
+            <w:tcW w:w="1268" w:type="dxa"/>
           </w:tcPr>
           <w:p>
             <w:pPr>
               <w:cnfStyle w:val="100000000000" w:firstRow="1" w:lastRow="0" w:firstColumn="0" w:lastColumn="0" w:oddVBand="0" w:evenVBand="0" w:oddHBand="0" w:evenHBand="0" w:firstRowFirstColumn="0" w:firstRowLastColumn="0" w:lastRowFirstColumn="0" w:lastRowLastColumn="0"/>
             </w:pPr>
             <w:r>
+              <w:t>Primaire sleutel</w:t>
+            </w:r>
+          </w:p>
+        </w:tc>
+        <w:tc>
+          <w:tcPr>
+            <w:tcW w:w="1273" w:type="dxa"/>
+          </w:tcPr>
+          <w:p>
+            <w:pPr>
+              <w:cnfStyle w:val="100000000000" w:firstRow="1" w:lastRow="0" w:firstColumn="0" w:lastColumn="0" w:oddVBand="0" w:evenVBand="0" w:oddHBand="0" w:evenHBand="0" w:firstRowFirstColumn="0" w:firstRowLastColumn="0" w:lastRowFirstColumn="0" w:lastRowLastColumn="0"/>
+            </w:pPr>
+            <w:r>
               <w:t>Verplicht</w:t>
             </w:r>
           </w:p>
         </w:tc>
         <w:tc>
           <w:tcPr>
-            <w:tcW w:w="2347" w:type="dxa"/>
+            <w:tcW w:w="4041" w:type="dxa"/>
           </w:tcPr>
           <w:p>
             <w:pPr>
@@ -1439,30 +1791,40 @@
         <w:tc>
           <w:tcPr>
             <w:cnfStyle w:val="001000000000" w:firstRow="0" w:lastRow="0" w:firstColumn="1" w:lastColumn="0" w:oddVBand="0" w:evenVBand="0" w:oddHBand="0" w:evenHBand="0" w:firstRowFirstColumn="0" w:firstRowLastColumn="0" w:lastRowFirstColumn="0" w:lastRowLastColumn="0"/>
-            <w:tcW w:w="2346" w:type="dxa"/>
-          </w:tcPr>
-          <w:p>
-            <w:r>
-              <w:t>CategoryID</w:t>
-            </w:r>
-          </w:p>
-        </w:tc>
-        <w:tc>
-          <w:tcPr>
-            <w:tcW w:w="2346" w:type="dxa"/>
+            <w:tcW w:w="1728" w:type="dxa"/>
+          </w:tcPr>
+          <w:p>
+            <w:proofErr w:type="spellStart"/>
+            <w:r>
+              <w:t>PageID</w:t>
+            </w:r>
+            <w:proofErr w:type="spellEnd"/>
+          </w:p>
+        </w:tc>
+        <w:tc>
+          <w:tcPr>
+            <w:tcW w:w="1670" w:type="dxa"/>
           </w:tcPr>
           <w:p>
             <w:pPr>
               <w:cnfStyle w:val="000000100000" w:firstRow="0" w:lastRow="0" w:firstColumn="0" w:lastColumn="0" w:oddVBand="0" w:evenVBand="0" w:oddHBand="1" w:evenHBand="0" w:firstRowFirstColumn="0" w:firstRowLastColumn="0" w:lastRowFirstColumn="0" w:lastRowLastColumn="0"/>
             </w:pPr>
             <w:r>
-              <w:t>autonumber</w:t>
-            </w:r>
-          </w:p>
-        </w:tc>
-        <w:tc>
-          <w:tcPr>
-            <w:tcW w:w="2346" w:type="dxa"/>
+              <w:t>int(</w:t>
+            </w:r>
+            <w:proofErr w:type="gramStart"/>
+            <w:r>
+              <w:t>max</w:t>
+            </w:r>
+            <w:proofErr w:type="gramEnd"/>
+            <w:r>
+              <w:t>)</w:t>
+            </w:r>
+          </w:p>
+        </w:tc>
+        <w:tc>
+          <w:tcPr>
+            <w:tcW w:w="1704" w:type="dxa"/>
           </w:tcPr>
           <w:p>
             <w:pPr>
@@ -1472,27 +1834,40 @@
         </w:tc>
         <w:tc>
           <w:tcPr>
-            <w:tcW w:w="2347" w:type="dxa"/>
+            <w:tcW w:w="1268" w:type="dxa"/>
           </w:tcPr>
           <w:p>
             <w:pPr>
               <w:cnfStyle w:val="000000100000" w:firstRow="0" w:lastRow="0" w:firstColumn="0" w:lastColumn="0" w:oddVBand="0" w:evenVBand="0" w:oddHBand="1" w:evenHBand="0" w:firstRowFirstColumn="0" w:firstRowLastColumn="0" w:lastRowFirstColumn="0" w:lastRowLastColumn="0"/>
             </w:pPr>
             <w:r>
+              <w:t xml:space="preserve">Yes </w:t>
+            </w:r>
+          </w:p>
+        </w:tc>
+        <w:tc>
+          <w:tcPr>
+            <w:tcW w:w="1273" w:type="dxa"/>
+          </w:tcPr>
+          <w:p>
+            <w:pPr>
+              <w:cnfStyle w:val="000000100000" w:firstRow="0" w:lastRow="0" w:firstColumn="0" w:lastColumn="0" w:oddVBand="0" w:evenVBand="0" w:oddHBand="1" w:evenHBand="0" w:firstRowFirstColumn="0" w:firstRowLastColumn="0" w:lastRowFirstColumn="0" w:lastRowLastColumn="0"/>
+            </w:pPr>
+            <w:r>
               <w:t>-</w:t>
             </w:r>
           </w:p>
         </w:tc>
         <w:tc>
           <w:tcPr>
-            <w:tcW w:w="2347" w:type="dxa"/>
+            <w:tcW w:w="4041" w:type="dxa"/>
           </w:tcPr>
           <w:p>
             <w:pPr>
               <w:cnfStyle w:val="000000100000" w:firstRow="0" w:lastRow="0" w:firstColumn="0" w:lastColumn="0" w:oddVBand="0" w:evenVBand="0" w:oddHBand="1" w:evenHBand="0" w:firstRowFirstColumn="0" w:firstRowLastColumn="0" w:lastRowFirstColumn="0" w:lastRowLastColumn="0"/>
             </w:pPr>
             <w:r>
-              <w:t>Primaire sleutel</w:t>
+              <w:t>Nummer van de pagina</w:t>
             </w:r>
           </w:p>
         </w:tc>
@@ -1504,60 +1879,88 @@
         <w:tc>
           <w:tcPr>
             <w:cnfStyle w:val="001000000000" w:firstRow="0" w:lastRow="0" w:firstColumn="1" w:lastColumn="0" w:oddVBand="0" w:evenVBand="0" w:oddHBand="0" w:evenHBand="0" w:firstRowFirstColumn="0" w:firstRowLastColumn="0" w:lastRowFirstColumn="0" w:lastRowLastColumn="0"/>
-            <w:tcW w:w="2346" w:type="dxa"/>
-          </w:tcPr>
-          <w:p>
-            <w:r>
-              <w:t>ParentID</w:t>
-            </w:r>
-          </w:p>
-        </w:tc>
-        <w:tc>
-          <w:tcPr>
-            <w:tcW w:w="2346" w:type="dxa"/>
+            <w:tcW w:w="1728" w:type="dxa"/>
+          </w:tcPr>
+          <w:p>
+            <w:proofErr w:type="spellStart"/>
+            <w:r>
+              <w:t>Title</w:t>
+            </w:r>
+            <w:proofErr w:type="spellEnd"/>
+          </w:p>
+        </w:tc>
+        <w:tc>
+          <w:tcPr>
+            <w:tcW w:w="1670" w:type="dxa"/>
           </w:tcPr>
           <w:p>
             <w:pPr>
               <w:cnfStyle w:val="000000000000" w:firstRow="0" w:lastRow="0" w:firstColumn="0" w:lastColumn="0" w:oddVBand="0" w:evenVBand="0" w:oddHBand="0" w:evenHBand="0" w:firstRowFirstColumn="0" w:firstRowLastColumn="0" w:lastRowFirstColumn="0" w:lastRowLastColumn="0"/>
             </w:pPr>
-            <w:r>
-              <w:t>Autonumber</w:t>
-            </w:r>
-          </w:p>
-        </w:tc>
-        <w:tc>
-          <w:tcPr>
-            <w:tcW w:w="2346" w:type="dxa"/>
+            <w:proofErr w:type="spellStart"/>
+            <w:r>
+              <w:t>Varchar</w:t>
+            </w:r>
+            <w:proofErr w:type="spellEnd"/>
+            <w:r>
+              <w:t>(20)</w:t>
+            </w:r>
+          </w:p>
+        </w:tc>
+        <w:tc>
+          <w:tcPr>
+            <w:tcW w:w="1704" w:type="dxa"/>
           </w:tcPr>
           <w:p>
             <w:pPr>
               <w:cnfStyle w:val="000000000000" w:firstRow="0" w:lastRow="0" w:firstColumn="0" w:lastColumn="0" w:oddVBand="0" w:evenVBand="0" w:oddHBand="0" w:evenHBand="0" w:firstRowFirstColumn="0" w:firstRowLastColumn="0" w:lastRowFirstColumn="0" w:lastRowLastColumn="0"/>
             </w:pPr>
-          </w:p>
-        </w:tc>
-        <w:tc>
-          <w:tcPr>
-            <w:tcW w:w="2347" w:type="dxa"/>
+            <w:r>
+              <w:t>A…</w:t>
+            </w:r>
+            <w:proofErr w:type="spellStart"/>
+            <w:r>
+              <w:t>z</w:t>
+            </w:r>
+            <w:proofErr w:type="spellEnd"/>
+          </w:p>
+        </w:tc>
+        <w:tc>
+          <w:tcPr>
+            <w:tcW w:w="1268" w:type="dxa"/>
           </w:tcPr>
           <w:p>
             <w:pPr>
               <w:cnfStyle w:val="000000000000" w:firstRow="0" w:lastRow="0" w:firstColumn="0" w:lastColumn="0" w:oddVBand="0" w:evenVBand="0" w:oddHBand="0" w:evenHBand="0" w:firstRowFirstColumn="0" w:firstRowLastColumn="0" w:lastRowFirstColumn="0" w:lastRowLastColumn="0"/>
             </w:pPr>
             <w:r>
-              <w:t>-</w:t>
-            </w:r>
-          </w:p>
-        </w:tc>
-        <w:tc>
-          <w:tcPr>
-            <w:tcW w:w="2347" w:type="dxa"/>
+              <w:t>No</w:t>
+            </w:r>
+          </w:p>
+        </w:tc>
+        <w:tc>
+          <w:tcPr>
+            <w:tcW w:w="1273" w:type="dxa"/>
           </w:tcPr>
           <w:p>
             <w:pPr>
               <w:cnfStyle w:val="000000000000" w:firstRow="0" w:lastRow="0" w:firstColumn="0" w:lastColumn="0" w:oddVBand="0" w:evenVBand="0" w:oddHBand="0" w:evenHBand="0" w:firstRowFirstColumn="0" w:firstRowLastColumn="0" w:lastRowFirstColumn="0" w:lastRowLastColumn="0"/>
             </w:pPr>
             <w:r>
-              <w:t>Nummer van de bovenliggende pagina</w:t>
+              <w:t>Yes</w:t>
+            </w:r>
+          </w:p>
+        </w:tc>
+        <w:tc>
+          <w:tcPr>
+            <w:tcW w:w="4041" w:type="dxa"/>
+          </w:tcPr>
+          <w:p>
+            <w:pPr>
+              <w:cnfStyle w:val="000000000000" w:firstRow="0" w:lastRow="0" w:firstColumn="0" w:lastColumn="0" w:oddVBand="0" w:evenVBand="0" w:oddHBand="0" w:evenHBand="0" w:firstRowFirstColumn="0" w:firstRowLastColumn="0" w:lastRowFirstColumn="0" w:lastRowLastColumn="0"/>
+            </w:pPr>
+            <w:r>
+              <w:t>Titel van de pagina</w:t>
             </w:r>
           </w:p>
         </w:tc>
@@ -1570,60 +1973,86 @@
         <w:tc>
           <w:tcPr>
             <w:cnfStyle w:val="001000000000" w:firstRow="0" w:lastRow="0" w:firstColumn="1" w:lastColumn="0" w:oddVBand="0" w:evenVBand="0" w:oddHBand="0" w:evenHBand="0" w:firstRowFirstColumn="0" w:firstRowLastColumn="0" w:lastRowFirstColumn="0" w:lastRowLastColumn="0"/>
-            <w:tcW w:w="2346" w:type="dxa"/>
-          </w:tcPr>
-          <w:p>
-            <w:r>
-              <w:t>PageID</w:t>
-            </w:r>
-          </w:p>
-        </w:tc>
-        <w:tc>
-          <w:tcPr>
-            <w:tcW w:w="2346" w:type="dxa"/>
+            <w:tcW w:w="1728" w:type="dxa"/>
+          </w:tcPr>
+          <w:p>
+            <w:r>
+              <w:t>Textarea1</w:t>
+            </w:r>
+          </w:p>
+        </w:tc>
+        <w:tc>
+          <w:tcPr>
+            <w:tcW w:w="1670" w:type="dxa"/>
           </w:tcPr>
           <w:p>
             <w:pPr>
               <w:cnfStyle w:val="000000100000" w:firstRow="0" w:lastRow="0" w:firstColumn="0" w:lastColumn="0" w:oddVBand="0" w:evenVBand="0" w:oddHBand="1" w:evenHBand="0" w:firstRowFirstColumn="0" w:firstRowLastColumn="0" w:lastRowFirstColumn="0" w:lastRowLastColumn="0"/>
             </w:pPr>
-            <w:r>
-              <w:t>Autonumber</w:t>
-            </w:r>
-          </w:p>
-        </w:tc>
-        <w:tc>
-          <w:tcPr>
-            <w:tcW w:w="2346" w:type="dxa"/>
+            <w:proofErr w:type="spellStart"/>
+            <w:r>
+              <w:t>Varchar</w:t>
+            </w:r>
+            <w:proofErr w:type="spellEnd"/>
+            <w:r>
+              <w:t>(100)</w:t>
+            </w:r>
+          </w:p>
+        </w:tc>
+        <w:tc>
+          <w:tcPr>
+            <w:tcW w:w="1704" w:type="dxa"/>
           </w:tcPr>
           <w:p>
             <w:pPr>
               <w:cnfStyle w:val="000000100000" w:firstRow="0" w:lastRow="0" w:firstColumn="0" w:lastColumn="0" w:oddVBand="0" w:evenVBand="0" w:oddHBand="1" w:evenHBand="0" w:firstRowFirstColumn="0" w:firstRowLastColumn="0" w:lastRowFirstColumn="0" w:lastRowLastColumn="0"/>
             </w:pPr>
-          </w:p>
-        </w:tc>
-        <w:tc>
-          <w:tcPr>
-            <w:tcW w:w="2347" w:type="dxa"/>
+            <w:r>
+              <w:t>A…</w:t>
+            </w:r>
+            <w:proofErr w:type="spellStart"/>
+            <w:r>
+              <w:t>z</w:t>
+            </w:r>
+            <w:proofErr w:type="spellEnd"/>
+          </w:p>
+        </w:tc>
+        <w:tc>
+          <w:tcPr>
+            <w:tcW w:w="1268" w:type="dxa"/>
           </w:tcPr>
           <w:p>
             <w:pPr>
               <w:cnfStyle w:val="000000100000" w:firstRow="0" w:lastRow="0" w:firstColumn="0" w:lastColumn="0" w:oddVBand="0" w:evenVBand="0" w:oddHBand="1" w:evenHBand="0" w:firstRowFirstColumn="0" w:firstRowLastColumn="0" w:lastRowFirstColumn="0" w:lastRowLastColumn="0"/>
             </w:pPr>
             <w:r>
-              <w:t>-</w:t>
-            </w:r>
-          </w:p>
-        </w:tc>
-        <w:tc>
-          <w:tcPr>
-            <w:tcW w:w="2347" w:type="dxa"/>
+              <w:t>No</w:t>
+            </w:r>
+          </w:p>
+        </w:tc>
+        <w:tc>
+          <w:tcPr>
+            <w:tcW w:w="1273" w:type="dxa"/>
           </w:tcPr>
           <w:p>
             <w:pPr>
               <w:cnfStyle w:val="000000100000" w:firstRow="0" w:lastRow="0" w:firstColumn="0" w:lastColumn="0" w:oddVBand="0" w:evenVBand="0" w:oddHBand="1" w:evenHBand="0" w:firstRowFirstColumn="0" w:firstRowLastColumn="0" w:lastRowFirstColumn="0" w:lastRowLastColumn="0"/>
             </w:pPr>
             <w:r>
-              <w:t>Nummer van de pagina</w:t>
+              <w:t xml:space="preserve">No </w:t>
+            </w:r>
+          </w:p>
+        </w:tc>
+        <w:tc>
+          <w:tcPr>
+            <w:tcW w:w="4041" w:type="dxa"/>
+          </w:tcPr>
+          <w:p>
+            <w:pPr>
+              <w:cnfStyle w:val="000000100000" w:firstRow="0" w:lastRow="0" w:firstColumn="0" w:lastColumn="0" w:oddVBand="0" w:evenVBand="0" w:oddHBand="1" w:evenHBand="0" w:firstRowFirstColumn="0" w:firstRowLastColumn="0" w:lastRowFirstColumn="0" w:lastRowLastColumn="0"/>
+            </w:pPr>
+            <w:r>
+              <w:t>De omschrijving van de pagina</w:t>
             </w:r>
           </w:p>
         </w:tc>
@@ -1635,63 +2064,89 @@
         <w:tc>
           <w:tcPr>
             <w:cnfStyle w:val="001000000000" w:firstRow="0" w:lastRow="0" w:firstColumn="1" w:lastColumn="0" w:oddVBand="0" w:evenVBand="0" w:oddHBand="0" w:evenHBand="0" w:firstRowFirstColumn="0" w:firstRowLastColumn="0" w:lastRowFirstColumn="0" w:lastRowLastColumn="0"/>
-            <w:tcW w:w="2346" w:type="dxa"/>
-          </w:tcPr>
-          <w:p>
-            <w:r>
-              <w:t>Title</w:t>
-            </w:r>
-          </w:p>
-        </w:tc>
-        <w:tc>
-          <w:tcPr>
-            <w:tcW w:w="2346" w:type="dxa"/>
+            <w:tcW w:w="1728" w:type="dxa"/>
+          </w:tcPr>
+          <w:p>
+            <w:r>
+              <w:t>Text</w:t>
+            </w:r>
+            <w:r>
+              <w:t>area2</w:t>
+            </w:r>
+          </w:p>
+        </w:tc>
+        <w:tc>
+          <w:tcPr>
+            <w:tcW w:w="1670" w:type="dxa"/>
           </w:tcPr>
           <w:p>
             <w:pPr>
               <w:cnfStyle w:val="000000000000" w:firstRow="0" w:lastRow="0" w:firstColumn="0" w:lastColumn="0" w:oddVBand="0" w:evenVBand="0" w:oddHBand="0" w:evenHBand="0" w:firstRowFirstColumn="0" w:firstRowLastColumn="0" w:lastRowFirstColumn="0" w:lastRowLastColumn="0"/>
             </w:pPr>
-            <w:r>
-              <w:t>Varchar(20)</w:t>
-            </w:r>
-          </w:p>
-        </w:tc>
-        <w:tc>
-          <w:tcPr>
-            <w:tcW w:w="2346" w:type="dxa"/>
+            <w:proofErr w:type="spellStart"/>
+            <w:r>
+              <w:t>Varchar</w:t>
+            </w:r>
+            <w:proofErr w:type="spellEnd"/>
+            <w:r>
+              <w:t>(100)</w:t>
+            </w:r>
+          </w:p>
+        </w:tc>
+        <w:tc>
+          <w:tcPr>
+            <w:tcW w:w="1704" w:type="dxa"/>
           </w:tcPr>
           <w:p>
             <w:pPr>
               <w:cnfStyle w:val="000000000000" w:firstRow="0" w:lastRow="0" w:firstColumn="0" w:lastColumn="0" w:oddVBand="0" w:evenVBand="0" w:oddHBand="0" w:evenHBand="0" w:firstRowFirstColumn="0" w:firstRowLastColumn="0" w:lastRowFirstColumn="0" w:lastRowLastColumn="0"/>
             </w:pPr>
             <w:r>
-              <w:t>A…z</w:t>
-            </w:r>
-          </w:p>
-        </w:tc>
-        <w:tc>
-          <w:tcPr>
-            <w:tcW w:w="2347" w:type="dxa"/>
+              <w:t>A…</w:t>
+            </w:r>
+            <w:proofErr w:type="spellStart"/>
+            <w:r>
+              <w:t>z</w:t>
+            </w:r>
+            <w:proofErr w:type="spellEnd"/>
+          </w:p>
+        </w:tc>
+        <w:tc>
+          <w:tcPr>
+            <w:tcW w:w="1268" w:type="dxa"/>
           </w:tcPr>
           <w:p>
             <w:pPr>
               <w:cnfStyle w:val="000000000000" w:firstRow="0" w:lastRow="0" w:firstColumn="0" w:lastColumn="0" w:oddVBand="0" w:evenVBand="0" w:oddHBand="0" w:evenHBand="0" w:firstRowFirstColumn="0" w:firstRowLastColumn="0" w:lastRowFirstColumn="0" w:lastRowLastColumn="0"/>
             </w:pPr>
             <w:r>
-              <w:t>Yes</w:t>
-            </w:r>
-          </w:p>
-        </w:tc>
-        <w:tc>
-          <w:tcPr>
-            <w:tcW w:w="2347" w:type="dxa"/>
+              <w:t>No</w:t>
+            </w:r>
+          </w:p>
+        </w:tc>
+        <w:tc>
+          <w:tcPr>
+            <w:tcW w:w="1273" w:type="dxa"/>
           </w:tcPr>
           <w:p>
             <w:pPr>
               <w:cnfStyle w:val="000000000000" w:firstRow="0" w:lastRow="0" w:firstColumn="0" w:lastColumn="0" w:oddVBand="0" w:evenVBand="0" w:oddHBand="0" w:evenHBand="0" w:firstRowFirstColumn="0" w:firstRowLastColumn="0" w:lastRowFirstColumn="0" w:lastRowLastColumn="0"/>
             </w:pPr>
             <w:r>
-              <w:t>Titel van de pagina</w:t>
+              <w:t>No</w:t>
+            </w:r>
+          </w:p>
+        </w:tc>
+        <w:tc>
+          <w:tcPr>
+            <w:tcW w:w="4041" w:type="dxa"/>
+          </w:tcPr>
+          <w:p>
+            <w:pPr>
+              <w:cnfStyle w:val="000000000000" w:firstRow="0" w:lastRow="0" w:firstColumn="0" w:lastColumn="0" w:oddVBand="0" w:evenVBand="0" w:oddHBand="0" w:evenHBand="0" w:firstRowFirstColumn="0" w:firstRowLastColumn="0" w:lastRowFirstColumn="0" w:lastRowLastColumn="0"/>
+            </w:pPr>
+            <w:r>
+              <w:t>De omschrijving van de pagina</w:t>
             </w:r>
           </w:p>
         </w:tc>
@@ -1704,63 +2159,534 @@
         <w:tc>
           <w:tcPr>
             <w:cnfStyle w:val="001000000000" w:firstRow="0" w:lastRow="0" w:firstColumn="1" w:lastColumn="0" w:oddVBand="0" w:evenVBand="0" w:oddHBand="0" w:evenHBand="0" w:firstRowFirstColumn="0" w:firstRowLastColumn="0" w:lastRowFirstColumn="0" w:lastRowLastColumn="0"/>
-            <w:tcW w:w="2346" w:type="dxa"/>
-          </w:tcPr>
-          <w:p>
-            <w:r>
-              <w:t>Text</w:t>
-            </w:r>
-          </w:p>
-        </w:tc>
-        <w:tc>
-          <w:tcPr>
-            <w:tcW w:w="2346" w:type="dxa"/>
+            <w:tcW w:w="1728" w:type="dxa"/>
+          </w:tcPr>
+          <w:p>
+            <w:r>
+              <w:t>Image</w:t>
+            </w:r>
+          </w:p>
+        </w:tc>
+        <w:tc>
+          <w:tcPr>
+            <w:tcW w:w="1670" w:type="dxa"/>
           </w:tcPr>
           <w:p>
             <w:pPr>
               <w:cnfStyle w:val="000000100000" w:firstRow="0" w:lastRow="0" w:firstColumn="0" w:lastColumn="0" w:oddVBand="0" w:evenVBand="0" w:oddHBand="1" w:evenHBand="0" w:firstRowFirstColumn="0" w:firstRowLastColumn="0" w:lastRowFirstColumn="0" w:lastRowLastColumn="0"/>
             </w:pPr>
             <w:r>
-              <w:t>Varchar(100)</w:t>
-            </w:r>
-          </w:p>
-        </w:tc>
-        <w:tc>
-          <w:tcPr>
-            <w:tcW w:w="2346" w:type="dxa"/>
+              <w:t>image</w:t>
+            </w:r>
+          </w:p>
+        </w:tc>
+        <w:tc>
+          <w:tcPr>
+            <w:tcW w:w="1704" w:type="dxa"/>
           </w:tcPr>
           <w:p>
             <w:pPr>
               <w:cnfStyle w:val="000000100000" w:firstRow="0" w:lastRow="0" w:firstColumn="0" w:lastColumn="0" w:oddVBand="0" w:evenVBand="0" w:oddHBand="1" w:evenHBand="0" w:firstRowFirstColumn="0" w:firstRowLastColumn="0" w:lastRowFirstColumn="0" w:lastRowLastColumn="0"/>
             </w:pPr>
-            <w:r>
-              <w:t>A…z</w:t>
-            </w:r>
-          </w:p>
-        </w:tc>
-        <w:tc>
-          <w:tcPr>
-            <w:tcW w:w="2347" w:type="dxa"/>
+          </w:p>
+        </w:tc>
+        <w:tc>
+          <w:tcPr>
+            <w:tcW w:w="1268" w:type="dxa"/>
           </w:tcPr>
           <w:p>
             <w:pPr>
               <w:cnfStyle w:val="000000100000" w:firstRow="0" w:lastRow="0" w:firstColumn="0" w:lastColumn="0" w:oddVBand="0" w:evenVBand="0" w:oddHBand="1" w:evenHBand="0" w:firstRowFirstColumn="0" w:firstRowLastColumn="0" w:lastRowFirstColumn="0" w:lastRowLastColumn="0"/>
             </w:pPr>
             <w:r>
-              <w:t>Yes</w:t>
-            </w:r>
-          </w:p>
-        </w:tc>
-        <w:tc>
-          <w:tcPr>
-            <w:tcW w:w="2347" w:type="dxa"/>
+              <w:t xml:space="preserve">No </w:t>
+            </w:r>
+          </w:p>
+        </w:tc>
+        <w:tc>
+          <w:tcPr>
+            <w:tcW w:w="1273" w:type="dxa"/>
           </w:tcPr>
           <w:p>
             <w:pPr>
               <w:cnfStyle w:val="000000100000" w:firstRow="0" w:lastRow="0" w:firstColumn="0" w:lastColumn="0" w:oddVBand="0" w:evenVBand="0" w:oddHBand="1" w:evenHBand="0" w:firstRowFirstColumn="0" w:firstRowLastColumn="0" w:lastRowFirstColumn="0" w:lastRowLastColumn="0"/>
             </w:pPr>
             <w:r>
-              <w:t>De omschrijving van de pagina</w:t>
+              <w:t xml:space="preserve">No </w:t>
+            </w:r>
+          </w:p>
+        </w:tc>
+        <w:tc>
+          <w:tcPr>
+            <w:tcW w:w="4041" w:type="dxa"/>
+          </w:tcPr>
+          <w:p>
+            <w:pPr>
+              <w:cnfStyle w:val="000000100000" w:firstRow="0" w:lastRow="0" w:firstColumn="0" w:lastColumn="0" w:oddVBand="0" w:evenVBand="0" w:oddHBand="1" w:evenHBand="0" w:firstRowFirstColumn="0" w:firstRowLastColumn="0" w:lastRowFirstColumn="0" w:lastRowLastColumn="0"/>
+            </w:pPr>
+            <w:r>
+              <w:t>Afbeeldingen</w:t>
+            </w:r>
+          </w:p>
+        </w:tc>
+      </w:tr>
+      <w:tr>
+        <w:trPr>
+          <w:trHeight w:val="335"/>
+        </w:trPr>
+        <w:tc>
+          <w:tcPr>
+            <w:cnfStyle w:val="001000000000" w:firstRow="0" w:lastRow="0" w:firstColumn="1" w:lastColumn="0" w:oddVBand="0" w:evenVBand="0" w:oddHBand="0" w:evenHBand="0" w:firstRowFirstColumn="0" w:firstRowLastColumn="0" w:lastRowFirstColumn="0" w:lastRowLastColumn="0"/>
+            <w:tcW w:w="1728" w:type="dxa"/>
+          </w:tcPr>
+          <w:p>
+            <w:r>
+              <w:t>Name</w:t>
+            </w:r>
+          </w:p>
+        </w:tc>
+        <w:tc>
+          <w:tcPr>
+            <w:tcW w:w="1670" w:type="dxa"/>
+          </w:tcPr>
+          <w:p>
+            <w:pPr>
+              <w:cnfStyle w:val="000000000000" w:firstRow="0" w:lastRow="0" w:firstColumn="0" w:lastColumn="0" w:oddVBand="0" w:evenVBand="0" w:oddHBand="0" w:evenHBand="0" w:firstRowFirstColumn="0" w:firstRowLastColumn="0" w:lastRowFirstColumn="0" w:lastRowLastColumn="0"/>
+            </w:pPr>
+            <w:proofErr w:type="spellStart"/>
+            <w:r>
+              <w:t>Varchar</w:t>
+            </w:r>
+            <w:proofErr w:type="spellEnd"/>
+            <w:r>
+              <w:t>(30)</w:t>
+            </w:r>
+          </w:p>
+        </w:tc>
+        <w:tc>
+          <w:tcPr>
+            <w:tcW w:w="1704" w:type="dxa"/>
+          </w:tcPr>
+          <w:p>
+            <w:pPr>
+              <w:cnfStyle w:val="000000000000" w:firstRow="0" w:lastRow="0" w:firstColumn="0" w:lastColumn="0" w:oddVBand="0" w:evenVBand="0" w:oddHBand="0" w:evenHBand="0" w:firstRowFirstColumn="0" w:firstRowLastColumn="0" w:lastRowFirstColumn="0" w:lastRowLastColumn="0"/>
+            </w:pPr>
+            <w:r>
+              <w:t>A…Z</w:t>
+            </w:r>
+          </w:p>
+        </w:tc>
+        <w:tc>
+          <w:tcPr>
+            <w:tcW w:w="1268" w:type="dxa"/>
+          </w:tcPr>
+          <w:p>
+            <w:pPr>
+              <w:cnfStyle w:val="000000000000" w:firstRow="0" w:lastRow="0" w:firstColumn="0" w:lastColumn="0" w:oddVBand="0" w:evenVBand="0" w:oddHBand="0" w:evenHBand="0" w:firstRowFirstColumn="0" w:firstRowLastColumn="0" w:lastRowFirstColumn="0" w:lastRowLastColumn="0"/>
+            </w:pPr>
+            <w:r>
+              <w:t xml:space="preserve">No </w:t>
+            </w:r>
+          </w:p>
+        </w:tc>
+        <w:tc>
+          <w:tcPr>
+            <w:tcW w:w="1273" w:type="dxa"/>
+          </w:tcPr>
+          <w:p>
+            <w:pPr>
+              <w:cnfStyle w:val="000000000000" w:firstRow="0" w:lastRow="0" w:firstColumn="0" w:lastColumn="0" w:oddVBand="0" w:evenVBand="0" w:oddHBand="0" w:evenHBand="0" w:firstRowFirstColumn="0" w:firstRowLastColumn="0" w:lastRowFirstColumn="0" w:lastRowLastColumn="0"/>
+            </w:pPr>
+            <w:r>
+              <w:t xml:space="preserve">No </w:t>
+            </w:r>
+          </w:p>
+        </w:tc>
+        <w:tc>
+          <w:tcPr>
+            <w:tcW w:w="4041" w:type="dxa"/>
+          </w:tcPr>
+          <w:p>
+            <w:pPr>
+              <w:cnfStyle w:val="000000000000" w:firstRow="0" w:lastRow="0" w:firstColumn="0" w:lastColumn="0" w:oddVBand="0" w:evenVBand="0" w:oddHBand="0" w:evenHBand="0" w:firstRowFirstColumn="0" w:firstRowLastColumn="0" w:lastRowFirstColumn="0" w:lastRowLastColumn="0"/>
+            </w:pPr>
+            <w:r>
+              <w:t>Naam invoer</w:t>
+            </w:r>
+          </w:p>
+        </w:tc>
+      </w:tr>
+      <w:tr>
+        <w:trPr>
+          <w:cnfStyle w:val="000000100000" w:firstRow="0" w:lastRow="0" w:firstColumn="0" w:lastColumn="0" w:oddVBand="0" w:evenVBand="0" w:oddHBand="1" w:evenHBand="0" w:firstRowFirstColumn="0" w:firstRowLastColumn="0" w:lastRowFirstColumn="0" w:lastRowLastColumn="0"/>
+          <w:trHeight w:val="335"/>
+        </w:trPr>
+        <w:tc>
+          <w:tcPr>
+            <w:cnfStyle w:val="001000000000" w:firstRow="0" w:lastRow="0" w:firstColumn="1" w:lastColumn="0" w:oddVBand="0" w:evenVBand="0" w:oddHBand="0" w:evenHBand="0" w:firstRowFirstColumn="0" w:firstRowLastColumn="0" w:lastRowFirstColumn="0" w:lastRowLastColumn="0"/>
+            <w:tcW w:w="1728" w:type="dxa"/>
+          </w:tcPr>
+          <w:p>
+            <w:r>
+              <w:t>Phone</w:t>
+            </w:r>
+          </w:p>
+        </w:tc>
+        <w:tc>
+          <w:tcPr>
+            <w:tcW w:w="1670" w:type="dxa"/>
+          </w:tcPr>
+          <w:p>
+            <w:pPr>
+              <w:cnfStyle w:val="000000100000" w:firstRow="0" w:lastRow="0" w:firstColumn="0" w:lastColumn="0" w:oddVBand="0" w:evenVBand="0" w:oddHBand="1" w:evenHBand="0" w:firstRowFirstColumn="0" w:firstRowLastColumn="0" w:lastRowFirstColumn="0" w:lastRowLastColumn="0"/>
+            </w:pPr>
+            <w:r>
+              <w:t>int(15)</w:t>
+            </w:r>
+          </w:p>
+        </w:tc>
+        <w:tc>
+          <w:tcPr>
+            <w:tcW w:w="1704" w:type="dxa"/>
+          </w:tcPr>
+          <w:p>
+            <w:pPr>
+              <w:cnfStyle w:val="000000100000" w:firstRow="0" w:lastRow="0" w:firstColumn="0" w:lastColumn="0" w:oddVBand="0" w:evenVBand="0" w:oddHBand="1" w:evenHBand="0" w:firstRowFirstColumn="0" w:firstRowLastColumn="0" w:lastRowFirstColumn="0" w:lastRowLastColumn="0"/>
+            </w:pPr>
+            <w:r>
+              <w:t>0…9</w:t>
+            </w:r>
+          </w:p>
+        </w:tc>
+        <w:tc>
+          <w:tcPr>
+            <w:tcW w:w="1268" w:type="dxa"/>
+          </w:tcPr>
+          <w:p>
+            <w:pPr>
+              <w:cnfStyle w:val="000000100000" w:firstRow="0" w:lastRow="0" w:firstColumn="0" w:lastColumn="0" w:oddVBand="0" w:evenVBand="0" w:oddHBand="1" w:evenHBand="0" w:firstRowFirstColumn="0" w:firstRowLastColumn="0" w:lastRowFirstColumn="0" w:lastRowLastColumn="0"/>
+            </w:pPr>
+            <w:r>
+              <w:t xml:space="preserve">No </w:t>
+            </w:r>
+          </w:p>
+        </w:tc>
+        <w:tc>
+          <w:tcPr>
+            <w:tcW w:w="1273" w:type="dxa"/>
+          </w:tcPr>
+          <w:p>
+            <w:pPr>
+              <w:cnfStyle w:val="000000100000" w:firstRow="0" w:lastRow="0" w:firstColumn="0" w:lastColumn="0" w:oddVBand="0" w:evenVBand="0" w:oddHBand="1" w:evenHBand="0" w:firstRowFirstColumn="0" w:firstRowLastColumn="0" w:lastRowFirstColumn="0" w:lastRowLastColumn="0"/>
+            </w:pPr>
+            <w:r>
+              <w:t xml:space="preserve">No </w:t>
+            </w:r>
+          </w:p>
+        </w:tc>
+        <w:tc>
+          <w:tcPr>
+            <w:tcW w:w="4041" w:type="dxa"/>
+          </w:tcPr>
+          <w:p>
+            <w:pPr>
+              <w:cnfStyle w:val="000000100000" w:firstRow="0" w:lastRow="0" w:firstColumn="0" w:lastColumn="0" w:oddVBand="0" w:evenVBand="0" w:oddHBand="1" w:evenHBand="0" w:firstRowFirstColumn="0" w:firstRowLastColumn="0" w:lastRowFirstColumn="0" w:lastRowLastColumn="0"/>
+            </w:pPr>
+            <w:r>
+              <w:t>Telefoon nummer invoer</w:t>
+            </w:r>
+          </w:p>
+        </w:tc>
+      </w:tr>
+      <w:tr>
+        <w:trPr>
+          <w:trHeight w:val="335"/>
+        </w:trPr>
+        <w:tc>
+          <w:tcPr>
+            <w:cnfStyle w:val="001000000000" w:firstRow="0" w:lastRow="0" w:firstColumn="1" w:lastColumn="0" w:oddVBand="0" w:evenVBand="0" w:oddHBand="0" w:evenHBand="0" w:firstRowFirstColumn="0" w:firstRowLastColumn="0" w:lastRowFirstColumn="0" w:lastRowLastColumn="0"/>
+            <w:tcW w:w="1728" w:type="dxa"/>
+          </w:tcPr>
+          <w:p>
+            <w:r>
+              <w:t>Email</w:t>
+            </w:r>
+          </w:p>
+        </w:tc>
+        <w:tc>
+          <w:tcPr>
+            <w:tcW w:w="1670" w:type="dxa"/>
+          </w:tcPr>
+          <w:p>
+            <w:pPr>
+              <w:cnfStyle w:val="000000000000" w:firstRow="0" w:lastRow="0" w:firstColumn="0" w:lastColumn="0" w:oddVBand="0" w:evenVBand="0" w:oddHBand="0" w:evenHBand="0" w:firstRowFirstColumn="0" w:firstRowLastColumn="0" w:lastRowFirstColumn="0" w:lastRowLastColumn="0"/>
+            </w:pPr>
+            <w:proofErr w:type="spellStart"/>
+            <w:r>
+              <w:t>Varchar</w:t>
+            </w:r>
+            <w:proofErr w:type="spellEnd"/>
+            <w:r>
+              <w:t>(50)</w:t>
+            </w:r>
+          </w:p>
+        </w:tc>
+        <w:tc>
+          <w:tcPr>
+            <w:tcW w:w="1704" w:type="dxa"/>
+          </w:tcPr>
+          <w:p>
+            <w:pPr>
+              <w:cnfStyle w:val="000000000000" w:firstRow="0" w:lastRow="0" w:firstColumn="0" w:lastColumn="0" w:oddVBand="0" w:evenVBand="0" w:oddHBand="0" w:evenHBand="0" w:firstRowFirstColumn="0" w:firstRowLastColumn="0" w:lastRowFirstColumn="0" w:lastRowLastColumn="0"/>
+            </w:pPr>
+            <w:r>
+              <w:t>A</w:t>
+            </w:r>
+            <w:proofErr w:type="gramStart"/>
+            <w:r>
+              <w:t>..</w:t>
+            </w:r>
+            <w:proofErr w:type="gramEnd"/>
+            <w:r>
+              <w:t>Z,0…9,!...+</w:t>
+            </w:r>
+          </w:p>
+        </w:tc>
+        <w:tc>
+          <w:tcPr>
+            <w:tcW w:w="1268" w:type="dxa"/>
+          </w:tcPr>
+          <w:p>
+            <w:pPr>
+              <w:cnfStyle w:val="000000000000" w:firstRow="0" w:lastRow="0" w:firstColumn="0" w:lastColumn="0" w:oddVBand="0" w:evenVBand="0" w:oddHBand="0" w:evenHBand="0" w:firstRowFirstColumn="0" w:firstRowLastColumn="0" w:lastRowFirstColumn="0" w:lastRowLastColumn="0"/>
+            </w:pPr>
+            <w:r>
+              <w:t xml:space="preserve">No </w:t>
+            </w:r>
+          </w:p>
+        </w:tc>
+        <w:tc>
+          <w:tcPr>
+            <w:tcW w:w="1273" w:type="dxa"/>
+          </w:tcPr>
+          <w:p>
+            <w:pPr>
+              <w:cnfStyle w:val="000000000000" w:firstRow="0" w:lastRow="0" w:firstColumn="0" w:lastColumn="0" w:oddVBand="0" w:evenVBand="0" w:oddHBand="0" w:evenHBand="0" w:firstRowFirstColumn="0" w:firstRowLastColumn="0" w:lastRowFirstColumn="0" w:lastRowLastColumn="0"/>
+            </w:pPr>
+            <w:r>
+              <w:t xml:space="preserve">No </w:t>
+            </w:r>
+          </w:p>
+        </w:tc>
+        <w:tc>
+          <w:tcPr>
+            <w:tcW w:w="4041" w:type="dxa"/>
+          </w:tcPr>
+          <w:p>
+            <w:pPr>
+              <w:cnfStyle w:val="000000000000" w:firstRow="0" w:lastRow="0" w:firstColumn="0" w:lastColumn="0" w:oddVBand="0" w:evenVBand="0" w:oddHBand="0" w:evenHBand="0" w:firstRowFirstColumn="0" w:firstRowLastColumn="0" w:lastRowFirstColumn="0" w:lastRowLastColumn="0"/>
+            </w:pPr>
+            <w:r>
+              <w:t>Email adres invoer</w:t>
+            </w:r>
+          </w:p>
+        </w:tc>
+      </w:tr>
+      <w:tr>
+        <w:trPr>
+          <w:cnfStyle w:val="000000100000" w:firstRow="0" w:lastRow="0" w:firstColumn="0" w:lastColumn="0" w:oddVBand="0" w:evenVBand="0" w:oddHBand="1" w:evenHBand="0" w:firstRowFirstColumn="0" w:firstRowLastColumn="0" w:lastRowFirstColumn="0" w:lastRowLastColumn="0"/>
+          <w:trHeight w:val="335"/>
+        </w:trPr>
+        <w:tc>
+          <w:tcPr>
+            <w:cnfStyle w:val="001000000000" w:firstRow="0" w:lastRow="0" w:firstColumn="1" w:lastColumn="0" w:oddVBand="0" w:evenVBand="0" w:oddHBand="0" w:evenHBand="0" w:firstRowFirstColumn="0" w:firstRowLastColumn="0" w:lastRowFirstColumn="0" w:lastRowLastColumn="0"/>
+            <w:tcW w:w="1728" w:type="dxa"/>
+          </w:tcPr>
+          <w:p>
+            <w:r>
+              <w:t>Textfield1</w:t>
+            </w:r>
+          </w:p>
+        </w:tc>
+        <w:tc>
+          <w:tcPr>
+            <w:tcW w:w="1670" w:type="dxa"/>
+          </w:tcPr>
+          <w:p>
+            <w:pPr>
+              <w:cnfStyle w:val="000000100000" w:firstRow="0" w:lastRow="0" w:firstColumn="0" w:lastColumn="0" w:oddVBand="0" w:evenVBand="0" w:oddHBand="1" w:evenHBand="0" w:firstRowFirstColumn="0" w:firstRowLastColumn="0" w:lastRowFirstColumn="0" w:lastRowLastColumn="0"/>
+            </w:pPr>
+            <w:proofErr w:type="spellStart"/>
+            <w:r>
+              <w:t>Varchar</w:t>
+            </w:r>
+            <w:proofErr w:type="spellEnd"/>
+            <w:r>
+              <w:t>(</w:t>
+            </w:r>
+            <w:proofErr w:type="gramStart"/>
+            <w:r>
+              <w:t>max</w:t>
+            </w:r>
+            <w:proofErr w:type="gramEnd"/>
+            <w:r>
+              <w:t>)</w:t>
+            </w:r>
+          </w:p>
+        </w:tc>
+        <w:tc>
+          <w:tcPr>
+            <w:tcW w:w="1704" w:type="dxa"/>
+          </w:tcPr>
+          <w:p>
+            <w:pPr>
+              <w:cnfStyle w:val="000000100000" w:firstRow="0" w:lastRow="0" w:firstColumn="0" w:lastColumn="0" w:oddVBand="0" w:evenVBand="0" w:oddHBand="1" w:evenHBand="0" w:firstRowFirstColumn="0" w:firstRowLastColumn="0" w:lastRowFirstColumn="0" w:lastRowLastColumn="0"/>
+            </w:pPr>
+            <w:r>
+              <w:t>A…</w:t>
+            </w:r>
+            <w:proofErr w:type="spellStart"/>
+            <w:r>
+              <w:t>z</w:t>
+            </w:r>
+            <w:proofErr w:type="spellEnd"/>
+          </w:p>
+        </w:tc>
+        <w:tc>
+          <w:tcPr>
+            <w:tcW w:w="1268" w:type="dxa"/>
+          </w:tcPr>
+          <w:p>
+            <w:pPr>
+              <w:cnfStyle w:val="000000100000" w:firstRow="0" w:lastRow="0" w:firstColumn="0" w:lastColumn="0" w:oddVBand="0" w:evenVBand="0" w:oddHBand="1" w:evenHBand="0" w:firstRowFirstColumn="0" w:firstRowLastColumn="0" w:lastRowFirstColumn="0" w:lastRowLastColumn="0"/>
+            </w:pPr>
+            <w:r>
+              <w:t>No</w:t>
+            </w:r>
+          </w:p>
+        </w:tc>
+        <w:tc>
+          <w:tcPr>
+            <w:tcW w:w="1273" w:type="dxa"/>
+          </w:tcPr>
+          <w:p>
+            <w:pPr>
+              <w:cnfStyle w:val="000000100000" w:firstRow="0" w:lastRow="0" w:firstColumn="0" w:lastColumn="0" w:oddVBand="0" w:evenVBand="0" w:oddHBand="1" w:evenHBand="0" w:firstRowFirstColumn="0" w:firstRowLastColumn="0" w:lastRowFirstColumn="0" w:lastRowLastColumn="0"/>
+            </w:pPr>
+            <w:r>
+              <w:t>No</w:t>
+            </w:r>
+          </w:p>
+        </w:tc>
+        <w:tc>
+          <w:tcPr>
+            <w:tcW w:w="4041" w:type="dxa"/>
+          </w:tcPr>
+          <w:p>
+            <w:pPr>
+              <w:cnfStyle w:val="000000100000" w:firstRow="0" w:lastRow="0" w:firstColumn="0" w:lastColumn="0" w:oddVBand="0" w:evenVBand="0" w:oddHBand="1" w:evenHBand="0" w:firstRowFirstColumn="0" w:firstRowLastColumn="0" w:lastRowFirstColumn="0" w:lastRowLastColumn="0"/>
+            </w:pPr>
+            <w:r>
+              <w:t xml:space="preserve">Tekst veld </w:t>
+            </w:r>
+          </w:p>
+        </w:tc>
+      </w:tr>
+      <w:tr>
+        <w:trPr>
+          <w:trHeight w:val="335"/>
+        </w:trPr>
+        <w:tc>
+          <w:tcPr>
+            <w:cnfStyle w:val="001000000000" w:firstRow="0" w:lastRow="0" w:firstColumn="1" w:lastColumn="0" w:oddVBand="0" w:evenVBand="0" w:oddHBand="0" w:evenHBand="0" w:firstRowFirstColumn="0" w:firstRowLastColumn="0" w:lastRowFirstColumn="0" w:lastRowLastColumn="0"/>
+            <w:tcW w:w="1728" w:type="dxa"/>
+          </w:tcPr>
+          <w:p>
+            <w:r>
+              <w:t>Textfield2</w:t>
+            </w:r>
+          </w:p>
+        </w:tc>
+        <w:tc>
+          <w:tcPr>
+            <w:tcW w:w="1670" w:type="dxa"/>
+          </w:tcPr>
+          <w:p>
+            <w:pPr>
+              <w:cnfStyle w:val="000000000000" w:firstRow="0" w:lastRow="0" w:firstColumn="0" w:lastColumn="0" w:oddVBand="0" w:evenVBand="0" w:oddHBand="0" w:evenHBand="0" w:firstRowFirstColumn="0" w:firstRowLastColumn="0" w:lastRowFirstColumn="0" w:lastRowLastColumn="0"/>
+            </w:pPr>
+            <w:proofErr w:type="spellStart"/>
+            <w:r>
+              <w:t>Varchar</w:t>
+            </w:r>
+            <w:proofErr w:type="spellEnd"/>
+            <w:r>
+              <w:t>(</w:t>
+            </w:r>
+            <w:proofErr w:type="gramStart"/>
+            <w:r>
+              <w:t>max</w:t>
+            </w:r>
+            <w:proofErr w:type="gramEnd"/>
+            <w:r>
+              <w:t>)</w:t>
+            </w:r>
+          </w:p>
+        </w:tc>
+        <w:tc>
+          <w:tcPr>
+            <w:tcW w:w="1704" w:type="dxa"/>
+          </w:tcPr>
+          <w:p>
+            <w:pPr>
+              <w:cnfStyle w:val="000000000000" w:firstRow="0" w:lastRow="0" w:firstColumn="0" w:lastColumn="0" w:oddVBand="0" w:evenVBand="0" w:oddHBand="0" w:evenHBand="0" w:firstRowFirstColumn="0" w:firstRowLastColumn="0" w:lastRowFirstColumn="0" w:lastRowLastColumn="0"/>
+            </w:pPr>
+            <w:r>
+              <w:t>A…</w:t>
+            </w:r>
+            <w:proofErr w:type="spellStart"/>
+            <w:r>
+              <w:t>z</w:t>
+            </w:r>
+            <w:proofErr w:type="spellEnd"/>
+          </w:p>
+        </w:tc>
+        <w:tc>
+          <w:tcPr>
+            <w:tcW w:w="1268" w:type="dxa"/>
+          </w:tcPr>
+          <w:p>
+            <w:pPr>
+              <w:cnfStyle w:val="000000000000" w:firstRow="0" w:lastRow="0" w:firstColumn="0" w:lastColumn="0" w:oddVBand="0" w:evenVBand="0" w:oddHBand="0" w:evenHBand="0" w:firstRowFirstColumn="0" w:firstRowLastColumn="0" w:lastRowFirstColumn="0" w:lastRowLastColumn="0"/>
+            </w:pPr>
+            <w:r>
+              <w:t xml:space="preserve">No </w:t>
+            </w:r>
+          </w:p>
+        </w:tc>
+        <w:tc>
+          <w:tcPr>
+            <w:tcW w:w="1273" w:type="dxa"/>
+          </w:tcPr>
+          <w:p>
+            <w:pPr>
+              <w:cnfStyle w:val="000000000000" w:firstRow="0" w:lastRow="0" w:firstColumn="0" w:lastColumn="0" w:oddVBand="0" w:evenVBand="0" w:oddHBand="0" w:evenHBand="0" w:firstRowFirstColumn="0" w:firstRowLastColumn="0" w:lastRowFirstColumn="0" w:lastRowLastColumn="0"/>
+            </w:pPr>
+            <w:r>
+              <w:t xml:space="preserve">No </w:t>
+            </w:r>
+          </w:p>
+        </w:tc>
+        <w:tc>
+          <w:tcPr>
+            <w:tcW w:w="4041" w:type="dxa"/>
+          </w:tcPr>
+          <w:p>
+            <w:pPr>
+              <w:cnfStyle w:val="000000000000" w:firstRow="0" w:lastRow="0" w:firstColumn="0" w:lastColumn="0" w:oddVBand="0" w:evenVBand="0" w:oddHBand="0" w:evenHBand="0" w:firstRowFirstColumn="0" w:firstRowLastColumn="0" w:lastRowFirstColumn="0" w:lastRowLastColumn="0"/>
+            </w:pPr>
+            <w:r>
+              <w:t>Tekst veld</w:t>
             </w:r>
           </w:p>
         </w:tc>
@@ -1768,26 +2694,26 @@
     </w:tbl>
     <w:p/>
     <w:p>
+      <w:proofErr w:type="spellStart"/>
       <w:r>
-        <w:t>Tbl_</w:t>
+        <w:t>Tbl_Brands</w:t>
       </w:r>
-      <w:r>
-        <w:t>ContactInfo</w:t>
-      </w:r>
+      <w:proofErr w:type="spellEnd"/>
     </w:p>
     <w:tbl>
       <w:tblPr>
         <w:tblStyle w:val="GridTable4-Accent1"/>
-        <w:tblW w:w="11732" w:type="dxa"/>
+        <w:tblW w:w="11684" w:type="dxa"/>
         <w:tblInd w:w="-1341" w:type="dxa"/>
         <w:tblLook w:val="04A0" w:firstRow="1" w:lastRow="0" w:firstColumn="1" w:lastColumn="0" w:noHBand="0" w:noVBand="1"/>
       </w:tblPr>
       <w:tblGrid>
-        <w:gridCol w:w="2346"/>
-        <w:gridCol w:w="2346"/>
-        <w:gridCol w:w="2346"/>
-        <w:gridCol w:w="2347"/>
-        <w:gridCol w:w="2347"/>
+        <w:gridCol w:w="1728"/>
+        <w:gridCol w:w="1670"/>
+        <w:gridCol w:w="1704"/>
+        <w:gridCol w:w="1268"/>
+        <w:gridCol w:w="1273"/>
+        <w:gridCol w:w="4041"/>
       </w:tblGrid>
       <w:tr>
         <w:trPr>
@@ -1797,7 +2723,7 @@
         <w:tc>
           <w:tcPr>
             <w:cnfStyle w:val="001000000000" w:firstRow="0" w:lastRow="0" w:firstColumn="1" w:lastColumn="0" w:oddVBand="0" w:evenVBand="0" w:oddHBand="0" w:evenHBand="0" w:firstRowFirstColumn="0" w:firstRowLastColumn="0" w:lastRowFirstColumn="0" w:lastRowLastColumn="0"/>
-            <w:tcW w:w="2346" w:type="dxa"/>
+            <w:tcW w:w="1728" w:type="dxa"/>
           </w:tcPr>
           <w:p>
             <w:r>
@@ -1807,7 +2733,7 @@
         </w:tc>
         <w:tc>
           <w:tcPr>
-            <w:tcW w:w="2346" w:type="dxa"/>
+            <w:tcW w:w="1670" w:type="dxa"/>
           </w:tcPr>
           <w:p>
             <w:pPr>
@@ -1820,7 +2746,7 @@
         </w:tc>
         <w:tc>
           <w:tcPr>
-            <w:tcW w:w="2346" w:type="dxa"/>
+            <w:tcW w:w="1704" w:type="dxa"/>
           </w:tcPr>
           <w:p>
             <w:pPr>
@@ -1833,20 +2759,33 @@
         </w:tc>
         <w:tc>
           <w:tcPr>
-            <w:tcW w:w="2347" w:type="dxa"/>
+            <w:tcW w:w="1268" w:type="dxa"/>
           </w:tcPr>
           <w:p>
             <w:pPr>
               <w:cnfStyle w:val="100000000000" w:firstRow="1" w:lastRow="0" w:firstColumn="0" w:lastColumn="0" w:oddVBand="0" w:evenVBand="0" w:oddHBand="0" w:evenHBand="0" w:firstRowFirstColumn="0" w:firstRowLastColumn="0" w:lastRowFirstColumn="0" w:lastRowLastColumn="0"/>
             </w:pPr>
             <w:r>
+              <w:t>Primaire sleutel</w:t>
+            </w:r>
+          </w:p>
+        </w:tc>
+        <w:tc>
+          <w:tcPr>
+            <w:tcW w:w="1273" w:type="dxa"/>
+          </w:tcPr>
+          <w:p>
+            <w:pPr>
+              <w:cnfStyle w:val="100000000000" w:firstRow="1" w:lastRow="0" w:firstColumn="0" w:lastColumn="0" w:oddVBand="0" w:evenVBand="0" w:oddHBand="0" w:evenHBand="0" w:firstRowFirstColumn="0" w:firstRowLastColumn="0" w:lastRowFirstColumn="0" w:lastRowLastColumn="0"/>
+            </w:pPr>
+            <w:r>
               <w:t>Verplicht</w:t>
             </w:r>
           </w:p>
         </w:tc>
         <w:tc>
           <w:tcPr>
-            <w:tcW w:w="2347" w:type="dxa"/>
+            <w:tcW w:w="4041" w:type="dxa"/>
           </w:tcPr>
           <w:p>
             <w:pPr>
@@ -1866,30 +2805,43 @@
         <w:tc>
           <w:tcPr>
             <w:cnfStyle w:val="001000000000" w:firstRow="0" w:lastRow="0" w:firstColumn="1" w:lastColumn="0" w:oddVBand="0" w:evenVBand="0" w:oddHBand="0" w:evenHBand="0" w:firstRowFirstColumn="0" w:firstRowLastColumn="0" w:lastRowFirstColumn="0" w:lastRowLastColumn="0"/>
-            <w:tcW w:w="2346" w:type="dxa"/>
-          </w:tcPr>
-          <w:p>
-            <w:r>
-              <w:t>CategoryID</w:t>
-            </w:r>
-          </w:p>
-        </w:tc>
-        <w:tc>
-          <w:tcPr>
-            <w:tcW w:w="2346" w:type="dxa"/>
+            <w:tcW w:w="1728" w:type="dxa"/>
+          </w:tcPr>
+          <w:p>
+            <w:proofErr w:type="spellStart"/>
+            <w:r>
+              <w:t>Brand</w:t>
+            </w:r>
+            <w:r>
+              <w:t>ID</w:t>
+            </w:r>
+            <w:proofErr w:type="spellEnd"/>
+          </w:p>
+        </w:tc>
+        <w:tc>
+          <w:tcPr>
+            <w:tcW w:w="1670" w:type="dxa"/>
           </w:tcPr>
           <w:p>
             <w:pPr>
               <w:cnfStyle w:val="000000100000" w:firstRow="0" w:lastRow="0" w:firstColumn="0" w:lastColumn="0" w:oddVBand="0" w:evenVBand="0" w:oddHBand="1" w:evenHBand="0" w:firstRowFirstColumn="0" w:firstRowLastColumn="0" w:lastRowFirstColumn="0" w:lastRowLastColumn="0"/>
             </w:pPr>
             <w:r>
-              <w:t>autonumber</w:t>
-            </w:r>
-          </w:p>
-        </w:tc>
-        <w:tc>
-          <w:tcPr>
-            <w:tcW w:w="2346" w:type="dxa"/>
+              <w:t>int(</w:t>
+            </w:r>
+            <w:proofErr w:type="gramStart"/>
+            <w:r>
+              <w:t>max</w:t>
+            </w:r>
+            <w:proofErr w:type="gramEnd"/>
+            <w:r>
+              <w:t>)</w:t>
+            </w:r>
+          </w:p>
+        </w:tc>
+        <w:tc>
+          <w:tcPr>
+            <w:tcW w:w="1704" w:type="dxa"/>
           </w:tcPr>
           <w:p>
             <w:pPr>
@@ -1899,27 +2851,40 @@
         </w:tc>
         <w:tc>
           <w:tcPr>
-            <w:tcW w:w="2347" w:type="dxa"/>
+            <w:tcW w:w="1268" w:type="dxa"/>
           </w:tcPr>
           <w:p>
             <w:pPr>
               <w:cnfStyle w:val="000000100000" w:firstRow="0" w:lastRow="0" w:firstColumn="0" w:lastColumn="0" w:oddVBand="0" w:evenVBand="0" w:oddHBand="1" w:evenHBand="0" w:firstRowFirstColumn="0" w:firstRowLastColumn="0" w:lastRowFirstColumn="0" w:lastRowLastColumn="0"/>
             </w:pPr>
             <w:r>
+              <w:t>Yes</w:t>
+            </w:r>
+          </w:p>
+        </w:tc>
+        <w:tc>
+          <w:tcPr>
+            <w:tcW w:w="1273" w:type="dxa"/>
+          </w:tcPr>
+          <w:p>
+            <w:pPr>
+              <w:cnfStyle w:val="000000100000" w:firstRow="0" w:lastRow="0" w:firstColumn="0" w:lastColumn="0" w:oddVBand="0" w:evenVBand="0" w:oddHBand="1" w:evenHBand="0" w:firstRowFirstColumn="0" w:firstRowLastColumn="0" w:lastRowFirstColumn="0" w:lastRowLastColumn="0"/>
+            </w:pPr>
+            <w:r>
               <w:t>-</w:t>
             </w:r>
           </w:p>
         </w:tc>
         <w:tc>
           <w:tcPr>
-            <w:tcW w:w="2347" w:type="dxa"/>
+            <w:tcW w:w="4041" w:type="dxa"/>
           </w:tcPr>
           <w:p>
             <w:pPr>
               <w:cnfStyle w:val="000000100000" w:firstRow="0" w:lastRow="0" w:firstColumn="0" w:lastColumn="0" w:oddVBand="0" w:evenVBand="0" w:oddHBand="1" w:evenHBand="0" w:firstRowFirstColumn="0" w:firstRowLastColumn="0" w:lastRowFirstColumn="0" w:lastRowLastColumn="0"/>
             </w:pPr>
             <w:r>
-              <w:t>Primaire sleutel</w:t>
+              <w:t>Nummer van de bovenliggende pagina</w:t>
             </w:r>
           </w:p>
         </w:tc>
@@ -1931,30 +2896,40 @@
         <w:tc>
           <w:tcPr>
             <w:cnfStyle w:val="001000000000" w:firstRow="0" w:lastRow="0" w:firstColumn="1" w:lastColumn="0" w:oddVBand="0" w:evenVBand="0" w:oddHBand="0" w:evenHBand="0" w:firstRowFirstColumn="0" w:firstRowLastColumn="0" w:lastRowFirstColumn="0" w:lastRowLastColumn="0"/>
-            <w:tcW w:w="2346" w:type="dxa"/>
-          </w:tcPr>
-          <w:p>
+            <w:tcW w:w="1728" w:type="dxa"/>
+          </w:tcPr>
+          <w:p>
+            <w:proofErr w:type="spellStart"/>
             <w:r>
               <w:t>ParentID</w:t>
             </w:r>
-          </w:p>
-        </w:tc>
-        <w:tc>
-          <w:tcPr>
-            <w:tcW w:w="2346" w:type="dxa"/>
+            <w:proofErr w:type="spellEnd"/>
+          </w:p>
+        </w:tc>
+        <w:tc>
+          <w:tcPr>
+            <w:tcW w:w="1670" w:type="dxa"/>
           </w:tcPr>
           <w:p>
             <w:pPr>
               <w:cnfStyle w:val="000000000000" w:firstRow="0" w:lastRow="0" w:firstColumn="0" w:lastColumn="0" w:oddVBand="0" w:evenVBand="0" w:oddHBand="0" w:evenHBand="0" w:firstRowFirstColumn="0" w:firstRowLastColumn="0" w:lastRowFirstColumn="0" w:lastRowLastColumn="0"/>
             </w:pPr>
             <w:r>
-              <w:t>Autonumber</w:t>
-            </w:r>
-          </w:p>
-        </w:tc>
-        <w:tc>
-          <w:tcPr>
-            <w:tcW w:w="2346" w:type="dxa"/>
+              <w:t>Int(</w:t>
+            </w:r>
+            <w:proofErr w:type="gramStart"/>
+            <w:r>
+              <w:t>max</w:t>
+            </w:r>
+            <w:proofErr w:type="gramEnd"/>
+            <w:r>
+              <w:t xml:space="preserve">) </w:t>
+            </w:r>
+          </w:p>
+        </w:tc>
+        <w:tc>
+          <w:tcPr>
+            <w:tcW w:w="1704" w:type="dxa"/>
           </w:tcPr>
           <w:p>
             <w:pPr>
@@ -1964,27 +2939,40 @@
         </w:tc>
         <w:tc>
           <w:tcPr>
-            <w:tcW w:w="2347" w:type="dxa"/>
+            <w:tcW w:w="1268" w:type="dxa"/>
           </w:tcPr>
           <w:p>
             <w:pPr>
               <w:cnfStyle w:val="000000000000" w:firstRow="0" w:lastRow="0" w:firstColumn="0" w:lastColumn="0" w:oddVBand="0" w:evenVBand="0" w:oddHBand="0" w:evenHBand="0" w:firstRowFirstColumn="0" w:firstRowLastColumn="0" w:lastRowFirstColumn="0" w:lastRowLastColumn="0"/>
             </w:pPr>
             <w:r>
-              <w:t>-</w:t>
-            </w:r>
-          </w:p>
-        </w:tc>
-        <w:tc>
-          <w:tcPr>
-            <w:tcW w:w="2347" w:type="dxa"/>
+              <w:t>No</w:t>
+            </w:r>
+          </w:p>
+        </w:tc>
+        <w:tc>
+          <w:tcPr>
+            <w:tcW w:w="1273" w:type="dxa"/>
           </w:tcPr>
           <w:p>
             <w:pPr>
               <w:cnfStyle w:val="000000000000" w:firstRow="0" w:lastRow="0" w:firstColumn="0" w:lastColumn="0" w:oddVBand="0" w:evenVBand="0" w:oddHBand="0" w:evenHBand="0" w:firstRowFirstColumn="0" w:firstRowLastColumn="0" w:lastRowFirstColumn="0" w:lastRowLastColumn="0"/>
             </w:pPr>
             <w:r>
-              <w:t>Nummer van de bovenliggende pagina</w:t>
+              <w:t>Yes</w:t>
+            </w:r>
+          </w:p>
+        </w:tc>
+        <w:tc>
+          <w:tcPr>
+            <w:tcW w:w="4041" w:type="dxa"/>
+          </w:tcPr>
+          <w:p>
+            <w:pPr>
+              <w:cnfStyle w:val="000000000000" w:firstRow="0" w:lastRow="0" w:firstColumn="0" w:lastColumn="0" w:oddVBand="0" w:evenVBand="0" w:oddHBand="0" w:evenHBand="0" w:firstRowFirstColumn="0" w:firstRowLastColumn="0" w:lastRowFirstColumn="0" w:lastRowLastColumn="0"/>
+            </w:pPr>
+            <w:r>
+              <w:t>Titel van de pagina</w:t>
             </w:r>
           </w:p>
         </w:tc>
@@ -1997,30 +2985,35 @@
         <w:tc>
           <w:tcPr>
             <w:cnfStyle w:val="001000000000" w:firstRow="0" w:lastRow="0" w:firstColumn="1" w:lastColumn="0" w:oddVBand="0" w:evenVBand="0" w:oddHBand="0" w:evenHBand="0" w:firstRowFirstColumn="0" w:firstRowLastColumn="0" w:lastRowFirstColumn="0" w:lastRowLastColumn="0"/>
-            <w:tcW w:w="2346" w:type="dxa"/>
-          </w:tcPr>
-          <w:p>
-            <w:r>
-              <w:t>PageID</w:t>
-            </w:r>
-          </w:p>
-        </w:tc>
-        <w:tc>
-          <w:tcPr>
-            <w:tcW w:w="2346" w:type="dxa"/>
+            <w:tcW w:w="1728" w:type="dxa"/>
+          </w:tcPr>
+          <w:p>
+            <w:proofErr w:type="spellStart"/>
+            <w:r>
+              <w:t>Brand</w:t>
+            </w:r>
+            <w:r>
+              <w:t>Image</w:t>
+            </w:r>
+            <w:proofErr w:type="spellEnd"/>
+          </w:p>
+        </w:tc>
+        <w:tc>
+          <w:tcPr>
+            <w:tcW w:w="1670" w:type="dxa"/>
           </w:tcPr>
           <w:p>
             <w:pPr>
               <w:cnfStyle w:val="000000100000" w:firstRow="0" w:lastRow="0" w:firstColumn="0" w:lastColumn="0" w:oddVBand="0" w:evenVBand="0" w:oddHBand="1" w:evenHBand="0" w:firstRowFirstColumn="0" w:firstRowLastColumn="0" w:lastRowFirstColumn="0" w:lastRowLastColumn="0"/>
             </w:pPr>
             <w:r>
-              <w:t>Autonumber</w:t>
-            </w:r>
-          </w:p>
-        </w:tc>
-        <w:tc>
-          <w:tcPr>
-            <w:tcW w:w="2346" w:type="dxa"/>
+              <w:t>image</w:t>
+            </w:r>
+          </w:p>
+        </w:tc>
+        <w:tc>
+          <w:tcPr>
+            <w:tcW w:w="1704" w:type="dxa"/>
           </w:tcPr>
           <w:p>
             <w:pPr>
@@ -2030,27 +3023,40 @@
         </w:tc>
         <w:tc>
           <w:tcPr>
-            <w:tcW w:w="2347" w:type="dxa"/>
+            <w:tcW w:w="1268" w:type="dxa"/>
           </w:tcPr>
           <w:p>
             <w:pPr>
               <w:cnfStyle w:val="000000100000" w:firstRow="0" w:lastRow="0" w:firstColumn="0" w:lastColumn="0" w:oddVBand="0" w:evenVBand="0" w:oddHBand="1" w:evenHBand="0" w:firstRowFirstColumn="0" w:firstRowLastColumn="0" w:lastRowFirstColumn="0" w:lastRowLastColumn="0"/>
             </w:pPr>
             <w:r>
-              <w:t>-</w:t>
-            </w:r>
-          </w:p>
-        </w:tc>
-        <w:tc>
-          <w:tcPr>
-            <w:tcW w:w="2347" w:type="dxa"/>
+              <w:t xml:space="preserve">No </w:t>
+            </w:r>
+          </w:p>
+        </w:tc>
+        <w:tc>
+          <w:tcPr>
+            <w:tcW w:w="1273" w:type="dxa"/>
           </w:tcPr>
           <w:p>
             <w:pPr>
               <w:cnfStyle w:val="000000100000" w:firstRow="0" w:lastRow="0" w:firstColumn="0" w:lastColumn="0" w:oddVBand="0" w:evenVBand="0" w:oddHBand="1" w:evenHBand="0" w:firstRowFirstColumn="0" w:firstRowLastColumn="0" w:lastRowFirstColumn="0" w:lastRowLastColumn="0"/>
             </w:pPr>
             <w:r>
-              <w:t>Nummer van de pagina</w:t>
+              <w:t xml:space="preserve">No </w:t>
+            </w:r>
+          </w:p>
+        </w:tc>
+        <w:tc>
+          <w:tcPr>
+            <w:tcW w:w="4041" w:type="dxa"/>
+          </w:tcPr>
+          <w:p>
+            <w:pPr>
+              <w:cnfStyle w:val="000000100000" w:firstRow="0" w:lastRow="0" w:firstColumn="0" w:lastColumn="0" w:oddVBand="0" w:evenVBand="0" w:oddHBand="1" w:evenHBand="0" w:firstRowFirstColumn="0" w:firstRowLastColumn="0" w:lastRowFirstColumn="0" w:lastRowLastColumn="0"/>
+            </w:pPr>
+            <w:r>
+              <w:t>Afbeeldingen</w:t>
             </w:r>
           </w:p>
         </w:tc>
@@ -2062,1911 +3068,102 @@
         <w:tc>
           <w:tcPr>
             <w:cnfStyle w:val="001000000000" w:firstRow="0" w:lastRow="0" w:firstColumn="1" w:lastColumn="0" w:oddVBand="0" w:evenVBand="0" w:oddHBand="0" w:evenHBand="0" w:firstRowFirstColumn="0" w:firstRowLastColumn="0" w:lastRowFirstColumn="0" w:lastRowLastColumn="0"/>
-            <w:tcW w:w="2346" w:type="dxa"/>
-          </w:tcPr>
-          <w:p>
-            <w:r>
-              <w:t>Title</w:t>
-            </w:r>
-          </w:p>
-        </w:tc>
-        <w:tc>
-          <w:tcPr>
-            <w:tcW w:w="2346" w:type="dxa"/>
+            <w:tcW w:w="1728" w:type="dxa"/>
+          </w:tcPr>
+          <w:p>
+            <w:proofErr w:type="spellStart"/>
+            <w:r>
+              <w:t>BrandName</w:t>
+            </w:r>
+            <w:proofErr w:type="spellEnd"/>
+          </w:p>
+        </w:tc>
+        <w:tc>
+          <w:tcPr>
+            <w:tcW w:w="1670" w:type="dxa"/>
           </w:tcPr>
           <w:p>
             <w:pPr>
               <w:cnfStyle w:val="000000000000" w:firstRow="0" w:lastRow="0" w:firstColumn="0" w:lastColumn="0" w:oddVBand="0" w:evenVBand="0" w:oddHBand="0" w:evenHBand="0" w:firstRowFirstColumn="0" w:firstRowLastColumn="0" w:lastRowFirstColumn="0" w:lastRowLastColumn="0"/>
             </w:pPr>
-            <w:r>
-              <w:t>Varchar(20)</w:t>
-            </w:r>
-          </w:p>
-        </w:tc>
-        <w:tc>
-          <w:tcPr>
-            <w:tcW w:w="2346" w:type="dxa"/>
+            <w:proofErr w:type="spellStart"/>
+            <w:r>
+              <w:t>Varchar</w:t>
+            </w:r>
+            <w:proofErr w:type="spellEnd"/>
+            <w:r>
+              <w:t>(30)</w:t>
+            </w:r>
+          </w:p>
+        </w:tc>
+        <w:tc>
+          <w:tcPr>
+            <w:tcW w:w="1704" w:type="dxa"/>
           </w:tcPr>
           <w:p>
             <w:pPr>
               <w:cnfStyle w:val="000000000000" w:firstRow="0" w:lastRow="0" w:firstColumn="0" w:lastColumn="0" w:oddVBand="0" w:evenVBand="0" w:oddHBand="0" w:evenHBand="0" w:firstRowFirstColumn="0" w:firstRowLastColumn="0" w:lastRowFirstColumn="0" w:lastRowLastColumn="0"/>
             </w:pPr>
             <w:r>
-              <w:t>A…z</w:t>
-            </w:r>
-          </w:p>
-        </w:tc>
-        <w:tc>
-          <w:tcPr>
-            <w:tcW w:w="2347" w:type="dxa"/>
+              <w:t>A…Z</w:t>
+            </w:r>
+          </w:p>
+        </w:tc>
+        <w:tc>
+          <w:tcPr>
+            <w:tcW w:w="1268" w:type="dxa"/>
           </w:tcPr>
           <w:p>
             <w:pPr>
               <w:cnfStyle w:val="000000000000" w:firstRow="0" w:lastRow="0" w:firstColumn="0" w:lastColumn="0" w:oddVBand="0" w:evenVBand="0" w:oddHBand="0" w:evenHBand="0" w:firstRowFirstColumn="0" w:firstRowLastColumn="0" w:lastRowFirstColumn="0" w:lastRowLastColumn="0"/>
             </w:pPr>
             <w:r>
-              <w:t>Yes</w:t>
-            </w:r>
-          </w:p>
-        </w:tc>
-        <w:tc>
-          <w:tcPr>
-            <w:tcW w:w="2347" w:type="dxa"/>
+              <w:t xml:space="preserve">No </w:t>
+            </w:r>
+          </w:p>
+        </w:tc>
+        <w:tc>
+          <w:tcPr>
+            <w:tcW w:w="1273" w:type="dxa"/>
           </w:tcPr>
           <w:p>
             <w:pPr>
               <w:cnfStyle w:val="000000000000" w:firstRow="0" w:lastRow="0" w:firstColumn="0" w:lastColumn="0" w:oddVBand="0" w:evenVBand="0" w:oddHBand="0" w:evenHBand="0" w:firstRowFirstColumn="0" w:firstRowLastColumn="0" w:lastRowFirstColumn="0" w:lastRowLastColumn="0"/>
             </w:pPr>
             <w:r>
-              <w:t>Titel van de pagina</w:t>
-            </w:r>
-          </w:p>
-        </w:tc>
-      </w:tr>
-      <w:tr>
-        <w:trPr>
-          <w:cnfStyle w:val="000000100000" w:firstRow="0" w:lastRow="0" w:firstColumn="0" w:lastColumn="0" w:oddVBand="0" w:evenVBand="0" w:oddHBand="1" w:evenHBand="0" w:firstRowFirstColumn="0" w:firstRowLastColumn="0" w:lastRowFirstColumn="0" w:lastRowLastColumn="0"/>
-          <w:trHeight w:val="335"/>
-        </w:trPr>
-        <w:tc>
-          <w:tcPr>
-            <w:cnfStyle w:val="001000000000" w:firstRow="0" w:lastRow="0" w:firstColumn="1" w:lastColumn="0" w:oddVBand="0" w:evenVBand="0" w:oddHBand="0" w:evenHBand="0" w:firstRowFirstColumn="0" w:firstRowLastColumn="0" w:lastRowFirstColumn="0" w:lastRowLastColumn="0"/>
-            <w:tcW w:w="2346" w:type="dxa"/>
-          </w:tcPr>
-          <w:p>
-            <w:r>
-              <w:t>Text</w:t>
-            </w:r>
-          </w:p>
-        </w:tc>
-        <w:tc>
-          <w:tcPr>
-            <w:tcW w:w="2346" w:type="dxa"/>
-          </w:tcPr>
-          <w:p>
-            <w:pPr>
-              <w:cnfStyle w:val="000000100000" w:firstRow="0" w:lastRow="0" w:firstColumn="0" w:lastColumn="0" w:oddVBand="0" w:evenVBand="0" w:oddHBand="1" w:evenHBand="0" w:firstRowFirstColumn="0" w:firstRowLastColumn="0" w:lastRowFirstColumn="0" w:lastRowLastColumn="0"/>
-            </w:pPr>
-            <w:r>
-              <w:t>Varchar(100)</w:t>
-            </w:r>
-          </w:p>
-        </w:tc>
-        <w:tc>
-          <w:tcPr>
-            <w:tcW w:w="2346" w:type="dxa"/>
-          </w:tcPr>
-          <w:p>
-            <w:pPr>
-              <w:cnfStyle w:val="000000100000" w:firstRow="0" w:lastRow="0" w:firstColumn="0" w:lastColumn="0" w:oddVBand="0" w:evenVBand="0" w:oddHBand="1" w:evenHBand="0" w:firstRowFirstColumn="0" w:firstRowLastColumn="0" w:lastRowFirstColumn="0" w:lastRowLastColumn="0"/>
-            </w:pPr>
-            <w:r>
-              <w:t>A…z</w:t>
-            </w:r>
-          </w:p>
-        </w:tc>
-        <w:tc>
-          <w:tcPr>
-            <w:tcW w:w="2347" w:type="dxa"/>
-          </w:tcPr>
-          <w:p>
-            <w:pPr>
-              <w:cnfStyle w:val="000000100000" w:firstRow="0" w:lastRow="0" w:firstColumn="0" w:lastColumn="0" w:oddVBand="0" w:evenVBand="0" w:oddHBand="1" w:evenHBand="0" w:firstRowFirstColumn="0" w:firstRowLastColumn="0" w:lastRowFirstColumn="0" w:lastRowLastColumn="0"/>
-            </w:pPr>
-            <w:r>
-              <w:t>Yes</w:t>
-            </w:r>
-          </w:p>
-        </w:tc>
-        <w:tc>
-          <w:tcPr>
-            <w:tcW w:w="2347" w:type="dxa"/>
-          </w:tcPr>
-          <w:p>
-            <w:pPr>
-              <w:cnfStyle w:val="000000100000" w:firstRow="0" w:lastRow="0" w:firstColumn="0" w:lastColumn="0" w:oddVBand="0" w:evenVBand="0" w:oddHBand="1" w:evenHBand="0" w:firstRowFirstColumn="0" w:firstRowLastColumn="0" w:lastRowFirstColumn="0" w:lastRowLastColumn="0"/>
-            </w:pPr>
-            <w:r>
-              <w:t>De omschrijving van de pagina</w:t>
-            </w:r>
-          </w:p>
-        </w:tc>
-      </w:tr>
-    </w:tbl>
-    <w:p/>
-    <w:p>
-      <w:r>
-        <w:t>Tbl_</w:t>
-      </w:r>
-      <w:r>
-        <w:t>SendMessage</w:t>
-      </w:r>
-    </w:p>
-    <w:tbl>
-      <w:tblPr>
-        <w:tblStyle w:val="GridTable4-Accent1"/>
-        <w:tblW w:w="11732" w:type="dxa"/>
-        <w:tblInd w:w="-1341" w:type="dxa"/>
-        <w:tblLook w:val="04A0" w:firstRow="1" w:lastRow="0" w:firstColumn="1" w:lastColumn="0" w:noHBand="0" w:noVBand="1"/>
-      </w:tblPr>
-      <w:tblGrid>
-        <w:gridCol w:w="2346"/>
-        <w:gridCol w:w="2346"/>
-        <w:gridCol w:w="2346"/>
-        <w:gridCol w:w="2347"/>
-        <w:gridCol w:w="2347"/>
-      </w:tblGrid>
-      <w:tr>
-        <w:trPr>
-          <w:cnfStyle w:val="100000000000" w:firstRow="1" w:lastRow="0" w:firstColumn="0" w:lastColumn="0" w:oddVBand="0" w:evenVBand="0" w:oddHBand="0" w:evenHBand="0" w:firstRowFirstColumn="0" w:firstRowLastColumn="0" w:lastRowFirstColumn="0" w:lastRowLastColumn="0"/>
-          <w:trHeight w:val="335"/>
-        </w:trPr>
-        <w:tc>
-          <w:tcPr>
-            <w:cnfStyle w:val="001000000000" w:firstRow="0" w:lastRow="0" w:firstColumn="1" w:lastColumn="0" w:oddVBand="0" w:evenVBand="0" w:oddHBand="0" w:evenHBand="0" w:firstRowFirstColumn="0" w:firstRowLastColumn="0" w:lastRowFirstColumn="0" w:lastRowLastColumn="0"/>
-            <w:tcW w:w="2346" w:type="dxa"/>
-          </w:tcPr>
-          <w:p>
-            <w:r>
-              <w:t>Gegevens</w:t>
-            </w:r>
-          </w:p>
-        </w:tc>
-        <w:tc>
-          <w:tcPr>
-            <w:tcW w:w="2346" w:type="dxa"/>
-          </w:tcPr>
-          <w:p>
-            <w:pPr>
-              <w:cnfStyle w:val="100000000000" w:firstRow="1" w:lastRow="0" w:firstColumn="0" w:lastColumn="0" w:oddVBand="0" w:evenVBand="0" w:oddHBand="0" w:evenHBand="0" w:firstRowFirstColumn="0" w:firstRowLastColumn="0" w:lastRowFirstColumn="0" w:lastRowLastColumn="0"/>
-            </w:pPr>
-            <w:r>
-              <w:t>Type</w:t>
-            </w:r>
-          </w:p>
-        </w:tc>
-        <w:tc>
-          <w:tcPr>
-            <w:tcW w:w="2346" w:type="dxa"/>
-          </w:tcPr>
-          <w:p>
-            <w:pPr>
-              <w:cnfStyle w:val="100000000000" w:firstRow="1" w:lastRow="0" w:firstColumn="0" w:lastColumn="0" w:oddVBand="0" w:evenVBand="0" w:oddHBand="0" w:evenHBand="0" w:firstRowFirstColumn="0" w:firstRowLastColumn="0" w:lastRowFirstColumn="0" w:lastRowLastColumn="0"/>
-            </w:pPr>
-            <w:r>
-              <w:t>Waarde bereik</w:t>
-            </w:r>
-          </w:p>
-        </w:tc>
-        <w:tc>
-          <w:tcPr>
-            <w:tcW w:w="2347" w:type="dxa"/>
-          </w:tcPr>
-          <w:p>
-            <w:pPr>
-              <w:cnfStyle w:val="100000000000" w:firstRow="1" w:lastRow="0" w:firstColumn="0" w:lastColumn="0" w:oddVBand="0" w:evenVBand="0" w:oddHBand="0" w:evenHBand="0" w:firstRowFirstColumn="0" w:firstRowLastColumn="0" w:lastRowFirstColumn="0" w:lastRowLastColumn="0"/>
-            </w:pPr>
-            <w:r>
-              <w:t>Verplicht</w:t>
-            </w:r>
-          </w:p>
-        </w:tc>
-        <w:tc>
-          <w:tcPr>
-            <w:tcW w:w="2347" w:type="dxa"/>
-          </w:tcPr>
-          <w:p>
-            <w:pPr>
-              <w:cnfStyle w:val="100000000000" w:firstRow="1" w:lastRow="0" w:firstColumn="0" w:lastColumn="0" w:oddVBand="0" w:evenVBand="0" w:oddHBand="0" w:evenHBand="0" w:firstRowFirstColumn="0" w:firstRowLastColumn="0" w:lastRowFirstColumn="0" w:lastRowLastColumn="0"/>
-            </w:pPr>
-            <w:r>
-              <w:t>Omschrijving</w:t>
-            </w:r>
-          </w:p>
-        </w:tc>
-      </w:tr>
-      <w:tr>
-        <w:trPr>
-          <w:cnfStyle w:val="000000100000" w:firstRow="0" w:lastRow="0" w:firstColumn="0" w:lastColumn="0" w:oddVBand="0" w:evenVBand="0" w:oddHBand="1" w:evenHBand="0" w:firstRowFirstColumn="0" w:firstRowLastColumn="0" w:lastRowFirstColumn="0" w:lastRowLastColumn="0"/>
-          <w:trHeight w:val="335"/>
-        </w:trPr>
-        <w:tc>
-          <w:tcPr>
-            <w:cnfStyle w:val="001000000000" w:firstRow="0" w:lastRow="0" w:firstColumn="1" w:lastColumn="0" w:oddVBand="0" w:evenVBand="0" w:oddHBand="0" w:evenHBand="0" w:firstRowFirstColumn="0" w:firstRowLastColumn="0" w:lastRowFirstColumn="0" w:lastRowLastColumn="0"/>
-            <w:tcW w:w="2346" w:type="dxa"/>
-          </w:tcPr>
-          <w:p>
-            <w:r>
-              <w:t>Category_</w:t>
-            </w:r>
-            <w:r>
-              <w:t>ID</w:t>
-            </w:r>
-          </w:p>
-        </w:tc>
-        <w:tc>
-          <w:tcPr>
-            <w:tcW w:w="2346" w:type="dxa"/>
-          </w:tcPr>
-          <w:p>
-            <w:pPr>
-              <w:cnfStyle w:val="000000100000" w:firstRow="0" w:lastRow="0" w:firstColumn="0" w:lastColumn="0" w:oddVBand="0" w:evenVBand="0" w:oddHBand="1" w:evenHBand="0" w:firstRowFirstColumn="0" w:firstRowLastColumn="0" w:lastRowFirstColumn="0" w:lastRowLastColumn="0"/>
-            </w:pPr>
-            <w:r>
-              <w:t>Int</w:t>
-            </w:r>
-          </w:p>
-        </w:tc>
-        <w:tc>
-          <w:tcPr>
-            <w:tcW w:w="2346" w:type="dxa"/>
-          </w:tcPr>
-          <w:p>
-            <w:pPr>
-              <w:cnfStyle w:val="000000100000" w:firstRow="0" w:lastRow="0" w:firstColumn="0" w:lastColumn="0" w:oddVBand="0" w:evenVBand="0" w:oddHBand="1" w:evenHBand="0" w:firstRowFirstColumn="0" w:firstRowLastColumn="0" w:lastRowFirstColumn="0" w:lastRowLastColumn="0"/>
-            </w:pPr>
-            <w:r>
-              <w:t>Max.</w:t>
-            </w:r>
-          </w:p>
-        </w:tc>
-        <w:tc>
-          <w:tcPr>
-            <w:tcW w:w="2347" w:type="dxa"/>
-          </w:tcPr>
-          <w:p>
-            <w:pPr>
-              <w:cnfStyle w:val="000000100000" w:firstRow="0" w:lastRow="0" w:firstColumn="0" w:lastColumn="0" w:oddVBand="0" w:evenVBand="0" w:oddHBand="1" w:evenHBand="0" w:firstRowFirstColumn="0" w:firstRowLastColumn="0" w:lastRowFirstColumn="0" w:lastRowLastColumn="0"/>
-            </w:pPr>
-            <w:r>
-              <w:t>-</w:t>
-            </w:r>
-          </w:p>
-        </w:tc>
-        <w:tc>
-          <w:tcPr>
-            <w:tcW w:w="2347" w:type="dxa"/>
-          </w:tcPr>
-          <w:p>
-            <w:pPr>
-              <w:cnfStyle w:val="000000100000" w:firstRow="0" w:lastRow="0" w:firstColumn="0" w:lastColumn="0" w:oddVBand="0" w:evenVBand="0" w:oddHBand="1" w:evenHBand="0" w:firstRowFirstColumn="0" w:firstRowLastColumn="0" w:lastRowFirstColumn="0" w:lastRowLastColumn="0"/>
-            </w:pPr>
-            <w:r>
-              <w:t>Primaire sleutel</w:t>
-            </w:r>
-          </w:p>
-        </w:tc>
-      </w:tr>
-      <w:tr>
-        <w:trPr>
-          <w:trHeight w:val="335"/>
-        </w:trPr>
-        <w:tc>
-          <w:tcPr>
-            <w:cnfStyle w:val="001000000000" w:firstRow="0" w:lastRow="0" w:firstColumn="1" w:lastColumn="0" w:oddVBand="0" w:evenVBand="0" w:oddHBand="0" w:evenHBand="0" w:firstRowFirstColumn="0" w:firstRowLastColumn="0" w:lastRowFirstColumn="0" w:lastRowLastColumn="0"/>
-            <w:tcW w:w="2346" w:type="dxa"/>
-          </w:tcPr>
-          <w:p>
-            <w:r>
-              <w:t>Parent_ID</w:t>
-            </w:r>
-          </w:p>
-        </w:tc>
-        <w:tc>
-          <w:tcPr>
-            <w:tcW w:w="2346" w:type="dxa"/>
+              <w:t xml:space="preserve">No </w:t>
+            </w:r>
+          </w:p>
+        </w:tc>
+        <w:tc>
+          <w:tcPr>
+            <w:tcW w:w="4041" w:type="dxa"/>
           </w:tcPr>
           <w:p>
             <w:pPr>
               <w:cnfStyle w:val="000000000000" w:firstRow="0" w:lastRow="0" w:firstColumn="0" w:lastColumn="0" w:oddVBand="0" w:evenVBand="0" w:oddHBand="0" w:evenHBand="0" w:firstRowFirstColumn="0" w:firstRowLastColumn="0" w:lastRowFirstColumn="0" w:lastRowLastColumn="0"/>
             </w:pPr>
             <w:r>
-              <w:t>Int</w:t>
-            </w:r>
-          </w:p>
-        </w:tc>
-        <w:tc>
-          <w:tcPr>
-            <w:tcW w:w="2346" w:type="dxa"/>
-          </w:tcPr>
-          <w:p>
-            <w:pPr>
-              <w:cnfStyle w:val="000000000000" w:firstRow="0" w:lastRow="0" w:firstColumn="0" w:lastColumn="0" w:oddVBand="0" w:evenVBand="0" w:oddHBand="0" w:evenHBand="0" w:firstRowFirstColumn="0" w:firstRowLastColumn="0" w:lastRowFirstColumn="0" w:lastRowLastColumn="0"/>
-            </w:pPr>
-            <w:r>
-              <w:t>Max.</w:t>
-            </w:r>
-          </w:p>
-        </w:tc>
-        <w:tc>
-          <w:tcPr>
-            <w:tcW w:w="2347" w:type="dxa"/>
-          </w:tcPr>
-          <w:p>
-            <w:pPr>
-              <w:cnfStyle w:val="000000000000" w:firstRow="0" w:lastRow="0" w:firstColumn="0" w:lastColumn="0" w:oddVBand="0" w:evenVBand="0" w:oddHBand="0" w:evenHBand="0" w:firstRowFirstColumn="0" w:firstRowLastColumn="0" w:lastRowFirstColumn="0" w:lastRowLastColumn="0"/>
-            </w:pPr>
-            <w:r>
-              <w:t>Yes</w:t>
-            </w:r>
-          </w:p>
-        </w:tc>
-        <w:tc>
-          <w:tcPr>
-            <w:tcW w:w="2347" w:type="dxa"/>
-          </w:tcPr>
-          <w:p>
-            <w:pPr>
-              <w:cnfStyle w:val="000000000000" w:firstRow="0" w:lastRow="0" w:firstColumn="0" w:lastColumn="0" w:oddVBand="0" w:evenVBand="0" w:oddHBand="0" w:evenHBand="0" w:firstRowFirstColumn="0" w:firstRowLastColumn="0" w:lastRowFirstColumn="0" w:lastRowLastColumn="0"/>
-            </w:pPr>
-            <w:r>
-              <w:t>Nummer van de bovenliggende pagina</w:t>
-            </w:r>
-          </w:p>
-        </w:tc>
-      </w:tr>
-      <w:tr>
-        <w:trPr>
-          <w:cnfStyle w:val="000000100000" w:firstRow="0" w:lastRow="0" w:firstColumn="0" w:lastColumn="0" w:oddVBand="0" w:evenVBand="0" w:oddHBand="1" w:evenHBand="0" w:firstRowFirstColumn="0" w:firstRowLastColumn="0" w:lastRowFirstColumn="0" w:lastRowLastColumn="0"/>
-          <w:trHeight w:val="335"/>
-        </w:trPr>
-        <w:tc>
-          <w:tcPr>
-            <w:cnfStyle w:val="001000000000" w:firstRow="0" w:lastRow="0" w:firstColumn="1" w:lastColumn="0" w:oddVBand="0" w:evenVBand="0" w:oddHBand="0" w:evenHBand="0" w:firstRowFirstColumn="0" w:firstRowLastColumn="0" w:lastRowFirstColumn="0" w:lastRowLastColumn="0"/>
-            <w:tcW w:w="2346" w:type="dxa"/>
-          </w:tcPr>
-          <w:p>
-            <w:r>
-              <w:t>Name</w:t>
-            </w:r>
-          </w:p>
-        </w:tc>
-        <w:tc>
-          <w:tcPr>
-            <w:tcW w:w="2346" w:type="dxa"/>
-          </w:tcPr>
-          <w:p>
-            <w:pPr>
-              <w:cnfStyle w:val="000000100000" w:firstRow="0" w:lastRow="0" w:firstColumn="0" w:lastColumn="0" w:oddVBand="0" w:evenVBand="0" w:oddHBand="1" w:evenHBand="0" w:firstRowFirstColumn="0" w:firstRowLastColumn="0" w:lastRowFirstColumn="0" w:lastRowLastColumn="0"/>
-            </w:pPr>
-            <w:r>
-              <w:t>Varchar(</w:t>
-            </w:r>
-            <w:r>
-              <w:t>30</w:t>
-            </w:r>
-            <w:r>
-              <w:t>)</w:t>
-            </w:r>
-          </w:p>
-        </w:tc>
-        <w:tc>
-          <w:tcPr>
-            <w:tcW w:w="2346" w:type="dxa"/>
-          </w:tcPr>
-          <w:p>
-            <w:pPr>
-              <w:cnfStyle w:val="000000100000" w:firstRow="0" w:lastRow="0" w:firstColumn="0" w:lastColumn="0" w:oddVBand="0" w:evenVBand="0" w:oddHBand="1" w:evenHBand="0" w:firstRowFirstColumn="0" w:firstRowLastColumn="0" w:lastRowFirstColumn="0" w:lastRowLastColumn="0"/>
-            </w:pPr>
-            <w:r>
-              <w:t>A</w:t>
-            </w:r>
-            <w:r>
-              <w:t>…</w:t>
-            </w:r>
-            <w:r>
-              <w:t>z</w:t>
-            </w:r>
-          </w:p>
-        </w:tc>
-        <w:tc>
-          <w:tcPr>
-            <w:tcW w:w="2347" w:type="dxa"/>
-          </w:tcPr>
-          <w:p>
-            <w:pPr>
-              <w:cnfStyle w:val="000000100000" w:firstRow="0" w:lastRow="0" w:firstColumn="0" w:lastColumn="0" w:oddVBand="0" w:evenVBand="0" w:oddHBand="1" w:evenHBand="0" w:firstRowFirstColumn="0" w:firstRowLastColumn="0" w:lastRowFirstColumn="0" w:lastRowLastColumn="0"/>
-            </w:pPr>
-            <w:r>
-              <w:t>Yes</w:t>
-            </w:r>
-          </w:p>
-        </w:tc>
-        <w:tc>
-          <w:tcPr>
-            <w:tcW w:w="2347" w:type="dxa"/>
-          </w:tcPr>
-          <w:p>
-            <w:pPr>
-              <w:cnfStyle w:val="000000100000" w:firstRow="0" w:lastRow="0" w:firstColumn="0" w:lastColumn="0" w:oddVBand="0" w:evenVBand="0" w:oddHBand="1" w:evenHBand="0" w:firstRowFirstColumn="0" w:firstRowLastColumn="0" w:lastRowFirstColumn="0" w:lastRowLastColumn="0"/>
-            </w:pPr>
-            <w:r>
-              <w:t>Naam van klant</w:t>
-            </w:r>
-          </w:p>
-        </w:tc>
-      </w:tr>
-      <w:tr>
-        <w:trPr>
-          <w:trHeight w:val="335"/>
-        </w:trPr>
-        <w:tc>
-          <w:tcPr>
-            <w:cnfStyle w:val="001000000000" w:firstRow="0" w:lastRow="0" w:firstColumn="1" w:lastColumn="0" w:oddVBand="0" w:evenVBand="0" w:oddHBand="0" w:evenHBand="0" w:firstRowFirstColumn="0" w:firstRowLastColumn="0" w:lastRowFirstColumn="0" w:lastRowLastColumn="0"/>
-            <w:tcW w:w="2346" w:type="dxa"/>
-          </w:tcPr>
-          <w:p>
-            <w:r>
-              <w:lastRenderedPageBreak/>
-              <w:t>Email</w:t>
-            </w:r>
-          </w:p>
-        </w:tc>
-        <w:tc>
-          <w:tcPr>
-            <w:tcW w:w="2346" w:type="dxa"/>
-          </w:tcPr>
-          <w:p>
-            <w:pPr>
-              <w:cnfStyle w:val="000000000000" w:firstRow="0" w:lastRow="0" w:firstColumn="0" w:lastColumn="0" w:oddVBand="0" w:evenVBand="0" w:oddHBand="0" w:evenHBand="0" w:firstRowFirstColumn="0" w:firstRowLastColumn="0" w:lastRowFirstColumn="0" w:lastRowLastColumn="0"/>
-            </w:pPr>
-            <w:r>
-              <w:t>Varchar(</w:t>
-            </w:r>
-            <w:r>
-              <w:t>30</w:t>
-            </w:r>
-            <w:r>
-              <w:t>)</w:t>
-            </w:r>
-          </w:p>
-        </w:tc>
-        <w:tc>
-          <w:tcPr>
-            <w:tcW w:w="2346" w:type="dxa"/>
-          </w:tcPr>
-          <w:p>
-            <w:pPr>
-              <w:cnfStyle w:val="000000000000" w:firstRow="0" w:lastRow="0" w:firstColumn="0" w:lastColumn="0" w:oddVBand="0" w:evenVBand="0" w:oddHBand="0" w:evenHBand="0" w:firstRowFirstColumn="0" w:firstRowLastColumn="0" w:lastRowFirstColumn="0" w:lastRowLastColumn="0"/>
-            </w:pPr>
-            <w:r>
-              <w:t>A</w:t>
-            </w:r>
-            <w:r>
-              <w:t>…</w:t>
-            </w:r>
-            <w:r>
-              <w:t>z</w:t>
-            </w:r>
-          </w:p>
-        </w:tc>
-        <w:tc>
-          <w:tcPr>
-            <w:tcW w:w="2347" w:type="dxa"/>
-          </w:tcPr>
-          <w:p>
-            <w:pPr>
-              <w:cnfStyle w:val="000000000000" w:firstRow="0" w:lastRow="0" w:firstColumn="0" w:lastColumn="0" w:oddVBand="0" w:evenVBand="0" w:oddHBand="0" w:evenHBand="0" w:firstRowFirstColumn="0" w:firstRowLastColumn="0" w:lastRowFirstColumn="0" w:lastRowLastColumn="0"/>
-            </w:pPr>
-            <w:r>
-              <w:t>Yes</w:t>
-            </w:r>
-          </w:p>
-        </w:tc>
-        <w:tc>
-          <w:tcPr>
-            <w:tcW w:w="2347" w:type="dxa"/>
-          </w:tcPr>
-          <w:p>
-            <w:pPr>
-              <w:cnfStyle w:val="000000000000" w:firstRow="0" w:lastRow="0" w:firstColumn="0" w:lastColumn="0" w:oddVBand="0" w:evenVBand="0" w:oddHBand="0" w:evenHBand="0" w:firstRowFirstColumn="0" w:firstRowLastColumn="0" w:lastRowFirstColumn="0" w:lastRowLastColumn="0"/>
-            </w:pPr>
-            <w:r>
-              <w:t>Email van klant</w:t>
-            </w:r>
-          </w:p>
-        </w:tc>
-      </w:tr>
-      <w:tr>
-        <w:trPr>
-          <w:cnfStyle w:val="000000100000" w:firstRow="0" w:lastRow="0" w:firstColumn="0" w:lastColumn="0" w:oddVBand="0" w:evenVBand="0" w:oddHBand="1" w:evenHBand="0" w:firstRowFirstColumn="0" w:firstRowLastColumn="0" w:lastRowFirstColumn="0" w:lastRowLastColumn="0"/>
-          <w:trHeight w:val="335"/>
-        </w:trPr>
-        <w:tc>
-          <w:tcPr>
-            <w:cnfStyle w:val="001000000000" w:firstRow="0" w:lastRow="0" w:firstColumn="1" w:lastColumn="0" w:oddVBand="0" w:evenVBand="0" w:oddHBand="0" w:evenHBand="0" w:firstRowFirstColumn="0" w:firstRowLastColumn="0" w:lastRowFirstColumn="0" w:lastRowLastColumn="0"/>
-            <w:tcW w:w="2346" w:type="dxa"/>
-          </w:tcPr>
-          <w:p>
-            <w:r>
-              <w:t>Phone</w:t>
-            </w:r>
-          </w:p>
-        </w:tc>
-        <w:tc>
-          <w:tcPr>
-            <w:tcW w:w="2346" w:type="dxa"/>
-          </w:tcPr>
-          <w:p>
-            <w:pPr>
-              <w:cnfStyle w:val="000000100000" w:firstRow="0" w:lastRow="0" w:firstColumn="0" w:lastColumn="0" w:oddVBand="0" w:evenVBand="0" w:oddHBand="1" w:evenHBand="0" w:firstRowFirstColumn="0" w:firstRowLastColumn="0" w:lastRowFirstColumn="0" w:lastRowLastColumn="0"/>
-            </w:pPr>
-            <w:r>
-              <w:t>Varchar(15)</w:t>
-            </w:r>
-          </w:p>
-        </w:tc>
-        <w:tc>
-          <w:tcPr>
-            <w:tcW w:w="2346" w:type="dxa"/>
-          </w:tcPr>
-          <w:p>
-            <w:pPr>
-              <w:cnfStyle w:val="000000100000" w:firstRow="0" w:lastRow="0" w:firstColumn="0" w:lastColumn="0" w:oddVBand="0" w:evenVBand="0" w:oddHBand="1" w:evenHBand="0" w:firstRowFirstColumn="0" w:firstRowLastColumn="0" w:lastRowFirstColumn="0" w:lastRowLastColumn="0"/>
-            </w:pPr>
-            <w:r>
-              <w:t>+,0</w:t>
-            </w:r>
-            <w:r>
-              <w:t>…9</w:t>
-            </w:r>
-            <w:r>
-              <w:t xml:space="preserve"> </w:t>
-            </w:r>
-          </w:p>
-        </w:tc>
-        <w:tc>
-          <w:tcPr>
-            <w:tcW w:w="2347" w:type="dxa"/>
-          </w:tcPr>
-          <w:p>
-            <w:pPr>
-              <w:cnfStyle w:val="000000100000" w:firstRow="0" w:lastRow="0" w:firstColumn="0" w:lastColumn="0" w:oddVBand="0" w:evenVBand="0" w:oddHBand="1" w:evenHBand="0" w:firstRowFirstColumn="0" w:firstRowLastColumn="0" w:lastRowFirstColumn="0" w:lastRowLastColumn="0"/>
-            </w:pPr>
-            <w:r>
-              <w:t>Yes</w:t>
-            </w:r>
-          </w:p>
-        </w:tc>
-        <w:tc>
-          <w:tcPr>
-            <w:tcW w:w="2347" w:type="dxa"/>
-          </w:tcPr>
-          <w:p>
-            <w:pPr>
-              <w:cnfStyle w:val="000000100000" w:firstRow="0" w:lastRow="0" w:firstColumn="0" w:lastColumn="0" w:oddVBand="0" w:evenVBand="0" w:oddHBand="1" w:evenHBand="0" w:firstRowFirstColumn="0" w:firstRowLastColumn="0" w:lastRowFirstColumn="0" w:lastRowLastColumn="0"/>
-            </w:pPr>
-            <w:r>
-              <w:t>Telefoon nummer van klant</w:t>
-            </w:r>
-          </w:p>
-        </w:tc>
-      </w:tr>
-      <w:tr>
-        <w:trPr>
-          <w:trHeight w:val="335"/>
-        </w:trPr>
-        <w:tc>
-          <w:tcPr>
-            <w:cnfStyle w:val="001000000000" w:firstRow="0" w:lastRow="0" w:firstColumn="1" w:lastColumn="0" w:oddVBand="0" w:evenVBand="0" w:oddHBand="0" w:evenHBand="0" w:firstRowFirstColumn="0" w:firstRowLastColumn="0" w:lastRowFirstColumn="0" w:lastRowLastColumn="0"/>
-            <w:tcW w:w="2346" w:type="dxa"/>
-          </w:tcPr>
-          <w:p>
-            <w:r>
-              <w:t>Comment</w:t>
-            </w:r>
-          </w:p>
-        </w:tc>
-        <w:tc>
-          <w:tcPr>
-            <w:tcW w:w="2346" w:type="dxa"/>
-          </w:tcPr>
-          <w:p>
-            <w:pPr>
-              <w:cnfStyle w:val="000000000000" w:firstRow="0" w:lastRow="0" w:firstColumn="0" w:lastColumn="0" w:oddVBand="0" w:evenVBand="0" w:oddHBand="0" w:evenHBand="0" w:firstRowFirstColumn="0" w:firstRowLastColumn="0" w:lastRowFirstColumn="0" w:lastRowLastColumn="0"/>
-            </w:pPr>
-            <w:r>
-              <w:t>Varchar(</w:t>
-            </w:r>
-            <w:r>
-              <w:t>max</w:t>
-            </w:r>
-            <w:r>
-              <w:t>)</w:t>
-            </w:r>
-          </w:p>
-        </w:tc>
-        <w:tc>
-          <w:tcPr>
-            <w:tcW w:w="2346" w:type="dxa"/>
-          </w:tcPr>
-          <w:p>
-            <w:pPr>
-              <w:cnfStyle w:val="000000000000" w:firstRow="0" w:lastRow="0" w:firstColumn="0" w:lastColumn="0" w:oddVBand="0" w:evenVBand="0" w:oddHBand="0" w:evenHBand="0" w:firstRowFirstColumn="0" w:firstRowLastColumn="0" w:lastRowFirstColumn="0" w:lastRowLastColumn="0"/>
-            </w:pPr>
-            <w:r>
-              <w:t>A…z</w:t>
-            </w:r>
-            <w:r>
-              <w:t>, 0…9, !…+</w:t>
-            </w:r>
-          </w:p>
-        </w:tc>
-        <w:tc>
-          <w:tcPr>
-            <w:tcW w:w="2347" w:type="dxa"/>
-          </w:tcPr>
-          <w:p>
-            <w:pPr>
-              <w:cnfStyle w:val="000000000000" w:firstRow="0" w:lastRow="0" w:firstColumn="0" w:lastColumn="0" w:oddVBand="0" w:evenVBand="0" w:oddHBand="0" w:evenHBand="0" w:firstRowFirstColumn="0" w:firstRowLastColumn="0" w:lastRowFirstColumn="0" w:lastRowLastColumn="0"/>
-            </w:pPr>
-            <w:r>
-              <w:t>Yes</w:t>
-            </w:r>
-          </w:p>
-        </w:tc>
-        <w:tc>
-          <w:tcPr>
-            <w:tcW w:w="2347" w:type="dxa"/>
-          </w:tcPr>
-          <w:p>
-            <w:pPr>
-              <w:cnfStyle w:val="000000000000" w:firstRow="0" w:lastRow="0" w:firstColumn="0" w:lastColumn="0" w:oddVBand="0" w:evenVBand="0" w:oddHBand="0" w:evenHBand="0" w:firstRowFirstColumn="0" w:firstRowLastColumn="0" w:lastRowFirstColumn="0" w:lastRowLastColumn="0"/>
-            </w:pPr>
-            <w:r>
-              <w:t>Comments</w:t>
-            </w:r>
-          </w:p>
-        </w:tc>
-      </w:tr>
-    </w:tbl>
-    <w:p/>
-    <w:p/>
-    <w:tbl>
-      <w:tblPr>
-        <w:tblStyle w:val="TableGrid"/>
-        <w:tblW w:w="0" w:type="auto"/>
-        <w:tblLook w:val="04A0" w:firstRow="1" w:lastRow="0" w:firstColumn="1" w:lastColumn="0" w:noHBand="0" w:noVBand="1"/>
-      </w:tblPr>
-      <w:tblGrid>
-        <w:gridCol w:w="1917"/>
-        <w:gridCol w:w="1759"/>
-        <w:gridCol w:w="1777"/>
-        <w:gridCol w:w="1612"/>
-        <w:gridCol w:w="1969"/>
-      </w:tblGrid>
-      <w:tr>
-        <w:trPr>
-          <w:trHeight w:val="314"/>
-        </w:trPr>
-        <w:tc>
-          <w:tcPr>
-            <w:tcW w:w="1917" w:type="dxa"/>
-          </w:tcPr>
-          <w:p>
-            <w:r>
-              <w:t>CategorieID</w:t>
-            </w:r>
-          </w:p>
-        </w:tc>
-        <w:tc>
-          <w:tcPr>
-            <w:tcW w:w="1759" w:type="dxa"/>
-          </w:tcPr>
-          <w:p>
-            <w:r>
-              <w:t>ParentID</w:t>
-            </w:r>
-          </w:p>
-        </w:tc>
-        <w:tc>
-          <w:tcPr>
-            <w:tcW w:w="1777" w:type="dxa"/>
-          </w:tcPr>
-          <w:p>
-            <w:r>
-              <w:t>PaginaID</w:t>
-            </w:r>
-          </w:p>
-        </w:tc>
-        <w:tc>
-          <w:tcPr>
-            <w:tcW w:w="1612" w:type="dxa"/>
-          </w:tcPr>
-          <w:p>
-            <w:r>
-              <w:t>Naam</w:t>
-            </w:r>
-          </w:p>
-        </w:tc>
-        <w:tc>
-          <w:tcPr>
-            <w:tcW w:w="1969" w:type="dxa"/>
-          </w:tcPr>
-          <w:p>
-            <w:r>
-              <w:t>Omschrijving</w:t>
-            </w:r>
-          </w:p>
-        </w:tc>
-      </w:tr>
-      <w:tr>
-        <w:trPr>
-          <w:trHeight w:val="314"/>
-        </w:trPr>
-        <w:tc>
-          <w:tcPr>
-            <w:tcW w:w="1917" w:type="dxa"/>
-          </w:tcPr>
-          <w:p/>
-        </w:tc>
-        <w:tc>
-          <w:tcPr>
-            <w:tcW w:w="1759" w:type="dxa"/>
-          </w:tcPr>
-          <w:p/>
-        </w:tc>
-        <w:tc>
-          <w:tcPr>
-            <w:tcW w:w="1777" w:type="dxa"/>
-          </w:tcPr>
-          <w:p/>
-        </w:tc>
-        <w:tc>
-          <w:tcPr>
-            <w:tcW w:w="1612" w:type="dxa"/>
-          </w:tcPr>
-          <w:p/>
-        </w:tc>
-        <w:tc>
-          <w:tcPr>
-            <w:tcW w:w="1969" w:type="dxa"/>
-          </w:tcPr>
-          <w:p/>
-        </w:tc>
-      </w:tr>
-    </w:tbl>
-    <w:p/>
-    <w:tbl>
-      <w:tblPr>
-        <w:tblStyle w:val="TableGrid"/>
-        <w:tblW w:w="0" w:type="auto"/>
-        <w:tblLook w:val="04A0" w:firstRow="1" w:lastRow="0" w:firstColumn="1" w:lastColumn="0" w:noHBand="0" w:noVBand="1"/>
-      </w:tblPr>
-      <w:tblGrid>
-        <w:gridCol w:w="1812"/>
-        <w:gridCol w:w="1812"/>
-        <w:gridCol w:w="1812"/>
-        <w:gridCol w:w="1813"/>
-        <w:gridCol w:w="1813"/>
-      </w:tblGrid>
-      <w:tr>
-        <w:tc>
-          <w:tcPr>
-            <w:tcW w:w="1812" w:type="dxa"/>
-          </w:tcPr>
-          <w:p>
-            <w:r>
-              <w:t>PaginaID</w:t>
-            </w:r>
-          </w:p>
-        </w:tc>
-        <w:tc>
-          <w:tcPr>
-            <w:tcW w:w="1812" w:type="dxa"/>
-          </w:tcPr>
-          <w:p>
-            <w:r>
-              <w:t>Header</w:t>
-            </w:r>
-          </w:p>
-        </w:tc>
-        <w:tc>
-          <w:tcPr>
-            <w:tcW w:w="1812" w:type="dxa"/>
-          </w:tcPr>
-          <w:p>
-            <w:r>
-              <w:t>Tekst</w:t>
-            </w:r>
-          </w:p>
-        </w:tc>
-        <w:tc>
-          <w:tcPr>
-            <w:tcW w:w="1813" w:type="dxa"/>
-          </w:tcPr>
-          <w:p>
-            <w:r>
-              <w:t>Footer</w:t>
-            </w:r>
-          </w:p>
-        </w:tc>
-        <w:tc>
-          <w:tcPr>
-            <w:tcW w:w="1813" w:type="dxa"/>
-          </w:tcPr>
-          <w:p>
-            <w:r>
-              <w:t>Images</w:t>
-            </w:r>
-          </w:p>
-        </w:tc>
-      </w:tr>
-      <w:tr>
-        <w:tc>
-          <w:tcPr>
-            <w:tcW w:w="1812" w:type="dxa"/>
-          </w:tcPr>
-          <w:p/>
-        </w:tc>
-        <w:tc>
-          <w:tcPr>
-            <w:tcW w:w="1812" w:type="dxa"/>
-          </w:tcPr>
-          <w:p/>
-        </w:tc>
-        <w:tc>
-          <w:tcPr>
-            <w:tcW w:w="1812" w:type="dxa"/>
-          </w:tcPr>
-          <w:p/>
-        </w:tc>
-        <w:tc>
-          <w:tcPr>
-            <w:tcW w:w="1813" w:type="dxa"/>
-          </w:tcPr>
-          <w:p/>
-        </w:tc>
-        <w:tc>
-          <w:tcPr>
-            <w:tcW w:w="1813" w:type="dxa"/>
-          </w:tcPr>
-          <w:p/>
+              <w:t>Naam invoer</w:t>
+            </w:r>
+          </w:p>
         </w:tc>
       </w:tr>
     </w:tbl>
     <w:p/>
     <w:p>
       <w:pPr>
-        <w:rPr>
-          <w:sz w:val="16"/>
-          <w:szCs w:val="16"/>
-        </w:rPr>
+        <w:pStyle w:val="Heading1"/>
       </w:pPr>
       <w:r>
         <w:br w:type="column"/>
       </w:r>
-      <w:r>
-        <w:rPr>
-          <w:sz w:val="16"/>
-          <w:szCs w:val="16"/>
-        </w:rPr>
-        <w:lastRenderedPageBreak/>
-        <w:t>Home</w:t>
-      </w:r>
-    </w:p>
-    <w:p>
-      <w:pPr>
-        <w:rPr>
-          <w:sz w:val="16"/>
-          <w:szCs w:val="16"/>
-        </w:rPr>
-      </w:pPr>
-      <w:r>
-        <w:rPr>
-          <w:sz w:val="16"/>
-          <w:szCs w:val="16"/>
-        </w:rPr>
-        <w:tab/>
-      </w:r>
-      <w:r>
-        <w:rPr>
-          <w:sz w:val="16"/>
-          <w:szCs w:val="16"/>
-        </w:rPr>
-        <w:t>settings</w:t>
-      </w:r>
-    </w:p>
-    <w:p>
-      <w:pPr>
-        <w:rPr>
-          <w:sz w:val="16"/>
-          <w:szCs w:val="16"/>
-        </w:rPr>
-      </w:pPr>
-      <w:r>
-        <w:rPr>
-          <w:sz w:val="16"/>
-          <w:szCs w:val="16"/>
-        </w:rPr>
-        <w:tab/>
-      </w:r>
-      <w:r>
-        <w:rPr>
-          <w:sz w:val="16"/>
-          <w:szCs w:val="16"/>
-        </w:rPr>
-        <w:tab/>
-        <w:t>contact</w:t>
-      </w:r>
-    </w:p>
-    <w:p>
-      <w:pPr>
-        <w:rPr>
-          <w:sz w:val="16"/>
-          <w:szCs w:val="16"/>
-        </w:rPr>
-      </w:pPr>
-      <w:r>
-        <w:rPr>
-          <w:sz w:val="16"/>
-          <w:szCs w:val="16"/>
-        </w:rPr>
-        <w:tab/>
-      </w:r>
-      <w:r>
-        <w:rPr>
-          <w:sz w:val="16"/>
-          <w:szCs w:val="16"/>
-        </w:rPr>
-        <w:tab/>
-        <w:t>contact informatie</w:t>
-      </w:r>
-    </w:p>
-    <w:p>
-      <w:pPr>
-        <w:rPr>
-          <w:sz w:val="16"/>
-          <w:szCs w:val="16"/>
-        </w:rPr>
-      </w:pPr>
-      <w:r>
-        <w:rPr>
-          <w:sz w:val="16"/>
-          <w:szCs w:val="16"/>
-        </w:rPr>
-        <w:tab/>
-      </w:r>
-      <w:r>
-        <w:rPr>
-          <w:sz w:val="16"/>
-          <w:szCs w:val="16"/>
-        </w:rPr>
-        <w:t>Automotive</w:t>
-      </w:r>
-    </w:p>
-    <w:p>
-      <w:pPr>
-        <w:rPr>
-          <w:sz w:val="16"/>
-          <w:szCs w:val="16"/>
-        </w:rPr>
-      </w:pPr>
-      <w:r>
-        <w:rPr>
-          <w:sz w:val="16"/>
-          <w:szCs w:val="16"/>
-        </w:rPr>
-        <w:tab/>
-      </w:r>
-      <w:r>
-        <w:rPr>
-          <w:sz w:val="16"/>
-          <w:szCs w:val="16"/>
-        </w:rPr>
-        <w:tab/>
-        <w:t>Laadinfrastructuur</w:t>
-      </w:r>
-    </w:p>
-    <w:p>
-      <w:pPr>
-        <w:rPr>
-          <w:sz w:val="16"/>
-          <w:szCs w:val="16"/>
-        </w:rPr>
-      </w:pPr>
-      <w:r>
-        <w:rPr>
-          <w:sz w:val="16"/>
-          <w:szCs w:val="16"/>
-        </w:rPr>
-        <w:tab/>
-      </w:r>
-      <w:r>
-        <w:rPr>
-          <w:sz w:val="16"/>
-          <w:szCs w:val="16"/>
-        </w:rPr>
-        <w:tab/>
-      </w:r>
-      <w:r>
-        <w:rPr>
-          <w:sz w:val="16"/>
-          <w:szCs w:val="16"/>
-        </w:rPr>
-        <w:tab/>
-        <w:t>Publiek laden</w:t>
-      </w:r>
-    </w:p>
-    <w:p>
-      <w:pPr>
-        <w:rPr>
-          <w:sz w:val="16"/>
-          <w:szCs w:val="16"/>
-        </w:rPr>
-      </w:pPr>
-      <w:r>
-        <w:rPr>
-          <w:sz w:val="16"/>
-          <w:szCs w:val="16"/>
-        </w:rPr>
-        <w:tab/>
-      </w:r>
-      <w:r>
-        <w:rPr>
-          <w:sz w:val="16"/>
-          <w:szCs w:val="16"/>
-        </w:rPr>
-        <w:tab/>
-      </w:r>
-      <w:r>
-        <w:rPr>
-          <w:sz w:val="16"/>
-          <w:szCs w:val="16"/>
-        </w:rPr>
-        <w:tab/>
-        <w:t>Thuis laden</w:t>
-      </w:r>
-    </w:p>
-    <w:p>
-      <w:pPr>
-        <w:rPr>
-          <w:sz w:val="16"/>
-          <w:szCs w:val="16"/>
-        </w:rPr>
-      </w:pPr>
-      <w:r>
-        <w:rPr>
-          <w:sz w:val="16"/>
-          <w:szCs w:val="16"/>
-        </w:rPr>
-        <w:tab/>
-      </w:r>
-      <w:r>
-        <w:rPr>
-          <w:sz w:val="16"/>
-          <w:szCs w:val="16"/>
-        </w:rPr>
-        <w:tab/>
-      </w:r>
-      <w:r>
-        <w:rPr>
-          <w:sz w:val="16"/>
-          <w:szCs w:val="16"/>
-        </w:rPr>
-        <w:tab/>
-        <w:t>Snel laden</w:t>
-      </w:r>
-    </w:p>
-    <w:p>
-      <w:pPr>
-        <w:rPr>
-          <w:sz w:val="16"/>
-          <w:szCs w:val="16"/>
-        </w:rPr>
-      </w:pPr>
-      <w:r>
-        <w:rPr>
-          <w:sz w:val="16"/>
-          <w:szCs w:val="16"/>
-        </w:rPr>
-        <w:tab/>
-      </w:r>
-      <w:r>
-        <w:rPr>
-          <w:sz w:val="16"/>
-          <w:szCs w:val="16"/>
-        </w:rPr>
-        <w:tab/>
-        <w:t>Ev-nieuws</w:t>
-      </w:r>
-    </w:p>
-    <w:p>
-      <w:pPr>
-        <w:rPr>
-          <w:sz w:val="16"/>
-          <w:szCs w:val="16"/>
-        </w:rPr>
-      </w:pPr>
-      <w:r>
-        <w:rPr>
-          <w:sz w:val="16"/>
-          <w:szCs w:val="16"/>
-        </w:rPr>
-        <w:tab/>
-      </w:r>
-      <w:r>
-        <w:rPr>
-          <w:sz w:val="16"/>
-          <w:szCs w:val="16"/>
-        </w:rPr>
-        <w:tab/>
-        <w:t>Electrische voertuigen</w:t>
-      </w:r>
-    </w:p>
-    <w:p>
-      <w:pPr>
-        <w:rPr>
-          <w:sz w:val="16"/>
-          <w:szCs w:val="16"/>
-        </w:rPr>
-      </w:pPr>
-      <w:r>
-        <w:rPr>
-          <w:sz w:val="16"/>
-          <w:szCs w:val="16"/>
-        </w:rPr>
-        <w:tab/>
-      </w:r>
-      <w:r>
-        <w:rPr>
-          <w:sz w:val="16"/>
-          <w:szCs w:val="16"/>
-        </w:rPr>
-        <w:tab/>
-      </w:r>
-      <w:r>
-        <w:rPr>
-          <w:sz w:val="16"/>
-          <w:szCs w:val="16"/>
-        </w:rPr>
-        <w:tab/>
-        <w:t>Voertuigen</w:t>
-      </w:r>
-    </w:p>
-    <w:p>
-      <w:pPr>
-        <w:rPr>
-          <w:sz w:val="16"/>
-          <w:szCs w:val="16"/>
-        </w:rPr>
-      </w:pPr>
-      <w:r>
-        <w:rPr>
-          <w:sz w:val="16"/>
-          <w:szCs w:val="16"/>
-        </w:rPr>
-        <w:tab/>
-      </w:r>
-      <w:r>
-        <w:rPr>
-          <w:sz w:val="16"/>
-          <w:szCs w:val="16"/>
-        </w:rPr>
-        <w:tab/>
-        <w:t>Subsidies</w:t>
-      </w:r>
-    </w:p>
-    <w:p>
-      <w:pPr>
-        <w:rPr>
-          <w:sz w:val="16"/>
-          <w:szCs w:val="16"/>
-        </w:rPr>
-      </w:pPr>
-      <w:r>
-        <w:rPr>
-          <w:sz w:val="16"/>
-          <w:szCs w:val="16"/>
-        </w:rPr>
-        <w:tab/>
-      </w:r>
-      <w:r>
-        <w:rPr>
-          <w:sz w:val="16"/>
-          <w:szCs w:val="16"/>
-        </w:rPr>
-        <w:tab/>
-      </w:r>
-      <w:r>
-        <w:rPr>
-          <w:sz w:val="16"/>
-          <w:szCs w:val="16"/>
-        </w:rPr>
-        <w:tab/>
-        <w:t>MIA VAMIL</w:t>
-      </w:r>
-    </w:p>
-    <w:p>
-      <w:pPr>
-        <w:rPr>
-          <w:sz w:val="16"/>
-          <w:szCs w:val="16"/>
-        </w:rPr>
-      </w:pPr>
-      <w:r>
-        <w:rPr>
-          <w:sz w:val="16"/>
-          <w:szCs w:val="16"/>
-        </w:rPr>
-        <w:tab/>
-      </w:r>
-      <w:r>
-        <w:rPr>
-          <w:sz w:val="16"/>
-          <w:szCs w:val="16"/>
-        </w:rPr>
-        <w:tab/>
-      </w:r>
-      <w:r>
-        <w:rPr>
-          <w:sz w:val="16"/>
-          <w:szCs w:val="16"/>
-        </w:rPr>
-        <w:tab/>
-        <w:t>Bijtelling</w:t>
-      </w:r>
-    </w:p>
-    <w:p>
-      <w:pPr>
-        <w:rPr>
-          <w:sz w:val="16"/>
-          <w:szCs w:val="16"/>
-        </w:rPr>
-      </w:pPr>
-      <w:r>
-        <w:rPr>
-          <w:sz w:val="16"/>
-          <w:szCs w:val="16"/>
-        </w:rPr>
-        <w:tab/>
-      </w:r>
-      <w:r>
-        <w:rPr>
-          <w:sz w:val="16"/>
-          <w:szCs w:val="16"/>
-        </w:rPr>
-        <w:t>Zakelijk</w:t>
-      </w:r>
-    </w:p>
-    <w:p>
-      <w:pPr>
-        <w:rPr>
-          <w:sz w:val="16"/>
-          <w:szCs w:val="16"/>
-        </w:rPr>
-      </w:pPr>
-      <w:r>
-        <w:rPr>
-          <w:sz w:val="16"/>
-          <w:szCs w:val="16"/>
-        </w:rPr>
-        <w:tab/>
-      </w:r>
-      <w:r>
-        <w:rPr>
-          <w:sz w:val="16"/>
-          <w:szCs w:val="16"/>
-        </w:rPr>
-        <w:tab/>
-        <w:t>Laadinfrastructuur</w:t>
-      </w:r>
-    </w:p>
-    <w:p>
-      <w:pPr>
-        <w:rPr>
-          <w:sz w:val="16"/>
-          <w:szCs w:val="16"/>
-        </w:rPr>
-      </w:pPr>
-      <w:r>
-        <w:rPr>
-          <w:sz w:val="16"/>
-          <w:szCs w:val="16"/>
-        </w:rPr>
-        <w:tab/>
-      </w:r>
-      <w:r>
-        <w:rPr>
-          <w:sz w:val="16"/>
-          <w:szCs w:val="16"/>
-        </w:rPr>
-        <w:tab/>
-      </w:r>
-      <w:r>
-        <w:rPr>
-          <w:sz w:val="16"/>
-          <w:szCs w:val="16"/>
-        </w:rPr>
-        <w:tab/>
-        <w:t>Publiek laden</w:t>
-      </w:r>
-    </w:p>
-    <w:p>
-      <w:pPr>
-        <w:rPr>
-          <w:sz w:val="16"/>
-          <w:szCs w:val="16"/>
-        </w:rPr>
-      </w:pPr>
-      <w:r>
-        <w:rPr>
-          <w:sz w:val="16"/>
-          <w:szCs w:val="16"/>
-        </w:rPr>
-        <w:tab/>
-      </w:r>
-      <w:r>
-        <w:rPr>
-          <w:sz w:val="16"/>
-          <w:szCs w:val="16"/>
-        </w:rPr>
-        <w:tab/>
-      </w:r>
-      <w:r>
-        <w:rPr>
-          <w:sz w:val="16"/>
-          <w:szCs w:val="16"/>
-        </w:rPr>
-        <w:tab/>
-        <w:t>Thuis laden</w:t>
-      </w:r>
-    </w:p>
-    <w:p>
-      <w:pPr>
-        <w:rPr>
-          <w:sz w:val="16"/>
-          <w:szCs w:val="16"/>
-        </w:rPr>
-      </w:pPr>
-      <w:r>
-        <w:rPr>
-          <w:sz w:val="16"/>
-          <w:szCs w:val="16"/>
-        </w:rPr>
-        <w:tab/>
-      </w:r>
-      <w:r>
-        <w:rPr>
-          <w:sz w:val="16"/>
-          <w:szCs w:val="16"/>
-        </w:rPr>
-        <w:tab/>
-      </w:r>
-      <w:r>
-        <w:rPr>
-          <w:sz w:val="16"/>
-          <w:szCs w:val="16"/>
-        </w:rPr>
-        <w:tab/>
-        <w:t>Snel laden</w:t>
-      </w:r>
-    </w:p>
-    <w:p>
-      <w:pPr>
-        <w:rPr>
-          <w:sz w:val="16"/>
-          <w:szCs w:val="16"/>
-        </w:rPr>
-      </w:pPr>
-      <w:r>
-        <w:rPr>
-          <w:sz w:val="16"/>
-          <w:szCs w:val="16"/>
-        </w:rPr>
-        <w:tab/>
-      </w:r>
-      <w:r>
-        <w:rPr>
-          <w:sz w:val="16"/>
-          <w:szCs w:val="16"/>
-        </w:rPr>
-        <w:tab/>
-        <w:t>Ev-nieuws</w:t>
-      </w:r>
-    </w:p>
-    <w:p>
-      <w:pPr>
-        <w:rPr>
-          <w:sz w:val="16"/>
-          <w:szCs w:val="16"/>
-        </w:rPr>
-      </w:pPr>
-      <w:r>
-        <w:rPr>
-          <w:sz w:val="16"/>
-          <w:szCs w:val="16"/>
-        </w:rPr>
-        <w:tab/>
-      </w:r>
-      <w:r>
-        <w:rPr>
-          <w:sz w:val="16"/>
-          <w:szCs w:val="16"/>
-        </w:rPr>
-        <w:tab/>
-        <w:t>Electrische voertuigen</w:t>
-      </w:r>
-    </w:p>
-    <w:p>
-      <w:pPr>
-        <w:rPr>
-          <w:sz w:val="16"/>
-          <w:szCs w:val="16"/>
-        </w:rPr>
-      </w:pPr>
-      <w:r>
-        <w:rPr>
-          <w:sz w:val="16"/>
-          <w:szCs w:val="16"/>
-        </w:rPr>
-        <w:tab/>
-      </w:r>
-      <w:r>
-        <w:rPr>
-          <w:sz w:val="16"/>
-          <w:szCs w:val="16"/>
-        </w:rPr>
-        <w:tab/>
-      </w:r>
-      <w:r>
-        <w:rPr>
-          <w:sz w:val="16"/>
-          <w:szCs w:val="16"/>
-        </w:rPr>
-        <w:tab/>
-        <w:t>Voertuigen</w:t>
-      </w:r>
-    </w:p>
-    <w:p>
-      <w:pPr>
-        <w:rPr>
-          <w:sz w:val="16"/>
-          <w:szCs w:val="16"/>
-        </w:rPr>
-      </w:pPr>
-      <w:r>
-        <w:rPr>
-          <w:sz w:val="16"/>
-          <w:szCs w:val="16"/>
-        </w:rPr>
-        <w:tab/>
-      </w:r>
-      <w:r>
-        <w:rPr>
-          <w:sz w:val="16"/>
-          <w:szCs w:val="16"/>
-        </w:rPr>
-        <w:tab/>
-        <w:t>Subsidies</w:t>
-      </w:r>
-    </w:p>
-    <w:p>
-      <w:pPr>
-        <w:rPr>
-          <w:sz w:val="16"/>
-          <w:szCs w:val="16"/>
-        </w:rPr>
-      </w:pPr>
-      <w:r>
-        <w:rPr>
-          <w:sz w:val="16"/>
-          <w:szCs w:val="16"/>
-        </w:rPr>
-        <w:tab/>
-      </w:r>
-      <w:r>
-        <w:rPr>
-          <w:sz w:val="16"/>
-          <w:szCs w:val="16"/>
-        </w:rPr>
-        <w:tab/>
-      </w:r>
-      <w:r>
-        <w:rPr>
-          <w:sz w:val="16"/>
-          <w:szCs w:val="16"/>
-        </w:rPr>
-        <w:tab/>
-        <w:t>MIA VAMIL</w:t>
-      </w:r>
-    </w:p>
-    <w:p>
-      <w:pPr>
-        <w:rPr>
-          <w:sz w:val="16"/>
-          <w:szCs w:val="16"/>
-        </w:rPr>
-      </w:pPr>
-      <w:r>
-        <w:rPr>
-          <w:sz w:val="16"/>
-          <w:szCs w:val="16"/>
-        </w:rPr>
-        <w:tab/>
-      </w:r>
-      <w:r>
-        <w:rPr>
-          <w:sz w:val="16"/>
-          <w:szCs w:val="16"/>
-        </w:rPr>
-        <w:tab/>
-      </w:r>
-      <w:r>
-        <w:rPr>
-          <w:sz w:val="16"/>
-          <w:szCs w:val="16"/>
-        </w:rPr>
-        <w:tab/>
-        <w:t>Bijtelling</w:t>
-      </w:r>
-    </w:p>
-    <w:p>
-      <w:pPr>
-        <w:rPr>
-          <w:sz w:val="16"/>
-          <w:szCs w:val="16"/>
-        </w:rPr>
-      </w:pPr>
-      <w:r>
-        <w:rPr>
-          <w:sz w:val="16"/>
-          <w:szCs w:val="16"/>
-        </w:rPr>
-        <w:tab/>
-      </w:r>
-      <w:r>
-        <w:rPr>
-          <w:sz w:val="16"/>
-          <w:szCs w:val="16"/>
-        </w:rPr>
-        <w:t>Particulier</w:t>
-      </w:r>
-    </w:p>
-    <w:p>
-      <w:pPr>
-        <w:rPr>
-          <w:sz w:val="16"/>
-          <w:szCs w:val="16"/>
-        </w:rPr>
-      </w:pPr>
-      <w:r>
-        <w:rPr>
-          <w:sz w:val="16"/>
-          <w:szCs w:val="16"/>
-        </w:rPr>
-        <w:tab/>
-      </w:r>
-      <w:r>
-        <w:rPr>
-          <w:sz w:val="16"/>
-          <w:szCs w:val="16"/>
-        </w:rPr>
-        <w:tab/>
-      </w:r>
-      <w:r>
-        <w:rPr>
-          <w:sz w:val="16"/>
-          <w:szCs w:val="16"/>
-        </w:rPr>
-        <w:t>Laadinfrastructuur</w:t>
-      </w:r>
-    </w:p>
-    <w:p>
-      <w:pPr>
-        <w:rPr>
-          <w:sz w:val="16"/>
-          <w:szCs w:val="16"/>
-        </w:rPr>
-      </w:pPr>
-      <w:r>
-        <w:rPr>
-          <w:sz w:val="16"/>
-          <w:szCs w:val="16"/>
-        </w:rPr>
-        <w:tab/>
-      </w:r>
-      <w:r>
-        <w:rPr>
-          <w:sz w:val="16"/>
-          <w:szCs w:val="16"/>
-        </w:rPr>
-        <w:tab/>
-      </w:r>
-      <w:r>
-        <w:rPr>
-          <w:sz w:val="16"/>
-          <w:szCs w:val="16"/>
-        </w:rPr>
-        <w:tab/>
-        <w:t>Publiek laden</w:t>
-      </w:r>
-    </w:p>
-    <w:p>
-      <w:pPr>
-        <w:rPr>
-          <w:sz w:val="16"/>
-          <w:szCs w:val="16"/>
-        </w:rPr>
-      </w:pPr>
-      <w:r>
-        <w:rPr>
-          <w:sz w:val="16"/>
-          <w:szCs w:val="16"/>
-        </w:rPr>
-        <w:tab/>
-      </w:r>
-      <w:r>
-        <w:rPr>
-          <w:sz w:val="16"/>
-          <w:szCs w:val="16"/>
-        </w:rPr>
-        <w:tab/>
-      </w:r>
-      <w:r>
-        <w:rPr>
-          <w:sz w:val="16"/>
-          <w:szCs w:val="16"/>
-        </w:rPr>
-        <w:tab/>
-        <w:t>Thuis laden</w:t>
-      </w:r>
-    </w:p>
-    <w:p>
-      <w:pPr>
-        <w:rPr>
-          <w:sz w:val="16"/>
-          <w:szCs w:val="16"/>
-        </w:rPr>
-      </w:pPr>
-      <w:r>
-        <w:rPr>
-          <w:sz w:val="16"/>
-          <w:szCs w:val="16"/>
-        </w:rPr>
-        <w:tab/>
-      </w:r>
-      <w:r>
-        <w:rPr>
-          <w:sz w:val="16"/>
-          <w:szCs w:val="16"/>
-        </w:rPr>
-        <w:tab/>
-      </w:r>
-      <w:r>
-        <w:rPr>
-          <w:sz w:val="16"/>
-          <w:szCs w:val="16"/>
-        </w:rPr>
-        <w:tab/>
-        <w:t>Snel laden</w:t>
-      </w:r>
-    </w:p>
-    <w:p>
-      <w:pPr>
-        <w:rPr>
-          <w:sz w:val="16"/>
-          <w:szCs w:val="16"/>
-        </w:rPr>
-      </w:pPr>
-      <w:r>
-        <w:rPr>
-          <w:sz w:val="16"/>
-          <w:szCs w:val="16"/>
-        </w:rPr>
-        <w:tab/>
-      </w:r>
-      <w:r>
-        <w:rPr>
-          <w:sz w:val="16"/>
-          <w:szCs w:val="16"/>
-        </w:rPr>
-        <w:tab/>
-      </w:r>
-      <w:r>
-        <w:rPr>
-          <w:sz w:val="16"/>
-          <w:szCs w:val="16"/>
-        </w:rPr>
-        <w:t>Ev-nieuws</w:t>
-      </w:r>
-    </w:p>
-    <w:p>
-      <w:pPr>
-        <w:rPr>
-          <w:sz w:val="16"/>
-          <w:szCs w:val="16"/>
-        </w:rPr>
-      </w:pPr>
-      <w:r>
-        <w:rPr>
-          <w:sz w:val="16"/>
-          <w:szCs w:val="16"/>
-        </w:rPr>
-        <w:tab/>
-      </w:r>
-      <w:r>
-        <w:rPr>
-          <w:sz w:val="16"/>
-          <w:szCs w:val="16"/>
-        </w:rPr>
-        <w:tab/>
-      </w:r>
-      <w:r>
-        <w:rPr>
-          <w:sz w:val="16"/>
-          <w:szCs w:val="16"/>
-        </w:rPr>
-        <w:t>Electrische voertuigen</w:t>
-      </w:r>
-    </w:p>
-    <w:p>
-      <w:pPr>
-        <w:rPr>
-          <w:sz w:val="16"/>
-          <w:szCs w:val="16"/>
-        </w:rPr>
-      </w:pPr>
-      <w:r>
-        <w:rPr>
-          <w:sz w:val="16"/>
-          <w:szCs w:val="16"/>
-        </w:rPr>
-        <w:tab/>
-      </w:r>
-      <w:r>
-        <w:rPr>
-          <w:sz w:val="16"/>
-          <w:szCs w:val="16"/>
-        </w:rPr>
-        <w:tab/>
-      </w:r>
-      <w:r>
-        <w:rPr>
-          <w:sz w:val="16"/>
-          <w:szCs w:val="16"/>
-        </w:rPr>
-        <w:tab/>
-        <w:t>Voertuigen</w:t>
-      </w:r>
-    </w:p>
-    <w:p>
-      <w:pPr>
-        <w:rPr>
-          <w:sz w:val="16"/>
-          <w:szCs w:val="16"/>
-        </w:rPr>
-      </w:pPr>
-      <w:r>
-        <w:rPr>
-          <w:sz w:val="16"/>
-          <w:szCs w:val="16"/>
-        </w:rPr>
-        <w:tab/>
-      </w:r>
-      <w:r>
-        <w:rPr>
-          <w:sz w:val="16"/>
-          <w:szCs w:val="16"/>
-        </w:rPr>
-        <w:tab/>
-      </w:r>
-      <w:r>
-        <w:rPr>
-          <w:sz w:val="16"/>
-          <w:szCs w:val="16"/>
-        </w:rPr>
-        <w:t>Subsidies</w:t>
-      </w:r>
-    </w:p>
-    <w:p>
-      <w:pPr>
-        <w:rPr>
-          <w:sz w:val="16"/>
-          <w:szCs w:val="16"/>
-        </w:rPr>
-      </w:pPr>
-      <w:r>
-        <w:rPr>
-          <w:sz w:val="16"/>
-          <w:szCs w:val="16"/>
-        </w:rPr>
-        <w:tab/>
-      </w:r>
-      <w:r>
-        <w:rPr>
-          <w:sz w:val="16"/>
-          <w:szCs w:val="16"/>
-        </w:rPr>
-        <w:tab/>
-      </w:r>
-      <w:r>
-        <w:rPr>
-          <w:sz w:val="16"/>
-          <w:szCs w:val="16"/>
-        </w:rPr>
-        <w:tab/>
-        <w:t>MIA VAMIL</w:t>
-      </w:r>
-    </w:p>
-    <w:p>
-      <w:pPr>
-        <w:rPr>
-          <w:sz w:val="16"/>
-          <w:szCs w:val="16"/>
-        </w:rPr>
-      </w:pPr>
-      <w:r>
-        <w:rPr>
-          <w:sz w:val="16"/>
-          <w:szCs w:val="16"/>
-        </w:rPr>
-        <w:tab/>
-      </w:r>
-      <w:r>
-        <w:rPr>
-          <w:sz w:val="16"/>
-          <w:szCs w:val="16"/>
-        </w:rPr>
-        <w:tab/>
-      </w:r>
-      <w:r>
-        <w:rPr>
-          <w:sz w:val="16"/>
-          <w:szCs w:val="16"/>
-        </w:rPr>
-        <w:tab/>
-        <w:t>Bijtelling</w:t>
-      </w:r>
-    </w:p>
-    <w:p>
-      <w:pPr>
-        <w:rPr>
-          <w:rFonts w:eastAsiaTheme="majorEastAsia" w:cstheme="majorBidi"/>
-          <w:color w:val="2E74B5" w:themeColor="accent1" w:themeShade="BF"/>
-          <w:sz w:val="32"/>
-          <w:szCs w:val="32"/>
-        </w:rPr>
-      </w:pPr>
-      <w:r>
-        <w:br w:type="page"/>
-      </w:r>
-    </w:p>
-    <w:p>
-      <w:pPr>
-        <w:pStyle w:val="Heading1"/>
-      </w:pPr>
-      <w:bookmarkStart w:id="1" w:name="_Toc475568472"/>
+      <w:bookmarkStart w:id="2" w:name="_Toc475613989"/>
       <w:r>
         <w:lastRenderedPageBreak/>
         <w:t>Revisie</w:t>
       </w:r>
-      <w:bookmarkEnd w:id="1"/>
-    </w:p>
-    <w:p>
-      <w:r>
-        <w:t>Revisie van dit document.</w:t>
-      </w:r>
+      <w:bookmarkEnd w:id="2"/>
     </w:p>
     <w:tbl>
       <w:tblPr>
@@ -4085,8 +3282,10 @@
               <w:rPr>
                 <w:lang w:eastAsia="nl-NL"/>
               </w:rPr>
-              <w:t>22-02-2017</w:t>
-            </w:r>
+              <w:t>23-02-2017</w:t>
+            </w:r>
+            <w:bookmarkStart w:id="3" w:name="_GoBack"/>
+            <w:bookmarkEnd w:id="3"/>
           </w:p>
         </w:tc>
         <w:tc>
@@ -4105,11 +3304,19 @@
                 <w:lang w:eastAsia="nl-NL"/>
               </w:rPr>
             </w:pPr>
+            <w:proofErr w:type="spellStart"/>
             <w:r>
               <w:rPr>
                 <w:lang w:eastAsia="nl-NL"/>
               </w:rPr>
-              <w:t>Datadictionary uitgebreid</w:t>
+              <w:t>Datadictionary</w:t>
+            </w:r>
+            <w:proofErr w:type="spellEnd"/>
+            <w:r>
+              <w:rPr>
+                <w:lang w:eastAsia="nl-NL"/>
+              </w:rPr>
+              <w:t xml:space="preserve"> uitgebreid. Alle kopjes juist onder elkaar gezet.</w:t>
             </w:r>
           </w:p>
         </w:tc>
@@ -4157,10 +3364,115 @@
               <w:rPr>
                 <w:lang w:eastAsia="nl-NL"/>
               </w:rPr>
+              <w:t>V0.3</w:t>
+            </w:r>
+          </w:p>
+        </w:tc>
+      </w:tr>
+      <w:tr>
+        <w:tc>
+          <w:tcPr>
+            <w:tcW w:w="1516" w:type="pct"/>
+            <w:tcBorders>
+              <w:top w:val="nil"/>
+              <w:left w:val="nil"/>
+              <w:bottom w:val="double" w:sz="4" w:space="0" w:color="auto"/>
+              <w:right w:val="nil"/>
+            </w:tcBorders>
+            <w:noWrap/>
+          </w:tcPr>
+          <w:p>
+            <w:pPr>
+              <w:rPr>
+                <w:lang w:eastAsia="nl-NL"/>
+              </w:rPr>
+            </w:pPr>
+            <w:r>
+              <w:rPr>
+                <w:lang w:eastAsia="nl-NL"/>
+              </w:rPr>
+              <w:t>22-02-2017</w:t>
+            </w:r>
+          </w:p>
+        </w:tc>
+        <w:tc>
+          <w:tcPr>
+            <w:tcW w:w="1161" w:type="pct"/>
+            <w:tcBorders>
+              <w:top w:val="nil"/>
+              <w:left w:val="nil"/>
+              <w:bottom w:val="double" w:sz="4" w:space="0" w:color="auto"/>
+              <w:right w:val="nil"/>
+            </w:tcBorders>
+          </w:tcPr>
+          <w:p>
+            <w:pPr>
+              <w:rPr>
+                <w:lang w:eastAsia="nl-NL"/>
+              </w:rPr>
+            </w:pPr>
+            <w:proofErr w:type="spellStart"/>
+            <w:r>
+              <w:rPr>
+                <w:lang w:eastAsia="nl-NL"/>
+              </w:rPr>
+              <w:t>Datadictionary</w:t>
+            </w:r>
+            <w:proofErr w:type="spellEnd"/>
+            <w:r>
+              <w:rPr>
+                <w:lang w:eastAsia="nl-NL"/>
+              </w:rPr>
+              <w:t xml:space="preserve"> uitgebreid</w:t>
+            </w:r>
+          </w:p>
+        </w:tc>
+        <w:tc>
+          <w:tcPr>
+            <w:tcW w:w="1161" w:type="pct"/>
+            <w:tcBorders>
+              <w:top w:val="nil"/>
+              <w:left w:val="nil"/>
+              <w:bottom w:val="double" w:sz="4" w:space="0" w:color="auto"/>
+              <w:right w:val="nil"/>
+            </w:tcBorders>
+          </w:tcPr>
+          <w:p>
+            <w:pPr>
+              <w:rPr>
+                <w:lang w:eastAsia="nl-NL"/>
+              </w:rPr>
+            </w:pPr>
+            <w:r>
+              <w:rPr>
+                <w:lang w:eastAsia="nl-NL"/>
+              </w:rPr>
+              <w:t>Santino Bonora</w:t>
+            </w:r>
+          </w:p>
+        </w:tc>
+        <w:tc>
+          <w:tcPr>
+            <w:tcW w:w="1161" w:type="pct"/>
+            <w:tcBorders>
+              <w:top w:val="nil"/>
+              <w:left w:val="nil"/>
+              <w:bottom w:val="double" w:sz="4" w:space="0" w:color="auto"/>
+              <w:right w:val="nil"/>
+            </w:tcBorders>
+          </w:tcPr>
+          <w:p>
+            <w:pPr>
+              <w:rPr>
+                <w:lang w:eastAsia="nl-NL"/>
+              </w:rPr>
+            </w:pPr>
+            <w:r>
+              <w:rPr>
+                <w:lang w:eastAsia="nl-NL"/>
+              </w:rPr>
               <w:t>V0.2</w:t>
             </w:r>
-            <w:bookmarkStart w:id="2" w:name="_GoBack"/>
-            <w:bookmarkEnd w:id="2"/>
           </w:p>
         </w:tc>
       </w:tr>
@@ -4418,7 +3730,6 @@
         <w:docPartUnique/>
       </w:docPartObj>
     </w:sdtPr>
-    <w:sdtEndPr/>
     <w:sdtContent>
       <w:p>
         <w:pPr>
@@ -4438,7 +3749,7 @@
           <w:rPr>
             <w:noProof/>
           </w:rPr>
-          <w:t>6</w:t>
+          <w:t>4</w:t>
         </w:r>
         <w:r>
           <w:fldChar w:fldCharType="end"/>
@@ -4905,7 +4216,6 @@
     <w:next w:val="Normal"/>
     <w:link w:val="Heading2Char"/>
     <w:uiPriority w:val="9"/>
-    <w:semiHidden/>
     <w:unhideWhenUsed/>
     <w:qFormat/>
     <w:rsid w:val="00EC075C"/>
@@ -4920,6 +4230,49 @@
       <w:color w:val="2E74B5" w:themeColor="accent1" w:themeShade="BF"/>
       <w:sz w:val="26"/>
       <w:szCs w:val="26"/>
+    </w:rPr>
+  </w:style>
+  <w:style w:type="paragraph" w:styleId="Heading3">
+    <w:name w:val="heading 3"/>
+    <w:basedOn w:val="Normal"/>
+    <w:next w:val="Normal"/>
+    <w:link w:val="Heading3Char"/>
+    <w:uiPriority w:val="9"/>
+    <w:unhideWhenUsed/>
+    <w:qFormat/>
+    <w:rsid w:val="00A44706"/>
+    <w:pPr>
+      <w:keepNext/>
+      <w:keepLines/>
+      <w:spacing w:before="40" w:after="0"/>
+      <w:outlineLvl w:val="2"/>
+    </w:pPr>
+    <w:rPr>
+      <w:rFonts w:asciiTheme="majorHAnsi" w:eastAsiaTheme="majorEastAsia" w:hAnsiTheme="majorHAnsi" w:cstheme="majorBidi"/>
+      <w:color w:val="1F4D78" w:themeColor="accent1" w:themeShade="7F"/>
+      <w:szCs w:val="24"/>
+    </w:rPr>
+  </w:style>
+  <w:style w:type="paragraph" w:styleId="Heading4">
+    <w:name w:val="heading 4"/>
+    <w:basedOn w:val="Normal"/>
+    <w:next w:val="Normal"/>
+    <w:link w:val="Heading4Char"/>
+    <w:uiPriority w:val="9"/>
+    <w:unhideWhenUsed/>
+    <w:qFormat/>
+    <w:rsid w:val="00A44706"/>
+    <w:pPr>
+      <w:keepNext/>
+      <w:keepLines/>
+      <w:spacing w:before="40" w:after="0"/>
+      <w:outlineLvl w:val="3"/>
+    </w:pPr>
+    <w:rPr>
+      <w:rFonts w:asciiTheme="majorHAnsi" w:eastAsiaTheme="majorEastAsia" w:hAnsiTheme="majorHAnsi" w:cstheme="majorBidi"/>
+      <w:i/>
+      <w:iCs/>
+      <w:color w:val="2E74B5" w:themeColor="accent1" w:themeShade="BF"/>
     </w:rPr>
   </w:style>
   <w:style w:type="character" w:default="1" w:styleId="DefaultParagraphFont">
@@ -5038,7 +4391,6 @@
     <w:basedOn w:val="DefaultParagraphFont"/>
     <w:link w:val="Heading2"/>
     <w:uiPriority w:val="9"/>
-    <w:semiHidden/>
     <w:rsid w:val="00EC075C"/>
     <w:rPr>
       <w:rFonts w:ascii="Arial" w:eastAsiaTheme="majorEastAsia" w:hAnsi="Arial" w:cstheme="majorBidi"/>
@@ -5404,6 +4756,33 @@
       </w:tcPr>
     </w:tblStylePr>
   </w:style>
+  <w:style w:type="character" w:customStyle="1" w:styleId="Heading3Char">
+    <w:name w:val="Heading 3 Char"/>
+    <w:basedOn w:val="DefaultParagraphFont"/>
+    <w:link w:val="Heading3"/>
+    <w:uiPriority w:val="9"/>
+    <w:rsid w:val="00A44706"/>
+    <w:rPr>
+      <w:rFonts w:asciiTheme="majorHAnsi" w:eastAsiaTheme="majorEastAsia" w:hAnsiTheme="majorHAnsi" w:cstheme="majorBidi"/>
+      <w:color w:val="1F4D78" w:themeColor="accent1" w:themeShade="7F"/>
+      <w:sz w:val="24"/>
+      <w:szCs w:val="24"/>
+    </w:rPr>
+  </w:style>
+  <w:style w:type="character" w:customStyle="1" w:styleId="Heading4Char">
+    <w:name w:val="Heading 4 Char"/>
+    <w:basedOn w:val="DefaultParagraphFont"/>
+    <w:link w:val="Heading4"/>
+    <w:uiPriority w:val="9"/>
+    <w:rsid w:val="00A44706"/>
+    <w:rPr>
+      <w:rFonts w:asciiTheme="majorHAnsi" w:eastAsiaTheme="majorEastAsia" w:hAnsiTheme="majorHAnsi" w:cstheme="majorBidi"/>
+      <w:i/>
+      <w:iCs/>
+      <w:color w:val="2E74B5" w:themeColor="accent1" w:themeShade="BF"/>
+      <w:sz w:val="24"/>
+    </w:rPr>
+  </w:style>
 </w:styles>
 </file>
 
@@ -5692,7 +5071,7 @@
 </file>
 
 <file path=customXml/itemProps2.xml><?xml version="1.0" encoding="utf-8"?>
-<ds:datastoreItem xmlns:ds="http://schemas.openxmlformats.org/officeDocument/2006/customXml" ds:itemID="{470405B4-A60C-4C88-9CDC-FCECB32B9ABE}">
+<ds:datastoreItem xmlns:ds="http://schemas.openxmlformats.org/officeDocument/2006/customXml" ds:itemID="{4F813450-AA80-4325-8FF7-D7C2EDDDCDD6}">
   <ds:schemaRefs>
     <ds:schemaRef ds:uri="http://schemas.openxmlformats.org/officeDocument/2006/bibliography"/>
   </ds:schemaRefs>

</xml_diff>